<commit_message>
Level objects loading problem and wrong level opening problem solved at last! Fixed too Play buttons in Level1.1 and Level3.1, and updated TODO list.
</commit_message>
<xml_diff>
--- a/Known bugs ja TODO.docx
+++ b/Known bugs ja TODO.docx
@@ -9,16 +9,24 @@
           <w:lang w:val="en-US"/>
         </w:rPr>
       </w:pPr>
+      <w:proofErr w:type="spellStart"/>
       <w:r>
         <w:rPr>
           <w:lang w:val="en-US"/>
         </w:rPr>
-        <w:t xml:space="preserve">Kuura in the Winter Globe; </w:t>
-      </w:r>
+        <w:t>Kuura</w:t>
+      </w:r>
+      <w:proofErr w:type="spellEnd"/>
       <w:r>
         <w:rPr>
           <w:lang w:val="en-US"/>
         </w:rPr>
+        <w:t xml:space="preserve"> in the Winter Globe; </w:t>
+      </w:r>
+      <w:r>
+        <w:rPr>
+          <w:lang w:val="en-US"/>
+        </w:rPr>
         <w:t>Known bugs &amp; TODO</w:t>
       </w:r>
     </w:p>
@@ -62,26 +70,79 @@
     <w:p/>
     <w:p>
       <w:r>
-        <w:t xml:space="preserve">- Pelinlatauksessa joku bugi? Vanha kuva jää ruutuun pyörimään, vain jollain laitteilla? Mahdollisesti ratkaistu, johtuu versio 4 Androidista mutta saa tutkia, löytyykö ratkaisu myös vanhemmalle laitteelle. </w:t>
-      </w:r>
-      <w:r>
-        <w:t>lmenee Bellen tabletissa.</w:t>
-      </w:r>
-    </w:p>
-    <w:p>
-      <w:r>
-        <w:t>- Level Desi</w:t>
-      </w:r>
-      <w:r>
-        <w:t>gnia voisi uusia, kissat juoksevat</w:t>
-      </w:r>
-      <w:r>
-        <w:t xml:space="preserve"> turhan kovaa. Määritellään GameManager-skriptin LoadLevelissä.</w:t>
-      </w:r>
-    </w:p>
-    <w:p>
-      <w:r>
-        <w:t>- Taso 1: Kissojen määrä aluksi 2, vauhti 2,5 s hyllyn päästä päähän, pysyvät enimäkseen alahyllyllä</w:t>
+        <w:t xml:space="preserve">- Pelinlatauksessa joku </w:t>
+      </w:r>
+      <w:proofErr w:type="spellStart"/>
+      <w:r>
+        <w:t>bugi</w:t>
+      </w:r>
+      <w:proofErr w:type="spellEnd"/>
+      <w:r>
+        <w:t xml:space="preserve">? Vanha kuva jää ruutuun pyörimään, vain jollain laitteilla? Mahdollisesti ratkaistu, johtuu versio 4 Androidista mutta saa tutkia, löytyykö ratkaisu myös vanhemmalle laitteelle. </w:t>
+      </w:r>
+      <w:proofErr w:type="spellStart"/>
+      <w:r>
+        <w:t>lmenee</w:t>
+      </w:r>
+      <w:proofErr w:type="spellEnd"/>
+      <w:r>
+        <w:t xml:space="preserve"> </w:t>
+      </w:r>
+      <w:proofErr w:type="spellStart"/>
+      <w:r>
+        <w:t>Bellen</w:t>
+      </w:r>
+      <w:proofErr w:type="spellEnd"/>
+      <w:r>
+        <w:t xml:space="preserve"> tabletissa.</w:t>
+      </w:r>
+    </w:p>
+    <w:p>
+      <w:r>
+        <w:t xml:space="preserve">- Level </w:t>
+      </w:r>
+      <w:proofErr w:type="spellStart"/>
+      <w:r>
+        <w:t>Desi</w:t>
+      </w:r>
+      <w:r>
+        <w:t>gnia</w:t>
+      </w:r>
+      <w:proofErr w:type="spellEnd"/>
+      <w:r>
+        <w:t xml:space="preserve"> voisi uusia, kissat juoksevat</w:t>
+      </w:r>
+      <w:r>
+        <w:t xml:space="preserve"> turhan kovaa. Määritellään </w:t>
+      </w:r>
+      <w:proofErr w:type="spellStart"/>
+      <w:r>
+        <w:t>GameManager-skriptin</w:t>
+      </w:r>
+      <w:proofErr w:type="spellEnd"/>
+      <w:r>
+        <w:t xml:space="preserve"> </w:t>
+      </w:r>
+      <w:proofErr w:type="spellStart"/>
+      <w:r>
+        <w:t>LoadLevelissä</w:t>
+      </w:r>
+      <w:proofErr w:type="spellEnd"/>
+      <w:r>
+        <w:t>.</w:t>
+      </w:r>
+    </w:p>
+    <w:p>
+      <w:r>
+        <w:t xml:space="preserve">- Taso 1: Kissojen määrä aluksi 2, vauhti 2,5 s hyllyn päästä päähän, pysyvät </w:t>
+      </w:r>
+      <w:proofErr w:type="spellStart"/>
+      <w:r>
+        <w:t>enimäkseen</w:t>
+      </w:r>
+      <w:proofErr w:type="spellEnd"/>
+      <w:r>
+        <w:t xml:space="preserve"> alahyllyllä</w:t>
       </w:r>
     </w:p>
     <w:p>
@@ -104,20 +165,34 @@
         <w:rPr>
           <w:lang w:val="en-US"/>
         </w:rPr>
-        <w:t>- Ta</w:t>
-      </w:r>
+        <w:t xml:space="preserve">- </w:t>
+      </w:r>
+      <w:proofErr w:type="spellStart"/>
       <w:r>
         <w:rPr>
           <w:lang w:val="en-US"/>
         </w:rPr>
-        <w:t>so 4:</w:t>
-      </w:r>
-    </w:p>
-    <w:p>
-      <w:pPr>
+        <w:t>Ta</w:t>
+      </w:r>
+      <w:r>
         <w:rPr>
           <w:lang w:val="en-US"/>
         </w:rPr>
+        <w:t>so</w:t>
+      </w:r>
+      <w:proofErr w:type="spellEnd"/>
+      <w:r>
+        <w:rPr>
+          <w:lang w:val="en-US"/>
+        </w:rPr>
+        <w:t xml:space="preserve"> 4:</w:t>
+      </w:r>
+    </w:p>
+    <w:p>
+      <w:pPr>
+        <w:rPr>
+          <w:lang w:val="en-US"/>
+        </w:rPr>
       </w:pPr>
     </w:p>
     <w:p>
@@ -154,13 +229,29 @@
         <w:t>deana on muistaa Bobin yläpuolella leijuvan paperin sisältämien objektien si</w:t>
       </w:r>
       <w:r>
-        <w:t>jainnit. Yrityksiä on rajatusti ja pisteytys toimii sen mukaan kuinka monella yrityksellä kentän pääsee läpi.</w:t>
+        <w:t xml:space="preserve">jainnit. Yrityksiä on rajatusti ja pisteytys toimii sen </w:t>
+      </w:r>
+      <w:proofErr w:type="gramStart"/>
+      <w:r>
+        <w:t>mukaan</w:t>
+      </w:r>
+      <w:proofErr w:type="gramEnd"/>
+      <w:r>
+        <w:t xml:space="preserve"> kuinka monella yrityksellä kentän pääsee läpi.</w:t>
       </w:r>
     </w:p>
     <w:p/>
     <w:p>
       <w:r>
-        <w:t>- Memory Gamen Level Selectissä näkyy aina ensin vain 2 kaksi kenttää</w:t>
+        <w:t xml:space="preserve">- Memory </w:t>
+      </w:r>
+      <w:proofErr w:type="spellStart"/>
+      <w:r>
+        <w:t>Gamen</w:t>
+      </w:r>
+      <w:proofErr w:type="spellEnd"/>
+      <w:r>
+        <w:t xml:space="preserve"> Level Selectissä näkyy aina ensin vain 2 kaksi kenttää</w:t>
       </w:r>
       <w:r>
         <w:t>,</w:t>
@@ -169,7 +260,15 @@
         <w:t xml:space="preserve"> v</w:t>
       </w:r>
       <w:r>
-        <w:t>aikka enemmän olisi unlockattu.</w:t>
+        <w:t xml:space="preserve">aikka enemmän olisi </w:t>
+      </w:r>
+      <w:proofErr w:type="spellStart"/>
+      <w:r>
+        <w:t>unlockattu</w:t>
+      </w:r>
+      <w:proofErr w:type="spellEnd"/>
+      <w:r>
+        <w:t>.</w:t>
       </w:r>
       <w:r>
         <w:t xml:space="preserve"> (Aleksi tutkii)</w:t>
@@ -188,7 +287,15 @@
         <w:t>- Ken</w:t>
       </w:r>
       <w:r>
-        <w:t>tän läpipääsyscreenin päivitys.</w:t>
+        <w:t xml:space="preserve">tän </w:t>
+      </w:r>
+      <w:proofErr w:type="spellStart"/>
+      <w:r>
+        <w:t>läpipääsyscreenin</w:t>
+      </w:r>
+      <w:proofErr w:type="spellEnd"/>
+      <w:r>
+        <w:t xml:space="preserve"> päivitys.</w:t>
       </w:r>
       <w:r>
         <w:t xml:space="preserve"> Aleksi</w:t>
@@ -209,14 +316,27 @@
         <w:t>paussille käytännössä ollenkaan?</w:t>
       </w:r>
       <w:r>
-        <w:t xml:space="preserve"> Kaikki tarvittavat buttonitkin ovat käytettävissä</w:t>
+        <w:t xml:space="preserve"> Kaikki tarvittavat </w:t>
+      </w:r>
+      <w:proofErr w:type="spellStart"/>
+      <w:r>
+        <w:t>buttonitkin</w:t>
+      </w:r>
+      <w:proofErr w:type="spellEnd"/>
+      <w:r>
+        <w:t xml:space="preserve"> ovat käytettävissä</w:t>
       </w:r>
       <w:r>
         <w:t>,</w:t>
       </w:r>
       <w:r>
-        <w:t xml:space="preserve"> vaikkeivät</w:t>
-      </w:r>
+        <w:t xml:space="preserve"> </w:t>
+      </w:r>
+      <w:proofErr w:type="spellStart"/>
+      <w:r>
+        <w:t>vaikkeivät</w:t>
+      </w:r>
+      <w:proofErr w:type="spellEnd"/>
       <w:r>
         <w:t xml:space="preserve"> paneelin sisällä</w:t>
       </w:r>
@@ -233,17 +353,40 @@
         <w:pStyle w:val="Otsikko2"/>
       </w:pPr>
       <w:r>
-        <w:t>Winter Forest Marathon</w:t>
-      </w:r>
-      <w:r>
-        <w:t xml:space="preserve">, Automatic </w:t>
-      </w:r>
+        <w:t xml:space="preserve">Winter </w:t>
+      </w:r>
+      <w:proofErr w:type="spellStart"/>
+      <w:r>
+        <w:t>Forest</w:t>
+      </w:r>
+      <w:proofErr w:type="spellEnd"/>
+      <w:r>
+        <w:t xml:space="preserve"> Marathon</w:t>
+      </w:r>
+      <w:r>
+        <w:t xml:space="preserve">, </w:t>
+      </w:r>
+      <w:proofErr w:type="spellStart"/>
+      <w:r>
+        <w:t>Automatic</w:t>
+      </w:r>
+      <w:proofErr w:type="spellEnd"/>
+      <w:r>
+        <w:t xml:space="preserve"> </w:t>
+      </w:r>
+      <w:proofErr w:type="spellStart"/>
       <w:r>
         <w:t>Runner</w:t>
       </w:r>
-      <w:r>
-        <w:t xml:space="preserve"> Platformer</w:t>
-      </w:r>
+      <w:proofErr w:type="spellEnd"/>
+      <w:r>
+        <w:t xml:space="preserve"> </w:t>
+      </w:r>
+      <w:proofErr w:type="spellStart"/>
+      <w:r>
+        <w:t>Platformer</w:t>
+      </w:r>
+      <w:proofErr w:type="spellEnd"/>
     </w:p>
     <w:p>
       <w:r>
@@ -267,16 +410,47 @@
     </w:p>
     <w:p/>
     <w:p>
-      <w:r>
-        <w:t>- Pause-valikko ei aina aktivoidu näkyviin</w:t>
-      </w:r>
-      <w:r>
+      <w:pPr>
+        <w:rPr>
+          <w:strike/>
+        </w:rPr>
+      </w:pPr>
+      <w:r>
+        <w:rPr>
+          <w:strike/>
+        </w:rPr>
+        <w:t xml:space="preserve">- </w:t>
+      </w:r>
+      <w:proofErr w:type="spellStart"/>
+      <w:r>
+        <w:rPr>
+          <w:strike/>
+        </w:rPr>
+        <w:t>Pause</w:t>
+      </w:r>
+      <w:proofErr w:type="spellEnd"/>
+      <w:r>
+        <w:rPr>
+          <w:strike/>
+        </w:rPr>
+        <w:t>-valikko ei aina aktivoidu näkyviin</w:t>
+      </w:r>
+      <w:r>
+        <w:rPr>
+          <w:strike/>
+        </w:rPr>
         <w:t>,</w:t>
       </w:r>
       <w:r>
+        <w:rPr>
+          <w:strike/>
+        </w:rPr>
         <w:t xml:space="preserve"> vaikka peli py</w:t>
       </w:r>
       <w:r>
+        <w:rPr>
+          <w:strike/>
+        </w:rPr>
         <w:t>sähtyykin. Johtuu kaatumisista.</w:t>
       </w:r>
     </w:p>
@@ -291,7 +465,49 @@
           <w:strike/>
         </w:rPr>
         <w:lastRenderedPageBreak/>
-        <w:t xml:space="preserve">- (Runnerin Level Selectissä tulee pari erroria mutta eivät ole letaaleja, voisi kuitenkin korjata, niin homma toimii aina.) Tietenkin kaikki bugit pitää korjata, peli </w:t>
+        <w:t>- (</w:t>
+      </w:r>
+      <w:proofErr w:type="spellStart"/>
+      <w:r>
+        <w:rPr>
+          <w:strike/>
+        </w:rPr>
+        <w:t>Runnerin</w:t>
+      </w:r>
+      <w:proofErr w:type="spellEnd"/>
+      <w:r>
+        <w:rPr>
+          <w:strike/>
+        </w:rPr>
+        <w:t xml:space="preserve"> Level Selectissä tulee pari </w:t>
+      </w:r>
+      <w:proofErr w:type="spellStart"/>
+      <w:r>
+        <w:rPr>
+          <w:strike/>
+        </w:rPr>
+        <w:t>erroria</w:t>
+      </w:r>
+      <w:proofErr w:type="spellEnd"/>
+      <w:r>
+        <w:rPr>
+          <w:strike/>
+        </w:rPr>
+        <w:t xml:space="preserve"> mutta eivät ole letaaleja, voisi kuitenkin korjata, niin homma toimii aina.) Tietenkin kaikki </w:t>
+      </w:r>
+      <w:proofErr w:type="spellStart"/>
+      <w:r>
+        <w:rPr>
+          <w:strike/>
+        </w:rPr>
+        <w:t>bugit</w:t>
+      </w:r>
+      <w:proofErr w:type="spellEnd"/>
+      <w:r>
+        <w:rPr>
+          <w:strike/>
+        </w:rPr>
+        <w:t xml:space="preserve"> pitää korjata, peli </w:t>
       </w:r>
       <w:r>
         <w:rPr>
@@ -302,7 +518,15 @@
     </w:p>
     <w:p>
       <w:r>
-        <w:t>- Vain 3 leveliä, niitä lisää?</w:t>
+        <w:t xml:space="preserve">- Vain 3 </w:t>
+      </w:r>
+      <w:proofErr w:type="spellStart"/>
+      <w:r>
+        <w:t>leveliä</w:t>
+      </w:r>
+      <w:proofErr w:type="spellEnd"/>
+      <w:r>
+        <w:t>, niitä lisää?</w:t>
       </w:r>
       <w:r>
         <w:t xml:space="preserve"> Pyritään </w:t>
@@ -333,7 +557,15 @@
     </w:p>
     <w:p>
       <w:r>
-        <w:t>- Kentän läpipääsyscreeni puuttuu.</w:t>
+        <w:t xml:space="preserve">- Kentän </w:t>
+      </w:r>
+      <w:proofErr w:type="spellStart"/>
+      <w:r>
+        <w:t>läpipääsyscreeni</w:t>
+      </w:r>
+      <w:proofErr w:type="spellEnd"/>
+      <w:r>
+        <w:t xml:space="preserve"> puuttuu.</w:t>
       </w:r>
       <w:r>
         <w:t xml:space="preserve"> Tällä hetkellä maaliin saavuttaessa siirrytään suoraan takaisin kenttävalikkoon.</w:t>
@@ -341,249 +573,926 @@
     </w:p>
     <w:p>
       <w:r>
-        <w:t>- Peli kaatuu Unityssä mikäli palaa kenttävalikkoon magneetin ollessa päällä.</w:t>
+        <w:t xml:space="preserve">- Peli kaatuu </w:t>
+      </w:r>
+      <w:proofErr w:type="spellStart"/>
+      <w:proofErr w:type="gramStart"/>
+      <w:r>
+        <w:t>Unityssä</w:t>
+      </w:r>
+      <w:proofErr w:type="spellEnd"/>
+      <w:proofErr w:type="gramEnd"/>
+      <w:r>
+        <w:t xml:space="preserve"> mikäli palaa kenttävalikkoon magneetin ollessa päällä.</w:t>
       </w:r>
       <w:r>
         <w:t xml:space="preserve"> Ei kuitenkaan aiheuta ongelmia puhelimella pelattaessa.</w:t>
       </w:r>
     </w:p>
     <w:p>
-      <w:r>
-        <w:t>- Ykkösbuttonin kenttää pelatessa toimii oikein, mutta kakkosbuttonin kenttää pelatessa pausevalikko on koko ajan päällä ja Pause-nappia painaessa sekä ensimmäiseen kolikkoon osuttaessa peli kaatuu. Kolmosbuttonin kentän toimivuudesta ei tietoa.</w:t>
+      <w:pPr>
+        <w:rPr>
+          <w:strike/>
+        </w:rPr>
+      </w:pPr>
+      <w:r>
+        <w:rPr>
+          <w:strike/>
+        </w:rPr>
+        <w:t xml:space="preserve">- </w:t>
+      </w:r>
+      <w:proofErr w:type="spellStart"/>
+      <w:r>
+        <w:rPr>
+          <w:strike/>
+        </w:rPr>
+        <w:t>Ykkösbuttonin</w:t>
+      </w:r>
+      <w:proofErr w:type="spellEnd"/>
+      <w:r>
+        <w:rPr>
+          <w:strike/>
+        </w:rPr>
+        <w:t xml:space="preserve"> kenttää pelatessa toimii oikein, mutta </w:t>
+      </w:r>
+      <w:proofErr w:type="spellStart"/>
+      <w:r>
+        <w:rPr>
+          <w:strike/>
+        </w:rPr>
+        <w:t>kakkosbuttonin</w:t>
+      </w:r>
+      <w:proofErr w:type="spellEnd"/>
+      <w:r>
+        <w:rPr>
+          <w:strike/>
+        </w:rPr>
+        <w:t xml:space="preserve"> kenttää pelatessa </w:t>
+      </w:r>
+      <w:proofErr w:type="spellStart"/>
+      <w:r>
+        <w:rPr>
+          <w:strike/>
+        </w:rPr>
+        <w:t>pausevalikko</w:t>
+      </w:r>
+      <w:proofErr w:type="spellEnd"/>
+      <w:r>
+        <w:rPr>
+          <w:strike/>
+        </w:rPr>
+        <w:t xml:space="preserve"> on koko ajan päällä ja </w:t>
+      </w:r>
+      <w:proofErr w:type="spellStart"/>
+      <w:r>
+        <w:rPr>
+          <w:strike/>
+        </w:rPr>
+        <w:t>Pause</w:t>
+      </w:r>
+      <w:proofErr w:type="spellEnd"/>
+      <w:r>
+        <w:rPr>
+          <w:strike/>
+        </w:rPr>
+        <w:t xml:space="preserve">-nappia painaessa sekä ensimmäiseen kolikkoon osuttaessa peli kaatuu. </w:t>
+      </w:r>
+      <w:proofErr w:type="spellStart"/>
+      <w:r>
+        <w:rPr>
+          <w:strike/>
+        </w:rPr>
+        <w:t>Kolmosbuttonin</w:t>
+      </w:r>
+      <w:proofErr w:type="spellEnd"/>
+      <w:r>
+        <w:rPr>
+          <w:strike/>
+        </w:rPr>
+        <w:t xml:space="preserve"> kentän toimivuudesta ei tietoa.</w:t>
       </w:r>
     </w:p>
     <w:p>
       <w:pPr>
         <w:ind w:left="1304" w:firstLine="1"/>
-      </w:pPr>
-      <w:r>
-        <w:t>- Jostain syystä Runnerin toisen buttonin kenttä ei lataa DontDestroyOnLoadin Game Manageriin kentän objekteja.</w:t>
-      </w:r>
-      <w:r>
+        <w:rPr>
+          <w:strike/>
+        </w:rPr>
+      </w:pPr>
+      <w:r>
+        <w:rPr>
+          <w:strike/>
+        </w:rPr>
+        <w:t xml:space="preserve">- Jostain syystä </w:t>
+      </w:r>
+      <w:proofErr w:type="spellStart"/>
+      <w:r>
+        <w:rPr>
+          <w:strike/>
+        </w:rPr>
+        <w:t>Runnerin</w:t>
+      </w:r>
+      <w:proofErr w:type="spellEnd"/>
+      <w:r>
+        <w:rPr>
+          <w:strike/>
+        </w:rPr>
+        <w:t xml:space="preserve"> toisen </w:t>
+      </w:r>
+      <w:proofErr w:type="spellStart"/>
+      <w:r>
+        <w:rPr>
+          <w:strike/>
+        </w:rPr>
+        <w:t>buttonin</w:t>
+      </w:r>
+      <w:proofErr w:type="spellEnd"/>
+      <w:r>
+        <w:rPr>
+          <w:strike/>
+        </w:rPr>
+        <w:t xml:space="preserve"> kenttä ei lataa </w:t>
+      </w:r>
+      <w:proofErr w:type="spellStart"/>
+      <w:r>
+        <w:rPr>
+          <w:strike/>
+        </w:rPr>
+        <w:t>DontDestroyOnLoadin</w:t>
+      </w:r>
+      <w:proofErr w:type="spellEnd"/>
+      <w:r>
+        <w:rPr>
+          <w:strike/>
+        </w:rPr>
         <w:t xml:space="preserve"> </w:t>
       </w:r>
-      <w:r>
-        <w:t>Ensimmäisen buttonin kenttä kuitenkin toimii, joten vika luultavasti siinä</w:t>
-      </w:r>
-      <w:r>
+      <w:proofErr w:type="spellStart"/>
+      <w:r>
+        <w:rPr>
+          <w:strike/>
+        </w:rPr>
+        <w:t>Game</w:t>
+      </w:r>
+      <w:proofErr w:type="spellEnd"/>
+      <w:r>
+        <w:rPr>
+          <w:strike/>
+        </w:rPr>
+        <w:t xml:space="preserve"> Manageriin kentän objekteja.</w:t>
+      </w:r>
+      <w:r>
+        <w:rPr>
+          <w:strike/>
+        </w:rPr>
+        <w:t xml:space="preserve"> </w:t>
+      </w:r>
+      <w:r>
+        <w:rPr>
+          <w:strike/>
+        </w:rPr>
+        <w:t xml:space="preserve">Ensimmäisen </w:t>
+      </w:r>
+      <w:proofErr w:type="spellStart"/>
+      <w:r>
+        <w:rPr>
+          <w:strike/>
+        </w:rPr>
+        <w:t>buttonin</w:t>
+      </w:r>
+      <w:proofErr w:type="spellEnd"/>
+      <w:r>
+        <w:rPr>
+          <w:strike/>
+        </w:rPr>
+        <w:t xml:space="preserve"> kenttä kuitenkin toimii, joten vika luultavasti siinä</w:t>
+      </w:r>
+      <w:r>
+        <w:rPr>
+          <w:strike/>
+        </w:rPr>
         <w:t>,</w:t>
       </w:r>
       <w:r>
+        <w:rPr>
+          <w:strike/>
+        </w:rPr>
         <w:t xml:space="preserve"> ettei projekti saa toiseen kenttään</w:t>
       </w:r>
       <w:r>
+        <w:rPr>
+          <w:strike/>
+        </w:rPr>
         <w:t xml:space="preserve"> </w:t>
       </w:r>
       <w:r>
-        <w:t>mentäessä jostain syystä ladattua Game Manageri</w:t>
-      </w:r>
-      <w:r>
+        <w:rPr>
+          <w:strike/>
+        </w:rPr>
+        <w:t xml:space="preserve">mentäessä jostain syystä ladattua </w:t>
+      </w:r>
+      <w:proofErr w:type="spellStart"/>
+      <w:r>
+        <w:rPr>
+          <w:strike/>
+        </w:rPr>
+        <w:t>Game</w:t>
+      </w:r>
+      <w:proofErr w:type="spellEnd"/>
+      <w:r>
+        <w:rPr>
+          <w:strike/>
+        </w:rPr>
+        <w:t xml:space="preserve"> Manageri</w:t>
+      </w:r>
+      <w:r>
+        <w:rPr>
+          <w:strike/>
+        </w:rPr>
         <w:t>n objekteja enää toista kertaa.</w:t>
       </w:r>
     </w:p>
     <w:p>
-      <w:r>
-        <w:t xml:space="preserve">- Labyrinttikentässä ollut bugi, joka avaa seuraavan kentän kuin olisi tarkoitus, on </w:t>
-      </w:r>
-      <w:r>
+      <w:pPr>
+        <w:ind w:left="1304" w:firstLine="1"/>
+      </w:pPr>
+      <w:r>
+        <w:rPr>
+          <w:color w:val="00B050"/>
+        </w:rPr>
+        <w:t xml:space="preserve">RATKAISTU! </w:t>
+      </w:r>
+      <w:r>
+        <w:t xml:space="preserve">Ongelmana oli se, etteivät </w:t>
+      </w:r>
+      <w:proofErr w:type="spellStart"/>
+      <w:r>
+        <w:t>levelit</w:t>
+      </w:r>
+      <w:proofErr w:type="spellEnd"/>
+      <w:r>
+        <w:t xml:space="preserve"> ladanneet </w:t>
+      </w:r>
+      <w:proofErr w:type="spellStart"/>
+      <w:r>
+        <w:t>RunnerManagerin</w:t>
+      </w:r>
+      <w:proofErr w:type="spellEnd"/>
+      <w:r>
+        <w:t xml:space="preserve"> </w:t>
+      </w:r>
+      <w:proofErr w:type="spellStart"/>
+      <w:r>
+        <w:t>InitialPanelia</w:t>
+      </w:r>
+      <w:proofErr w:type="spellEnd"/>
+      <w:r>
+        <w:t xml:space="preserve"> </w:t>
+      </w:r>
+      <w:proofErr w:type="spellStart"/>
+      <w:r>
+        <w:t>OnLevelWasLoadissa</w:t>
+      </w:r>
+      <w:proofErr w:type="spellEnd"/>
+      <w:r>
+        <w:t xml:space="preserve">. Korjattu lataamaan </w:t>
+      </w:r>
+      <w:proofErr w:type="spellStart"/>
+      <w:r>
+        <w:t>InitialPanelin</w:t>
+      </w:r>
+      <w:proofErr w:type="spellEnd"/>
+      <w:r>
+        <w:t xml:space="preserve"> kaikissa </w:t>
+      </w:r>
+      <w:proofErr w:type="spellStart"/>
+      <w:r>
+        <w:t>leveleissä</w:t>
+      </w:r>
+      <w:proofErr w:type="spellEnd"/>
+      <w:r>
+        <w:t xml:space="preserve"> paitsi kenttävalikossa.</w:t>
+      </w:r>
+    </w:p>
+    <w:p>
+      <w:r>
+        <w:rPr>
+          <w:strike/>
+        </w:rPr>
+        <w:t xml:space="preserve">- Labyrinttikentässä ollut </w:t>
+      </w:r>
+      <w:proofErr w:type="spellStart"/>
+      <w:r>
+        <w:rPr>
+          <w:strike/>
+        </w:rPr>
+        <w:t>bugi</w:t>
+      </w:r>
+      <w:proofErr w:type="spellEnd"/>
+      <w:r>
+        <w:rPr>
+          <w:strike/>
+        </w:rPr>
+        <w:t xml:space="preserve">, joka avaa seuraavan kentän kuin olisi tarkoitus, on </w:t>
+      </w:r>
+      <w:r>
+        <w:rPr>
+          <w:strike/>
+        </w:rPr>
         <w:t xml:space="preserve">nyt </w:t>
       </w:r>
       <w:r>
-        <w:t>mukana myös Runnerissa. Lataa nyt scenen Level2.1, pitäisi saada lataamaan y</w:t>
-      </w:r>
-      <w:r>
-        <w:t>kkösbuttonista scenen Level1.1.</w:t>
-      </w:r>
-    </w:p>
-    <w:p>
-      <w:r>
-        <w:t>- (Kun magneetin vaikutus loppuu, niin hakeutuvat kolikot eivät hakeudu loppuun vaan jäävät leijumaan eri suuntiin.) Onko</w:t>
-      </w:r>
-      <w:r>
-        <w:t xml:space="preserve"> tämä bugi vai feature?</w:t>
-      </w:r>
-    </w:p>
-    <w:p>
-      <w:r>
-        <w:rPr>
-          <w:strike/>
-        </w:rPr>
-        <w:t>- (Kun Unityssä käynnistää projektin ensimmäistä kertaa, niin Runneriin mentäessä tulee kaatumisilmoitus</w:t>
-      </w:r>
+        <w:rPr>
+          <w:strike/>
+        </w:rPr>
+        <w:t xml:space="preserve">mukana myös </w:t>
+      </w:r>
+      <w:proofErr w:type="spellStart"/>
+      <w:r>
+        <w:rPr>
+          <w:strike/>
+        </w:rPr>
+        <w:t>Runnerissa</w:t>
+      </w:r>
+      <w:proofErr w:type="spellEnd"/>
+      <w:r>
+        <w:rPr>
+          <w:strike/>
+        </w:rPr>
+        <w:t xml:space="preserve">. Lataa nyt </w:t>
+      </w:r>
+      <w:proofErr w:type="spellStart"/>
+      <w:r>
+        <w:rPr>
+          <w:strike/>
+        </w:rPr>
+        <w:t>scenen</w:t>
+      </w:r>
+      <w:proofErr w:type="spellEnd"/>
+      <w:r>
+        <w:rPr>
+          <w:strike/>
+        </w:rPr>
+        <w:t xml:space="preserve"> Level2.1, pitäisi saada lataamaan </w:t>
+      </w:r>
+      <w:proofErr w:type="spellStart"/>
+      <w:r>
+        <w:rPr>
+          <w:strike/>
+        </w:rPr>
+        <w:t>y</w:t>
+      </w:r>
+      <w:r>
+        <w:rPr>
+          <w:strike/>
+        </w:rPr>
+        <w:t>kkösbuttonista</w:t>
+      </w:r>
+      <w:proofErr w:type="spellEnd"/>
       <w:r>
         <w:rPr>
           <w:strike/>
         </w:rPr>
         <w:t xml:space="preserve"> </w:t>
       </w:r>
-      <w:r>
-        <w:rPr>
-          <w:strike/>
-        </w:rPr>
-        <w:t>"Controller 'bounce': Transition '' in state ' BounceAnimation' uses parameter 'Bounce' which is not compatible with condition type." Toisen kerran käynnistettäessä kenttä kuitenkin toimii eikä puhelimella pelattaessa myöskään tule ongelmia)</w:t>
-      </w:r>
-      <w:r>
-        <w:tab/>
+      <w:proofErr w:type="spellStart"/>
+      <w:r>
+        <w:rPr>
+          <w:strike/>
+        </w:rPr>
+        <w:t>scenen</w:t>
+      </w:r>
+      <w:proofErr w:type="spellEnd"/>
+      <w:r>
+        <w:rPr>
+          <w:strike/>
+        </w:rPr>
+        <w:t xml:space="preserve"> Level1.1.</w:t>
+      </w:r>
+      <w:r>
+        <w:rPr>
+          <w:strike/>
+        </w:rPr>
+        <w:t xml:space="preserve"> </w:t>
       </w:r>
       <w:r>
         <w:rPr>
           <w:color w:val="00B050"/>
         </w:rPr>
-        <w:t>KORJATTU</w:t>
-      </w:r>
-    </w:p>
-    <w:p/>
-    <w:p>
-      <w:pPr>
-        <w:pStyle w:val="Otsikko2"/>
-      </w:pPr>
-      <w:r>
-        <w:t>Winter Hedge Maze</w:t>
-      </w:r>
-      <w:r>
-        <w:t xml:space="preserve">, </w:t>
-      </w:r>
-      <w:r>
-        <w:t>Labyrinth</w:t>
-      </w:r>
-      <w:r>
-        <w:t xml:space="preserve"> Puzzle</w:t>
-      </w:r>
-    </w:p>
-    <w:p>
-      <w:r>
-        <w:t xml:space="preserve">Ideana saada kerättyä </w:t>
-      </w:r>
-      <w:r>
-        <w:t xml:space="preserve">kissanpääobjekti, jolloin uloskäynti avautuu ja pelaajan on päästävä ovelle. Kerättäviä objekteja ovat </w:t>
-      </w:r>
-      <w:r>
-        <w:t xml:space="preserve">kissanpään lisäksi </w:t>
-      </w:r>
-      <w:r>
-        <w:t>kolikot ja avaimet, joilla voi avata yhden minkä tahansa oven kullakin.</w:t>
-      </w:r>
-      <w:r>
-        <w:t xml:space="preserve"> Liukuovet aukeavat ja sulkeutuvat menemällä nappiobjektin päälle.</w:t>
+        <w:t xml:space="preserve">RATKAISTU! </w:t>
+      </w:r>
+      <w:r>
+        <w:t>Ongelman aiheutti</w:t>
       </w:r>
       <w:r>
         <w:t xml:space="preserve"> </w:t>
       </w:r>
-      <w:r>
-        <w:t xml:space="preserve">Vaaroina ovat </w:t>
-      </w:r>
-      <w:r>
-        <w:t>Swipper-koirat, pyörivät piikit ja sortuvat lattiat, joihin osuessa joutuu aloittamaan kentän alusta.</w:t>
-      </w:r>
-    </w:p>
-    <w:p/>
-    <w:p>
-      <w:r>
-        <w:rPr>
-          <w:strike/>
-        </w:rPr>
-        <w:t>- Labyrinttiin lisätty samanlainen voittamispaneelisysteemi kuin muistipelissä, mutta jostain syystä ei toimi. Tulee ilmoitus ettei objektiviittausta ole asetettu objektin instanssiin, muttei ole tietoa mistä objektista ja instanssista tarkalleen on kyse. Aleksi</w:t>
-      </w:r>
-      <w:r>
-        <w:t xml:space="preserve"> </w:t>
-      </w:r>
-      <w:r>
-        <w:tab/>
-      </w:r>
-      <w:r>
-        <w:rPr>
-          <w:color w:val="00B050"/>
-        </w:rPr>
-        <w:t>KORJATTU</w:t>
-      </w:r>
-    </w:p>
-    <w:p>
-      <w:r>
-        <w:rPr>
-          <w:strike/>
-        </w:rPr>
-        <w:t>- Voittamispaneelisysteemi toimii muuten, paitsi että peli jää yhä pyörimään päälle, jolloin Bobia voi yhä liikuttaa ja Swipper voi yhä saada Bobin kiinni.</w:t>
-      </w:r>
-      <w:r>
-        <w:tab/>
-      </w:r>
-      <w:r>
-        <w:rPr>
-          <w:color w:val="00B050"/>
-        </w:rPr>
-        <w:t>KORJATTU</w:t>
-      </w:r>
-    </w:p>
-    <w:p>
-      <w:r>
-        <w:rPr>
-          <w:strike/>
-        </w:rPr>
-        <w:t>(- Jostain syystä labyrinttikenttien napit vievät seuraavaan kenttään kuin olisi tarkoitus.) Aleksi</w:t>
-      </w:r>
-      <w:r>
-        <w:t xml:space="preserve"> </w:t>
-      </w:r>
-      <w:r>
-        <w:tab/>
-      </w:r>
-      <w:r>
-        <w:rPr>
-          <w:color w:val="00B050"/>
-        </w:rPr>
-        <w:t>KORJATTU</w:t>
-      </w:r>
-    </w:p>
-    <w:p>
-      <w:r>
-        <w:lastRenderedPageBreak/>
-        <w:t xml:space="preserve">- </w:t>
-      </w:r>
-      <w:r>
-        <w:t>Joissain kentissä</w:t>
-      </w:r>
-      <w:r>
-        <w:t xml:space="preserve"> (ainakin LabPuzzleLevel7:ssa sekä 11:ssä</w:t>
+      <w:proofErr w:type="spellStart"/>
+      <w:r>
+        <w:t>RunnerManagerin</w:t>
+      </w:r>
+      <w:proofErr w:type="spellEnd"/>
+      <w:r>
+        <w:t xml:space="preserve"> Level Indexiin </w:t>
+      </w:r>
+      <w:proofErr w:type="spellStart"/>
+      <w:r>
+        <w:t>Inspectorissa</w:t>
+      </w:r>
+      <w:proofErr w:type="spellEnd"/>
+      <w:r>
+        <w:t xml:space="preserve"> asetettu</w:t>
+      </w:r>
+      <w:r>
+        <w:t xml:space="preserve"> väärä arvo.</w:t>
       </w:r>
       <w:bookmarkStart w:id="0" w:name="_GoBack"/>
       <w:bookmarkEnd w:id="0"/>
+    </w:p>
+    <w:p>
+      <w:r>
+        <w:t>- (Kun magneetin vaikutus loppuu, niin hakeutuvat kolikot eivät hakeudu loppuun vaan jäävät leijumaan eri suuntiin.) Onko</w:t>
+      </w:r>
+      <w:r>
+        <w:t xml:space="preserve"> tämä </w:t>
+      </w:r>
+      <w:proofErr w:type="spellStart"/>
+      <w:r>
+        <w:t>bugi</w:t>
+      </w:r>
+      <w:proofErr w:type="spellEnd"/>
+      <w:r>
+        <w:t xml:space="preserve"> vai feature?</w:t>
+      </w:r>
+    </w:p>
+    <w:p>
+      <w:r>
+        <w:rPr>
+          <w:strike/>
+        </w:rPr>
+        <w:t xml:space="preserve">- (Kun </w:t>
+      </w:r>
+      <w:proofErr w:type="spellStart"/>
+      <w:r>
+        <w:rPr>
+          <w:strike/>
+        </w:rPr>
+        <w:t>Unityssä</w:t>
+      </w:r>
+      <w:proofErr w:type="spellEnd"/>
+      <w:r>
+        <w:rPr>
+          <w:strike/>
+        </w:rPr>
+        <w:t xml:space="preserve"> käynnistää projektin ensimmäistä kertaa, niin </w:t>
+      </w:r>
+      <w:proofErr w:type="spellStart"/>
+      <w:r>
+        <w:rPr>
+          <w:strike/>
+        </w:rPr>
+        <w:t>Runneriin</w:t>
+      </w:r>
+      <w:proofErr w:type="spellEnd"/>
+      <w:r>
+        <w:rPr>
+          <w:strike/>
+        </w:rPr>
+        <w:t xml:space="preserve"> mentäessä tulee kaatumisilmoitus</w:t>
+      </w:r>
+      <w:r>
+        <w:rPr>
+          <w:strike/>
+        </w:rPr>
+        <w:t xml:space="preserve"> </w:t>
+      </w:r>
+      <w:r>
+        <w:rPr>
+          <w:strike/>
+        </w:rPr>
+        <w:t>"Controller '</w:t>
+      </w:r>
+      <w:proofErr w:type="spellStart"/>
+      <w:r>
+        <w:rPr>
+          <w:strike/>
+        </w:rPr>
+        <w:t>bounce</w:t>
+      </w:r>
+      <w:proofErr w:type="spellEnd"/>
+      <w:r>
+        <w:rPr>
+          <w:strike/>
+        </w:rPr>
+        <w:t xml:space="preserve">': </w:t>
+      </w:r>
+      <w:proofErr w:type="spellStart"/>
+      <w:r>
+        <w:rPr>
+          <w:strike/>
+        </w:rPr>
+        <w:t>Transition</w:t>
+      </w:r>
+      <w:proofErr w:type="spellEnd"/>
+      <w:r>
+        <w:rPr>
+          <w:strike/>
+        </w:rPr>
+        <w:t xml:space="preserve"> '' in </w:t>
+      </w:r>
+      <w:proofErr w:type="spellStart"/>
+      <w:r>
+        <w:rPr>
+          <w:strike/>
+        </w:rPr>
+        <w:t>state</w:t>
+      </w:r>
+      <w:proofErr w:type="spellEnd"/>
+      <w:r>
+        <w:rPr>
+          <w:strike/>
+        </w:rPr>
+        <w:t xml:space="preserve"> ' </w:t>
+      </w:r>
+      <w:proofErr w:type="spellStart"/>
+      <w:r>
+        <w:rPr>
+          <w:strike/>
+        </w:rPr>
+        <w:t>BounceAnimation</w:t>
+      </w:r>
+      <w:proofErr w:type="spellEnd"/>
+      <w:r>
+        <w:rPr>
+          <w:strike/>
+        </w:rPr>
+        <w:t xml:space="preserve">' </w:t>
+      </w:r>
+      <w:proofErr w:type="spellStart"/>
+      <w:r>
+        <w:rPr>
+          <w:strike/>
+        </w:rPr>
+        <w:t>uses</w:t>
+      </w:r>
+      <w:proofErr w:type="spellEnd"/>
+      <w:r>
+        <w:rPr>
+          <w:strike/>
+        </w:rPr>
+        <w:t xml:space="preserve"> </w:t>
+      </w:r>
+      <w:proofErr w:type="spellStart"/>
+      <w:r>
+        <w:rPr>
+          <w:strike/>
+        </w:rPr>
+        <w:t>parameter</w:t>
+      </w:r>
+      <w:proofErr w:type="spellEnd"/>
+      <w:r>
+        <w:rPr>
+          <w:strike/>
+        </w:rPr>
+        <w:t xml:space="preserve"> '</w:t>
+      </w:r>
+      <w:proofErr w:type="spellStart"/>
+      <w:r>
+        <w:rPr>
+          <w:strike/>
+        </w:rPr>
+        <w:t>Bounce</w:t>
+      </w:r>
+      <w:proofErr w:type="spellEnd"/>
+      <w:r>
+        <w:rPr>
+          <w:strike/>
+        </w:rPr>
+        <w:t xml:space="preserve">' </w:t>
+      </w:r>
+      <w:proofErr w:type="spellStart"/>
+      <w:r>
+        <w:rPr>
+          <w:strike/>
+        </w:rPr>
+        <w:t>which</w:t>
+      </w:r>
+      <w:proofErr w:type="spellEnd"/>
+      <w:r>
+        <w:rPr>
+          <w:strike/>
+        </w:rPr>
+        <w:t xml:space="preserve"> is </w:t>
+      </w:r>
+      <w:proofErr w:type="spellStart"/>
+      <w:r>
+        <w:rPr>
+          <w:strike/>
+        </w:rPr>
+        <w:t>not</w:t>
+      </w:r>
+      <w:proofErr w:type="spellEnd"/>
+      <w:r>
+        <w:rPr>
+          <w:strike/>
+        </w:rPr>
+        <w:t xml:space="preserve"> </w:t>
+      </w:r>
+      <w:proofErr w:type="spellStart"/>
+      <w:r>
+        <w:rPr>
+          <w:strike/>
+        </w:rPr>
+        <w:t>compatible</w:t>
+      </w:r>
+      <w:proofErr w:type="spellEnd"/>
+      <w:r>
+        <w:rPr>
+          <w:strike/>
+        </w:rPr>
+        <w:t xml:space="preserve"> </w:t>
+      </w:r>
+      <w:proofErr w:type="spellStart"/>
+      <w:r>
+        <w:rPr>
+          <w:strike/>
+        </w:rPr>
+        <w:t>with</w:t>
+      </w:r>
+      <w:proofErr w:type="spellEnd"/>
+      <w:r>
+        <w:rPr>
+          <w:strike/>
+        </w:rPr>
+        <w:t xml:space="preserve"> </w:t>
+      </w:r>
+      <w:proofErr w:type="spellStart"/>
+      <w:r>
+        <w:rPr>
+          <w:strike/>
+        </w:rPr>
+        <w:t>condition</w:t>
+      </w:r>
+      <w:proofErr w:type="spellEnd"/>
+      <w:r>
+        <w:rPr>
+          <w:strike/>
+        </w:rPr>
+        <w:t xml:space="preserve"> </w:t>
+      </w:r>
+      <w:proofErr w:type="spellStart"/>
+      <w:r>
+        <w:rPr>
+          <w:strike/>
+        </w:rPr>
+        <w:t>type</w:t>
+      </w:r>
+      <w:proofErr w:type="spellEnd"/>
+      <w:r>
+        <w:rPr>
+          <w:strike/>
+        </w:rPr>
+        <w:t>." Toisen kerran käynnistettäessä kenttä kuitenkin toimii eikä puhelimella pelattaessa myöskään tule ongelmia)</w:t>
+      </w:r>
+      <w:r>
+        <w:tab/>
+      </w:r>
+      <w:r>
+        <w:rPr>
+          <w:color w:val="00B050"/>
+        </w:rPr>
+        <w:t>KORJATTU</w:t>
+      </w:r>
+    </w:p>
+    <w:p/>
+    <w:p>
+      <w:pPr>
+        <w:pStyle w:val="Otsikko2"/>
+      </w:pPr>
+      <w:r>
+        <w:t xml:space="preserve">Winter Hedge </w:t>
+      </w:r>
+      <w:proofErr w:type="spellStart"/>
+      <w:r>
+        <w:t>Maze</w:t>
+      </w:r>
+      <w:proofErr w:type="spellEnd"/>
+      <w:r>
+        <w:t xml:space="preserve">, </w:t>
+      </w:r>
+      <w:proofErr w:type="spellStart"/>
+      <w:r>
+        <w:t>Labyrinth</w:t>
+      </w:r>
+      <w:proofErr w:type="spellEnd"/>
+      <w:r>
+        <w:t xml:space="preserve"> Puzzle</w:t>
+      </w:r>
+    </w:p>
+    <w:p>
+      <w:r>
+        <w:t xml:space="preserve">Ideana saada kerättyä </w:t>
+      </w:r>
+      <w:r>
+        <w:t xml:space="preserve">kissanpääobjekti, jolloin uloskäynti avautuu ja pelaajan on päästävä ovelle. Kerättäviä objekteja ovat </w:t>
+      </w:r>
+      <w:r>
+        <w:t xml:space="preserve">kissanpään lisäksi </w:t>
+      </w:r>
+      <w:r>
+        <w:t>kolikot ja avaimet, joilla voi avata yhden minkä tahansa oven kullakin.</w:t>
+      </w:r>
+      <w:r>
+        <w:t xml:space="preserve"> Liukuovet aukeavat ja sulkeutuvat menemällä nappiobjektin päälle.</w:t>
+      </w:r>
+      <w:r>
+        <w:t xml:space="preserve"> </w:t>
+      </w:r>
+      <w:r>
+        <w:t xml:space="preserve">Vaaroina ovat </w:t>
+      </w:r>
+      <w:proofErr w:type="spellStart"/>
+      <w:r>
+        <w:t>Swipper</w:t>
+      </w:r>
+      <w:proofErr w:type="spellEnd"/>
+      <w:r>
+        <w:t>-koirat, pyörivät piikit ja sortuvat lattiat, joihin osuessa joutuu aloittamaan kentän alusta.</w:t>
+      </w:r>
+    </w:p>
+    <w:p/>
+    <w:p>
+      <w:r>
+        <w:rPr>
+          <w:strike/>
+        </w:rPr>
+        <w:t xml:space="preserve">- Labyrinttiin lisätty samanlainen voittamispaneelisysteemi kuin muistipelissä, mutta jostain syystä ei toimi. Tulee </w:t>
+      </w:r>
+      <w:proofErr w:type="gramStart"/>
+      <w:r>
+        <w:rPr>
+          <w:strike/>
+        </w:rPr>
+        <w:t>ilmoitus</w:t>
+      </w:r>
+      <w:proofErr w:type="gramEnd"/>
+      <w:r>
+        <w:rPr>
+          <w:strike/>
+        </w:rPr>
+        <w:t xml:space="preserve"> ettei objektiviittausta ole asetettu objektin instanssiin, muttei ole tietoa mistä objektista ja instanssista tarkalleen on kyse. Aleksi</w:t>
+      </w:r>
+      <w:r>
+        <w:t xml:space="preserve"> </w:t>
+      </w:r>
+      <w:r>
+        <w:tab/>
+      </w:r>
+      <w:r>
+        <w:rPr>
+          <w:color w:val="00B050"/>
+        </w:rPr>
+        <w:t>KORJATTU</w:t>
+      </w:r>
+    </w:p>
+    <w:p>
+      <w:r>
+        <w:rPr>
+          <w:strike/>
+        </w:rPr>
+        <w:lastRenderedPageBreak/>
+        <w:t xml:space="preserve">- Voittamispaneelisysteemi toimii muuten, paitsi että peli jää yhä pyörimään päälle, jolloin Bobia voi yhä liikuttaa ja </w:t>
+      </w:r>
+      <w:proofErr w:type="spellStart"/>
+      <w:r>
+        <w:rPr>
+          <w:strike/>
+        </w:rPr>
+        <w:t>Swipper</w:t>
+      </w:r>
+      <w:proofErr w:type="spellEnd"/>
+      <w:r>
+        <w:rPr>
+          <w:strike/>
+        </w:rPr>
+        <w:t xml:space="preserve"> voi yhä saada Bobin kiinni.</w:t>
+      </w:r>
+      <w:r>
+        <w:tab/>
+      </w:r>
+      <w:r>
+        <w:rPr>
+          <w:color w:val="00B050"/>
+        </w:rPr>
+        <w:t>KORJATTU</w:t>
+      </w:r>
+    </w:p>
+    <w:p>
+      <w:r>
+        <w:rPr>
+          <w:strike/>
+        </w:rPr>
+        <w:t>(- Jostain syystä labyrinttikenttien napit vievät seuraavaan kenttään kuin olisi tarkoitus.) Aleksi</w:t>
+      </w:r>
+      <w:r>
+        <w:t xml:space="preserve"> </w:t>
+      </w:r>
+      <w:r>
+        <w:tab/>
+      </w:r>
+      <w:r>
+        <w:rPr>
+          <w:color w:val="00B050"/>
+        </w:rPr>
+        <w:t>KORJATTU</w:t>
+      </w:r>
+    </w:p>
+    <w:p>
+      <w:r>
+        <w:t xml:space="preserve">- </w:t>
+      </w:r>
+      <w:r>
+        <w:t>Joissain kentissä</w:t>
+      </w:r>
+      <w:r>
+        <w:t xml:space="preserve"> (ainakin LabPuzzleLevel7:ssa sekä 11:ssä)</w:t>
+      </w:r>
+      <w:r>
+        <w:t xml:space="preserve">, kun astuu oven avaavan napin päälle, niin oven animaatio </w:t>
+      </w:r>
+      <w:proofErr w:type="spellStart"/>
+      <w:r>
+        <w:t>bugaa</w:t>
+      </w:r>
+      <w:proofErr w:type="spellEnd"/>
+      <w:r>
+        <w:t xml:space="preserve"> </w:t>
+      </w:r>
+      <w:proofErr w:type="spellStart"/>
+      <w:r>
+        <w:t>teleporttaamalla</w:t>
+      </w:r>
+      <w:proofErr w:type="spellEnd"/>
+      <w:r>
+        <w:t xml:space="preserve"> oven väärään paikkaan</w:t>
+      </w:r>
+      <w:r>
+        <w:t xml:space="preserve"> Bobin viereen</w:t>
+      </w:r>
+      <w:r>
+        <w:t>.</w:t>
+      </w:r>
+      <w:r>
+        <w:t xml:space="preserve"> </w:t>
+      </w:r>
+      <w:r>
+        <w:t>(</w:t>
+      </w:r>
+      <w:r>
+        <w:t>Kenttä ei kuitenkaan tämän hetken versiossa ole pelattavissa, joten ei taida olla letaali ongelma?</w:t>
+      </w:r>
       <w:r>
         <w:t>)</w:t>
       </w:r>
-      <w:r>
-        <w:t>, kun astuu oven avaavan napin päälle, niin oven animaatio bugaa teleporttaamalla oven väärään paikkaan</w:t>
-      </w:r>
-      <w:r>
-        <w:t xml:space="preserve"> Bobin viereen</w:t>
-      </w:r>
+    </w:p>
+    <w:p/>
+    <w:p>
+      <w:pPr>
+        <w:pStyle w:val="Otsikko2"/>
+      </w:pPr>
+      <w:proofErr w:type="spellStart"/>
+      <w:r>
+        <w:t>Bob’s</w:t>
+      </w:r>
+      <w:proofErr w:type="spellEnd"/>
+      <w:r>
+        <w:t xml:space="preserve"> </w:t>
+      </w:r>
+      <w:proofErr w:type="spellStart"/>
+      <w:r>
+        <w:t>apartment</w:t>
+      </w:r>
+      <w:proofErr w:type="spellEnd"/>
+    </w:p>
+    <w:p>
+      <w:r>
+        <w:t xml:space="preserve">Kerätyt kissat kerääntyvät Bobin asuntoon, jossa niitä voi käydä silittämässä ansaiten täten Magic </w:t>
+      </w:r>
+      <w:proofErr w:type="spellStart"/>
+      <w:r>
+        <w:t>Dustia</w:t>
+      </w:r>
+      <w:proofErr w:type="spellEnd"/>
+      <w:r>
+        <w:t>. Katsomalla mainoksen voi ansaita bonus-</w:t>
+      </w:r>
+      <w:proofErr w:type="spellStart"/>
+      <w:r>
+        <w:t>dustia</w:t>
+      </w:r>
+      <w:proofErr w:type="spellEnd"/>
       <w:r>
         <w:t>.</w:t>
-      </w:r>
-      <w:r>
-        <w:t xml:space="preserve"> </w:t>
-      </w:r>
-      <w:r>
-        <w:t>(</w:t>
-      </w:r>
-      <w:r>
-        <w:t>Kenttä ei kuitenkaan tämän hetken versiossa ole pelattavissa, joten ei taida olla letaali ongelma?</w:t>
-      </w:r>
-      <w:r>
-        <w:t>)</w:t>
-      </w:r>
-    </w:p>
-    <w:p/>
-    <w:p>
-      <w:pPr>
-        <w:pStyle w:val="Otsikko2"/>
-      </w:pPr>
-      <w:r>
-        <w:t>Bob’s apartment</w:t>
-      </w:r>
-    </w:p>
-    <w:p>
-      <w:r>
-        <w:t>Kerätyt kissat kerääntyvät Bobin asuntoon, jossa niitä voi käydä silittämässä ansaiten täten Magic Dustia. Katsomalla mainoksen voi ansaita bonus-dustia.</w:t>
       </w:r>
     </w:p>
     <w:p>
@@ -659,7 +1568,44 @@
         <w:t xml:space="preserve"> </w:t>
       </w:r>
       <w:r>
-        <w:t>Kauppa +inapit + magic dust(katso kuva peli ekonomiasta, löytyy flappitaulusta.)(graffat löytyy), valokuva.</w:t>
+        <w:t>Kauppa +</w:t>
+      </w:r>
+      <w:proofErr w:type="spellStart"/>
+      <w:r>
+        <w:t>inapit</w:t>
+      </w:r>
+      <w:proofErr w:type="spellEnd"/>
+      <w:r>
+        <w:t xml:space="preserve"> + magic </w:t>
+      </w:r>
+      <w:proofErr w:type="spellStart"/>
+      <w:proofErr w:type="gramStart"/>
+      <w:r>
+        <w:t>dust</w:t>
+      </w:r>
+      <w:proofErr w:type="spellEnd"/>
+      <w:r>
+        <w:t>(</w:t>
+      </w:r>
+      <w:proofErr w:type="gramEnd"/>
+      <w:r>
+        <w:t xml:space="preserve">katso kuva peli ekonomiasta, löytyy </w:t>
+      </w:r>
+      <w:proofErr w:type="spellStart"/>
+      <w:r>
+        <w:t>flappitaulusta</w:t>
+      </w:r>
+      <w:proofErr w:type="spellEnd"/>
+      <w:r>
+        <w:t>.)(</w:t>
+      </w:r>
+      <w:proofErr w:type="spellStart"/>
+      <w:r>
+        <w:t>graffat</w:t>
+      </w:r>
+      <w:proofErr w:type="spellEnd"/>
+      <w:r>
+        <w:t xml:space="preserve"> löytyy), valokuva.</w:t>
       </w:r>
     </w:p>
     <w:p>
@@ -669,9 +1615,37 @@
       <w:r>
         <w:t xml:space="preserve"> </w:t>
       </w:r>
-      <w:r>
-        <w:t>LeaderBoard(graffat löytyy), place holder</w:t>
-      </w:r>
+      <w:proofErr w:type="spellStart"/>
+      <w:proofErr w:type="gramStart"/>
+      <w:r>
+        <w:t>LeaderBoard</w:t>
+      </w:r>
+      <w:proofErr w:type="spellEnd"/>
+      <w:r>
+        <w:t>(</w:t>
+      </w:r>
+      <w:proofErr w:type="spellStart"/>
+      <w:proofErr w:type="gramEnd"/>
+      <w:r>
+        <w:t>graffat</w:t>
+      </w:r>
+      <w:proofErr w:type="spellEnd"/>
+      <w:r>
+        <w:t xml:space="preserve"> löytyy), </w:t>
+      </w:r>
+      <w:proofErr w:type="spellStart"/>
+      <w:r>
+        <w:t>place</w:t>
+      </w:r>
+      <w:proofErr w:type="spellEnd"/>
+      <w:r>
+        <w:t xml:space="preserve"> </w:t>
+      </w:r>
+      <w:proofErr w:type="spellStart"/>
+      <w:r>
+        <w:t>holder</w:t>
+      </w:r>
+      <w:proofErr w:type="spellEnd"/>
     </w:p>
     <w:p>
       <w:r>
@@ -689,17 +1663,54 @@
     </w:p>
     <w:p>
       <w:r>
-        <w:t>-Pilivi, tietokanta, valokuva.</w:t>
-      </w:r>
-    </w:p>
-    <w:p>
-      <w:r>
-        <w:t>-Analytiks: Game analytics</w:t>
-      </w:r>
-    </w:p>
-    <w:p>
-      <w:r>
-        <w:t>-Global Game Managerin viimeistelyä (osia puuttuu)</w:t>
+        <w:t>-</w:t>
+      </w:r>
+      <w:proofErr w:type="spellStart"/>
+      <w:r>
+        <w:t>Pilivi</w:t>
+      </w:r>
+      <w:proofErr w:type="spellEnd"/>
+      <w:r>
+        <w:t>, tietokanta, valokuva.</w:t>
+      </w:r>
+    </w:p>
+    <w:p>
+      <w:r>
+        <w:t>-</w:t>
+      </w:r>
+      <w:proofErr w:type="spellStart"/>
+      <w:r>
+        <w:t>Analytiks</w:t>
+      </w:r>
+      <w:proofErr w:type="spellEnd"/>
+      <w:r>
+        <w:t xml:space="preserve">: </w:t>
+      </w:r>
+      <w:proofErr w:type="spellStart"/>
+      <w:r>
+        <w:t>Game</w:t>
+      </w:r>
+      <w:proofErr w:type="spellEnd"/>
+      <w:r>
+        <w:t xml:space="preserve"> </w:t>
+      </w:r>
+      <w:proofErr w:type="spellStart"/>
+      <w:r>
+        <w:t>analytics</w:t>
+      </w:r>
+      <w:proofErr w:type="spellEnd"/>
+    </w:p>
+    <w:p>
+      <w:r>
+        <w:t xml:space="preserve">-Global </w:t>
+      </w:r>
+      <w:proofErr w:type="spellStart"/>
+      <w:r>
+        <w:t>Game</w:t>
+      </w:r>
+      <w:proofErr w:type="spellEnd"/>
+      <w:r>
+        <w:t xml:space="preserve"> Managerin viimeistelyä (osia puuttuu)</w:t>
       </w:r>
     </w:p>
     <w:p/>
@@ -726,8 +1737,16 @@
         <w:rPr>
           <w:rStyle w:val="5yl5"/>
         </w:rPr>
-        <w:t>Versio, jossa on mainokset ja in-appit</w:t>
-      </w:r>
+        <w:t>Versio, jossa on mainokset ja in-</w:t>
+      </w:r>
+      <w:proofErr w:type="spellStart"/>
+      <w:r>
+        <w:rPr>
+          <w:rStyle w:val="5yl5"/>
+        </w:rPr>
+        <w:t>appit</w:t>
+      </w:r>
+      <w:proofErr w:type="spellEnd"/>
     </w:p>
     <w:p>
       <w:pPr>
@@ -744,8 +1763,16 @@
         <w:rPr>
           <w:rStyle w:val="5yl5"/>
         </w:rPr>
-        <w:t>F2P-versio, jossa on vain in-appit</w:t>
-      </w:r>
+        <w:t>F2P-versio, jossa on vain in-</w:t>
+      </w:r>
+      <w:proofErr w:type="spellStart"/>
+      <w:r>
+        <w:rPr>
+          <w:rStyle w:val="5yl5"/>
+        </w:rPr>
+        <w:t>appit</w:t>
+      </w:r>
+      <w:proofErr w:type="spellEnd"/>
     </w:p>
     <w:p>
       <w:pPr>
@@ -767,26 +1794,118 @@
       <w:pPr>
         <w:pStyle w:val="Otsikko2"/>
       </w:pPr>
-      <w:r>
+      <w:proofErr w:type="spellStart"/>
+      <w:r>
+        <w:lastRenderedPageBreak/>
         <w:t>Extra</w:t>
       </w:r>
+      <w:proofErr w:type="spellEnd"/>
     </w:p>
     <w:p/>
     <w:p>
       <w:r>
-        <w:t>- Siirryttäessä skenestä toiseen: LoadScreen/LoadBar(screen sweep, sitten musta ruutu, ja sitten avata</w:t>
-      </w:r>
-      <w:r>
-        <w:t>an uusi skene) (graffat löytyy)</w:t>
-      </w:r>
-    </w:p>
-    <w:p>
-      <w:r>
-        <w:lastRenderedPageBreak/>
-        <w:t>- Pelihahmon kääntyminen paikasta toiseen kävellessä myös levelmappeihin. Bobin liikkuminen paremmaksi. Määritellään BobLevelScriptin kautta (esim. "BobPlayerAn</w:t>
-      </w:r>
-      <w:r>
-        <w:t>imator.SetTrigger("BobDown");")</w:t>
+        <w:t xml:space="preserve">- Siirryttäessä </w:t>
+      </w:r>
+      <w:proofErr w:type="spellStart"/>
+      <w:r>
+        <w:t>skenestä</w:t>
+      </w:r>
+      <w:proofErr w:type="spellEnd"/>
+      <w:r>
+        <w:t xml:space="preserve"> toiseen: </w:t>
+      </w:r>
+      <w:proofErr w:type="spellStart"/>
+      <w:r>
+        <w:t>LoadScreen</w:t>
+      </w:r>
+      <w:proofErr w:type="spellEnd"/>
+      <w:r>
+        <w:t>/</w:t>
+      </w:r>
+      <w:proofErr w:type="spellStart"/>
+      <w:proofErr w:type="gramStart"/>
+      <w:r>
+        <w:t>LoadBar</w:t>
+      </w:r>
+      <w:proofErr w:type="spellEnd"/>
+      <w:r>
+        <w:t>(</w:t>
+      </w:r>
+      <w:proofErr w:type="spellStart"/>
+      <w:proofErr w:type="gramEnd"/>
+      <w:r>
+        <w:t>screen</w:t>
+      </w:r>
+      <w:proofErr w:type="spellEnd"/>
+      <w:r>
+        <w:t xml:space="preserve"> </w:t>
+      </w:r>
+      <w:proofErr w:type="spellStart"/>
+      <w:r>
+        <w:t>sweep</w:t>
+      </w:r>
+      <w:proofErr w:type="spellEnd"/>
+      <w:r>
+        <w:t>, sitten musta ruutu, ja sitten avata</w:t>
+      </w:r>
+      <w:r>
+        <w:t xml:space="preserve">an uusi </w:t>
+      </w:r>
+      <w:proofErr w:type="spellStart"/>
+      <w:r>
+        <w:t>skene</w:t>
+      </w:r>
+      <w:proofErr w:type="spellEnd"/>
+      <w:r>
+        <w:t>) (</w:t>
+      </w:r>
+      <w:proofErr w:type="spellStart"/>
+      <w:r>
+        <w:t>graffat</w:t>
+      </w:r>
+      <w:proofErr w:type="spellEnd"/>
+      <w:r>
+        <w:t xml:space="preserve"> löytyy)</w:t>
+      </w:r>
+    </w:p>
+    <w:p>
+      <w:r>
+        <w:t xml:space="preserve">- Pelihahmon kääntyminen paikasta toiseen kävellessä myös </w:t>
+      </w:r>
+      <w:proofErr w:type="spellStart"/>
+      <w:r>
+        <w:t>levelmappeihin</w:t>
+      </w:r>
+      <w:proofErr w:type="spellEnd"/>
+      <w:r>
+        <w:t xml:space="preserve">. Bobin liikkuminen paremmaksi. Määritellään </w:t>
+      </w:r>
+      <w:proofErr w:type="spellStart"/>
+      <w:r>
+        <w:t>BobLevelScriptin</w:t>
+      </w:r>
+      <w:proofErr w:type="spellEnd"/>
+      <w:r>
+        <w:t xml:space="preserve"> kautta (esim. "</w:t>
+      </w:r>
+      <w:proofErr w:type="spellStart"/>
+      <w:r>
+        <w:t>BobPlayerAn</w:t>
+      </w:r>
+      <w:r>
+        <w:t>imator.SetTrigger</w:t>
+      </w:r>
+      <w:proofErr w:type="spellEnd"/>
+      <w:r>
+        <w:t>("</w:t>
+      </w:r>
+      <w:proofErr w:type="spellStart"/>
+      <w:r>
+        <w:t>BobDown</w:t>
+      </w:r>
+      <w:proofErr w:type="spellEnd"/>
+      <w:r>
+        <w:t>");")</w:t>
       </w:r>
     </w:p>
     <w:p>

</xml_diff>

<commit_message>
Fixed Double Score bug in Runner, added comments and updated TODO list.
</commit_message>
<xml_diff>
--- a/Known bugs ja TODO.docx
+++ b/Known bugs ja TODO.docx
@@ -62,11 +62,20 @@
     <w:p>
       <w:pPr>
         <w:pStyle w:val="Otsikko2"/>
-      </w:pPr>
-      <w:r>
+        <w:rPr>
+          <w:lang w:val="en-US"/>
+        </w:rPr>
+      </w:pPr>
+      <w:r>
+        <w:rPr>
+          <w:lang w:val="en-US"/>
+        </w:rPr>
         <w:t>Bubble Ware House</w:t>
       </w:r>
       <w:r>
+        <w:rPr>
+          <w:lang w:val="en-US"/>
+        </w:rPr>
         <w:t>, Catch the Items</w:t>
       </w:r>
     </w:p>
@@ -320,17 +329,32 @@
     <w:p>
       <w:pPr>
         <w:pStyle w:val="Otsikko2"/>
-      </w:pPr>
-      <w:r>
+        <w:rPr>
+          <w:lang w:val="en-US"/>
+        </w:rPr>
+      </w:pPr>
+      <w:r>
+        <w:rPr>
+          <w:lang w:val="en-US"/>
+        </w:rPr>
         <w:t>Winter Forest Marathon</w:t>
       </w:r>
       <w:r>
+        <w:rPr>
+          <w:lang w:val="en-US"/>
+        </w:rPr>
         <w:t xml:space="preserve">, Automatic </w:t>
       </w:r>
       <w:r>
+        <w:rPr>
+          <w:lang w:val="en-US"/>
+        </w:rPr>
         <w:t>Runner</w:t>
       </w:r>
       <w:r>
+        <w:rPr>
+          <w:lang w:val="en-US"/>
+        </w:rPr>
         <w:t xml:space="preserve"> Platformer</w:t>
       </w:r>
     </w:p>
@@ -428,7 +452,13 @@
         <w:t>Vain 3 leveliä, niitä lisää?</w:t>
       </w:r>
       <w:r>
-        <w:t xml:space="preserve"> Pyritään </w:t>
+        <w:t xml:space="preserve"> </w:t>
+      </w:r>
+      <w:r>
+        <w:t>(</w:t>
+      </w:r>
+      <w:r>
+        <w:t xml:space="preserve">Pyritään </w:t>
       </w:r>
       <w:r>
         <w:t xml:space="preserve">kuitenkin </w:t>
@@ -436,6 +466,9 @@
       <w:r>
         <w:t>ensin saamaan valmiit kentät toimimaan virheettömästi.</w:t>
       </w:r>
+      <w:r>
+        <w:t>)</w:t>
+      </w:r>
     </w:p>
     <w:p>
       <w:pPr>
@@ -488,8 +521,55 @@
         <w:t>Peli kaatuu Unityssä mikäli palaa kenttävalikkoon magneetin ollessa päällä.</w:t>
       </w:r>
       <w:r>
-        <w:t xml:space="preserve"> Ei kuitenkaan aiheuta ongelmia puhelimella pelattaessa.</w:t>
-      </w:r>
+        <w:t xml:space="preserve"> Ei kuitenkaan </w:t>
+      </w:r>
+      <w:r>
+        <w:t xml:space="preserve">estä toimivuutta </w:t>
+      </w:r>
+      <w:r>
+        <w:t>puhelimella pelattaessa.</w:t>
+      </w:r>
+    </w:p>
+    <w:p>
+      <w:pPr>
+        <w:pStyle w:val="Luettelokappale"/>
+        <w:numPr>
+          <w:ilvl w:val="0"/>
+          <w:numId w:val="3"/>
+        </w:numPr>
+      </w:pPr>
+      <w:r>
+        <w:t>Magneetti jää päälle, mikäli kentän aloittaa alusta. Magneettivoima on tällöin kentän alussa päällä, vaikkei sen kuuluisi olla.</w:t>
+      </w:r>
+    </w:p>
+    <w:p>
+      <w:pPr>
+        <w:pStyle w:val="Luettelokappale"/>
+        <w:numPr>
+          <w:ilvl w:val="0"/>
+          <w:numId w:val="3"/>
+        </w:numPr>
+        <w:rPr>
+          <w:strike/>
+        </w:rPr>
+      </w:pPr>
+      <w:r>
+        <w:rPr>
+          <w:strike/>
+        </w:rPr>
+        <w:t>Tuplausvoima jää päälle, mikäli palaa kenttävalikkoon ja sitten takaisin peliin. Tuplausvoima on tällöin kentän alussa päällä, vaikkei sen kuuluisi olla.</w:t>
+      </w:r>
+      <w:r>
+        <w:t xml:space="preserve"> </w:t>
+      </w:r>
+      <w:r>
+        <w:rPr>
+          <w:color w:val="00B050"/>
+        </w:rPr>
+        <w:t>Korjattu</w:t>
+      </w:r>
+      <w:bookmarkStart w:id="0" w:name="_GoBack"/>
+      <w:bookmarkEnd w:id="0"/>
     </w:p>
     <w:p>
       <w:pPr>
@@ -819,6 +899,7 @@
         <w:rPr>
           <w:strike/>
         </w:rPr>
+        <w:lastRenderedPageBreak/>
         <w:t>(- Jostain syystä labyrinttikenttien napit vievät seuraavaan kenttään kuin olisi tarkoitus.) Aleksi</w:t>
       </w:r>
       <w:r>
@@ -863,278 +944,276 @@
         <w:pStyle w:val="Otsikko2"/>
       </w:pPr>
       <w:r>
+        <w:t>Bob’s apartment</w:t>
+      </w:r>
+    </w:p>
+    <w:p>
+      <w:r>
+        <w:t>Kerätyt kissat kerääntyvät Bobin asuntoon, jossa niitä voi käydä silittämässä ansaiten täten Magic Dustia. Katsomalla mainoksen voi ansaita bonus-dustia.</w:t>
+      </w:r>
+    </w:p>
+    <w:p>
+      <w:pPr>
+        <w:pStyle w:val="Luettelokappale"/>
+        <w:numPr>
+          <w:ilvl w:val="0"/>
+          <w:numId w:val="2"/>
+        </w:numPr>
+      </w:pPr>
+      <w:r>
+        <w:t>Tarkoitus olisi lisätä kämpässä näkyvien kissojen määrää sitä mukaa kuinka pitkälle ja kuinka hyvin pelaaja etenee pelissä.</w:t>
+      </w:r>
+    </w:p>
+    <w:p>
+      <w:pPr>
+        <w:pStyle w:val="Luettelokappale"/>
+        <w:numPr>
+          <w:ilvl w:val="0"/>
+          <w:numId w:val="2"/>
+        </w:numPr>
+      </w:pPr>
+      <w:r>
+        <w:t>Mainos pitäisi saada määräajaksi pois päältä</w:t>
+      </w:r>
+      <w:r>
+        <w:t>,</w:t>
+      </w:r>
+      <w:r>
+        <w:t xml:space="preserve"> kun sen on kerran katsonut.</w:t>
+      </w:r>
+    </w:p>
+    <w:p/>
+    <w:p>
+      <w:pPr>
+        <w:pStyle w:val="Otsikko2"/>
+      </w:pPr>
+      <w:r>
+        <w:t>Elokuvateatteri</w:t>
+      </w:r>
+    </w:p>
+    <w:p>
+      <w:r>
+        <w:t>Elokuvateatterissa on listattuna pelin tekemisessä ja kehittämisessä mukana olleet henkilöt. Mitään muita toiminnollisuuksia täällä ei ole.</w:t>
+      </w:r>
+    </w:p>
+    <w:p>
+      <w:pPr>
+        <w:pStyle w:val="Luettelokappale"/>
+        <w:numPr>
+          <w:ilvl w:val="0"/>
+          <w:numId w:val="2"/>
+        </w:numPr>
+      </w:pPr>
+      <w:r>
+        <w:t>Voisiko elokuvateatterissa katsoa pelin alkuintron ja muita mahdollisia videoita jälkeenpäin?</w:t>
+      </w:r>
+    </w:p>
+    <w:p/>
+    <w:p>
+      <w:pPr>
+        <w:pStyle w:val="Otsikko2"/>
+      </w:pPr>
+      <w:r>
+        <w:t>Puuttuu: OSAO projekti</w:t>
+      </w:r>
+    </w:p>
+    <w:p>
+      <w:pPr>
+        <w:pStyle w:val="Luettelokappale"/>
+        <w:numPr>
+          <w:ilvl w:val="0"/>
+          <w:numId w:val="2"/>
+        </w:numPr>
+      </w:pPr>
+      <w:r>
+        <w:t>Kauppa +inapit + magic dust(katso kuva peli ekonomiasta, löytyy flappitaulusta.)(graffat löytyy), valokuva.</w:t>
+      </w:r>
+    </w:p>
+    <w:p>
+      <w:pPr>
+        <w:pStyle w:val="Luettelokappale"/>
+        <w:numPr>
+          <w:ilvl w:val="0"/>
+          <w:numId w:val="2"/>
+        </w:numPr>
+      </w:pPr>
+      <w:r>
+        <w:t>LeaderBoard(graffat löytyy), place holder</w:t>
+      </w:r>
+    </w:p>
+    <w:p>
+      <w:pPr>
+        <w:pStyle w:val="Luettelokappale"/>
+        <w:numPr>
+          <w:ilvl w:val="0"/>
+          <w:numId w:val="2"/>
+        </w:numPr>
+      </w:pPr>
+      <w:r>
+        <w:t>Mahdollisuus ottaa mainokset pois päältä.</w:t>
+      </w:r>
+    </w:p>
+    <w:p/>
+    <w:p>
+      <w:pPr>
+        <w:pStyle w:val="Otsikko2"/>
+      </w:pPr>
+      <w:r>
+        <w:t>Puuttuu: Yliopisto projekti</w:t>
+      </w:r>
+    </w:p>
+    <w:p>
+      <w:pPr>
+        <w:pStyle w:val="Luettelokappale"/>
+        <w:numPr>
+          <w:ilvl w:val="0"/>
+          <w:numId w:val="4"/>
+        </w:numPr>
+      </w:pPr>
+      <w:r>
+        <w:t>Pilivi, tietokanta, valokuva.</w:t>
+      </w:r>
+    </w:p>
+    <w:p>
+      <w:pPr>
+        <w:pStyle w:val="Luettelokappale"/>
+        <w:numPr>
+          <w:ilvl w:val="0"/>
+          <w:numId w:val="4"/>
+        </w:numPr>
+      </w:pPr>
+      <w:r>
+        <w:t>Analytiks: Game analytics</w:t>
+      </w:r>
+    </w:p>
+    <w:p>
+      <w:pPr>
+        <w:pStyle w:val="Luettelokappale"/>
+        <w:numPr>
+          <w:ilvl w:val="0"/>
+          <w:numId w:val="4"/>
+        </w:numPr>
+      </w:pPr>
+      <w:r>
+        <w:t>Global Game Managerin viimeistelyä (osia puuttuu)</w:t>
+      </w:r>
+    </w:p>
+    <w:p/>
+    <w:p>
+      <w:pPr>
+        <w:pStyle w:val="Otsikko2"/>
+      </w:pPr>
+      <w:r>
+        <w:t>Puuttuu erilaiset versiot pelistä</w:t>
+      </w:r>
+    </w:p>
+    <w:p>
+      <w:pPr>
+        <w:pStyle w:val="Luettelokappale"/>
+        <w:numPr>
+          <w:ilvl w:val="0"/>
+          <w:numId w:val="1"/>
+        </w:numPr>
+        <w:rPr>
+          <w:rStyle w:val="5yl5"/>
+        </w:rPr>
+      </w:pPr>
+      <w:r>
+        <w:rPr>
+          <w:rStyle w:val="5yl5"/>
+        </w:rPr>
+        <w:t>Versio, jossa on mainokset ja in-appit</w:t>
+      </w:r>
+    </w:p>
+    <w:p>
+      <w:pPr>
+        <w:pStyle w:val="Luettelokappale"/>
+        <w:numPr>
+          <w:ilvl w:val="0"/>
+          <w:numId w:val="1"/>
+        </w:numPr>
+        <w:rPr>
+          <w:rStyle w:val="5yl5"/>
+        </w:rPr>
+      </w:pPr>
+      <w:r>
+        <w:rPr>
+          <w:rStyle w:val="5yl5"/>
+        </w:rPr>
+        <w:t>F2P-versio, jossa on vain in-appit</w:t>
+      </w:r>
+    </w:p>
+    <w:p>
+      <w:pPr>
+        <w:pStyle w:val="Luettelokappale"/>
+        <w:numPr>
+          <w:ilvl w:val="0"/>
+          <w:numId w:val="1"/>
+        </w:numPr>
+      </w:pPr>
+      <w:r>
+        <w:rPr>
+          <w:rStyle w:val="5yl5"/>
+        </w:rPr>
+        <w:t>Premium-versio, jossa maksua vastaan saat lisää sisältöä</w:t>
+      </w:r>
+    </w:p>
+    <w:p/>
+    <w:p>
+      <w:pPr>
+        <w:pStyle w:val="Otsikko2"/>
+      </w:pPr>
+      <w:r>
+        <w:t>Extra</w:t>
+      </w:r>
+    </w:p>
+    <w:p/>
+    <w:p>
+      <w:pPr>
+        <w:pStyle w:val="Luettelokappale"/>
+        <w:numPr>
+          <w:ilvl w:val="0"/>
+          <w:numId w:val="1"/>
+        </w:numPr>
+      </w:pPr>
+      <w:r>
+        <w:t>Siirryttäessä skenestä toiseen: LoadScreen/LoadBar(screen sweep, sitten musta ruutu, ja sitten avata</w:t>
+      </w:r>
+      <w:r>
+        <w:t>an uusi skene) (graffat löytyy)</w:t>
+      </w:r>
+    </w:p>
+    <w:p>
+      <w:pPr>
+        <w:pStyle w:val="Luettelokappale"/>
+        <w:numPr>
+          <w:ilvl w:val="0"/>
+          <w:numId w:val="1"/>
+        </w:numPr>
+      </w:pPr>
+      <w:r>
+        <w:t>Pelihahmon kääntyminen paikasta toiseen kävellessä myös levelmappeihin. Bobin liikkuminen paremmaksi. Määritellään</w:t>
+      </w:r>
+      <w:r>
+        <w:t xml:space="preserve"> BobLevelScriptin kautta (esim. </w:t>
+      </w:r>
+      <w:r>
+        <w:t>BobPlayerAn</w:t>
+      </w:r>
+      <w:r>
+        <w:t>imator.SetTrigger("BobDown");")</w:t>
+      </w:r>
+    </w:p>
+    <w:p>
+      <w:pPr>
+        <w:pStyle w:val="Luettelokappale"/>
+        <w:numPr>
+          <w:ilvl w:val="0"/>
+          <w:numId w:val="1"/>
+        </w:numPr>
+      </w:pPr>
+      <w:r>
         <w:lastRenderedPageBreak/>
-        <w:t>Bob’s apartment</w:t>
-      </w:r>
-    </w:p>
-    <w:p>
-      <w:r>
-        <w:t>Kerätyt kissat kerääntyvät Bobin asuntoon, jossa niitä voi käydä silittämässä ansaiten täten Magic Dustia. Katsomalla mainoksen voi ansaita bonus-dustia.</w:t>
-      </w:r>
-    </w:p>
-    <w:p>
-      <w:pPr>
-        <w:pStyle w:val="Luettelokappale"/>
-        <w:numPr>
-          <w:ilvl w:val="0"/>
-          <w:numId w:val="2"/>
-        </w:numPr>
-      </w:pPr>
-      <w:r>
-        <w:t>Tarkoitus olisi lisätä kämpässä näkyvien kissojen määrää sitä mukaa kuinka pitkälle ja kuinka hyvin pelaaja etenee pelissä.</w:t>
-      </w:r>
-    </w:p>
-    <w:p>
-      <w:pPr>
-        <w:pStyle w:val="Luettelokappale"/>
-        <w:numPr>
-          <w:ilvl w:val="0"/>
-          <w:numId w:val="2"/>
-        </w:numPr>
-      </w:pPr>
-      <w:r>
-        <w:t>Mainos pitäisi saada määräajaksi pois päältä</w:t>
-      </w:r>
-      <w:r>
-        <w:t>,</w:t>
-      </w:r>
-      <w:r>
-        <w:t xml:space="preserve"> kun sen on kerran katsonut.</w:t>
-      </w:r>
-    </w:p>
-    <w:p/>
-    <w:p>
-      <w:pPr>
-        <w:pStyle w:val="Otsikko2"/>
-      </w:pPr>
-      <w:r>
-        <w:t>Elokuvateatteri</w:t>
-      </w:r>
-    </w:p>
-    <w:p>
-      <w:r>
-        <w:t>Elokuvateatterissa on listattuna pelin tekemisessä ja kehittämisessä mukana olleet henkilöt. Mitään muita toiminnollisuuksia täällä ei ole.</w:t>
-      </w:r>
-    </w:p>
-    <w:p>
-      <w:pPr>
-        <w:pStyle w:val="Luettelokappale"/>
-        <w:numPr>
-          <w:ilvl w:val="0"/>
-          <w:numId w:val="2"/>
-        </w:numPr>
-      </w:pPr>
-      <w:r>
-        <w:t>Voisiko elokuvateatterissa katsoa pelin alkuintron ja muita mahdollisia videoita jälkeenpäin?</w:t>
-      </w:r>
-    </w:p>
-    <w:p/>
-    <w:p>
-      <w:pPr>
-        <w:pStyle w:val="Otsikko2"/>
-      </w:pPr>
-      <w:r>
-        <w:t>Puuttuu: OSAO projekti</w:t>
-      </w:r>
-    </w:p>
-    <w:p>
-      <w:pPr>
-        <w:pStyle w:val="Luettelokappale"/>
-        <w:numPr>
-          <w:ilvl w:val="0"/>
-          <w:numId w:val="2"/>
-        </w:numPr>
-      </w:pPr>
-      <w:r>
-        <w:t>Kauppa +inapit + magic dust(katso kuva peli ekonomiasta, löytyy flappitaulusta.)(graffat löytyy), valokuva.</w:t>
-      </w:r>
-    </w:p>
-    <w:p>
-      <w:pPr>
-        <w:pStyle w:val="Luettelokappale"/>
-        <w:numPr>
-          <w:ilvl w:val="0"/>
-          <w:numId w:val="2"/>
-        </w:numPr>
-      </w:pPr>
-      <w:r>
-        <w:t>LeaderBoard(graffat löytyy), place holder</w:t>
-      </w:r>
-    </w:p>
-    <w:p>
-      <w:pPr>
-        <w:pStyle w:val="Luettelokappale"/>
-        <w:numPr>
-          <w:ilvl w:val="0"/>
-          <w:numId w:val="2"/>
-        </w:numPr>
-      </w:pPr>
-      <w:r>
-        <w:t>Mahdollisuus ottaa mainokset pois päältä.</w:t>
-      </w:r>
-    </w:p>
-    <w:p/>
-    <w:p>
-      <w:pPr>
-        <w:pStyle w:val="Otsikko2"/>
-      </w:pPr>
-      <w:r>
-        <w:t>Puuttuu: Yliopisto projekti</w:t>
-      </w:r>
-    </w:p>
-    <w:p>
-      <w:pPr>
-        <w:pStyle w:val="Luettelokappale"/>
-        <w:numPr>
-          <w:ilvl w:val="0"/>
-          <w:numId w:val="4"/>
-        </w:numPr>
-      </w:pPr>
-      <w:r>
-        <w:t>Pilivi, tietokanta, valokuva.</w:t>
-      </w:r>
-    </w:p>
-    <w:p>
-      <w:pPr>
-        <w:pStyle w:val="Luettelokappale"/>
-        <w:numPr>
-          <w:ilvl w:val="0"/>
-          <w:numId w:val="4"/>
-        </w:numPr>
-      </w:pPr>
-      <w:r>
-        <w:t>Analytiks: Game analytics</w:t>
-      </w:r>
-    </w:p>
-    <w:p>
-      <w:pPr>
-        <w:pStyle w:val="Luettelokappale"/>
-        <w:numPr>
-          <w:ilvl w:val="0"/>
-          <w:numId w:val="4"/>
-        </w:numPr>
-      </w:pPr>
-      <w:r>
-        <w:t>Global Game Managerin viimeistelyä (osia puuttuu)</w:t>
-      </w:r>
-    </w:p>
-    <w:p/>
-    <w:p>
-      <w:pPr>
-        <w:pStyle w:val="Otsikko2"/>
-      </w:pPr>
-      <w:r>
-        <w:t>Puuttuu erilaiset versiot pelistä</w:t>
-      </w:r>
-    </w:p>
-    <w:p>
-      <w:pPr>
-        <w:pStyle w:val="Luettelokappale"/>
-        <w:numPr>
-          <w:ilvl w:val="0"/>
-          <w:numId w:val="1"/>
-        </w:numPr>
-        <w:rPr>
-          <w:rStyle w:val="5yl5"/>
-        </w:rPr>
-      </w:pPr>
-      <w:r>
-        <w:rPr>
-          <w:rStyle w:val="5yl5"/>
-        </w:rPr>
-        <w:t>Versio, jossa on mainokset ja in-appit</w:t>
-      </w:r>
-    </w:p>
-    <w:p>
-      <w:pPr>
-        <w:pStyle w:val="Luettelokappale"/>
-        <w:numPr>
-          <w:ilvl w:val="0"/>
-          <w:numId w:val="1"/>
-        </w:numPr>
-        <w:rPr>
-          <w:rStyle w:val="5yl5"/>
-        </w:rPr>
-      </w:pPr>
-      <w:r>
-        <w:rPr>
-          <w:rStyle w:val="5yl5"/>
-        </w:rPr>
-        <w:t>F2P-versio, jossa on vain in-appit</w:t>
-      </w:r>
-    </w:p>
-    <w:p>
-      <w:pPr>
-        <w:pStyle w:val="Luettelokappale"/>
-        <w:numPr>
-          <w:ilvl w:val="0"/>
-          <w:numId w:val="1"/>
-        </w:numPr>
-      </w:pPr>
-      <w:r>
-        <w:rPr>
-          <w:rStyle w:val="5yl5"/>
-        </w:rPr>
-        <w:t>Premium-versio, jossa maksua vastaan saat lisää sisältöä</w:t>
-      </w:r>
-    </w:p>
-    <w:p/>
-    <w:p>
-      <w:pPr>
-        <w:pStyle w:val="Otsikko2"/>
-      </w:pPr>
-      <w:r>
-        <w:t>Extra</w:t>
-      </w:r>
-    </w:p>
-    <w:p/>
-    <w:p>
-      <w:pPr>
-        <w:pStyle w:val="Luettelokappale"/>
-        <w:numPr>
-          <w:ilvl w:val="0"/>
-          <w:numId w:val="1"/>
-        </w:numPr>
-      </w:pPr>
-      <w:r>
-        <w:t>Siirryttäessä skenestä toiseen: LoadScreen/LoadBar(screen sweep, sitten musta ruutu, ja sitten avata</w:t>
-      </w:r>
-      <w:r>
-        <w:t>an uusi skene) (graffat löytyy)</w:t>
-      </w:r>
-    </w:p>
-    <w:p>
-      <w:pPr>
-        <w:pStyle w:val="Luettelokappale"/>
-        <w:numPr>
-          <w:ilvl w:val="0"/>
-          <w:numId w:val="1"/>
-        </w:numPr>
-      </w:pPr>
-      <w:r>
-        <w:t>Pelihahmon kääntyminen paikasta toiseen kävellessä myös levelmappeihin. Bobin liikkuminen paremmaksi. Määritellään</w:t>
-      </w:r>
-      <w:r>
-        <w:t xml:space="preserve"> BobLevelScriptin kautta (esim. </w:t>
-      </w:r>
-      <w:bookmarkStart w:id="0" w:name="_GoBack"/>
-      <w:bookmarkEnd w:id="0"/>
-      <w:r>
-        <w:t>BobPlayerAn</w:t>
-      </w:r>
-      <w:r>
-        <w:t>imator.SetTrigger("BobDown");")</w:t>
-      </w:r>
-    </w:p>
-    <w:p>
-      <w:pPr>
-        <w:pStyle w:val="Luettelokappale"/>
-        <w:numPr>
-          <w:ilvl w:val="0"/>
-          <w:numId w:val="1"/>
-        </w:numPr>
-      </w:pPr>
-      <w:r>
         <w:t>Palaaminen aiempaan näkymään pu</w:t>
       </w:r>
       <w:r>
@@ -1183,7 +1262,6 @@
         </w:numPr>
       </w:pPr>
       <w:r>
-        <w:lastRenderedPageBreak/>
         <w:t>Aiemmin projektissa työskennellyt henk</w:t>
       </w:r>
       <w:r>

</xml_diff>

<commit_message>
Fixed Exit door visualization problem in LabPuzzleLevel7, changed all Runner buttons visible, added comments and updated TODO list.
</commit_message>
<xml_diff>
--- a/Known bugs ja TODO.docx
+++ b/Known bugs ja TODO.docx
@@ -566,7 +566,363 @@
         <w:rPr>
           <w:color w:val="00B050"/>
         </w:rPr>
-        <w:t>Korjattu</w:t>
+        <w:t>KORJATTU</w:t>
+      </w:r>
+    </w:p>
+    <w:p>
+      <w:pPr>
+        <w:pStyle w:val="Luettelokappale"/>
+        <w:numPr>
+          <w:ilvl w:val="0"/>
+          <w:numId w:val="3"/>
+        </w:numPr>
+        <w:rPr>
+          <w:strike/>
+        </w:rPr>
+      </w:pPr>
+      <w:r>
+        <w:rPr>
+          <w:strike/>
+        </w:rPr>
+        <w:t>Ykkösbuttonin kenttää pelatessa toimii oikein, mutta kakkosbuttonin kenttää pelatessa pausevalikko on koko ajan päällä ja Pause-nappia painaessa sekä ensimmäiseen kolikkoon osuttaessa peli kaatuu. Kolmosbuttonin kentän toimivuudesta ei tietoa.</w:t>
+      </w:r>
+    </w:p>
+    <w:p>
+      <w:pPr>
+        <w:pStyle w:val="Luettelokappale"/>
+        <w:numPr>
+          <w:ilvl w:val="0"/>
+          <w:numId w:val="3"/>
+        </w:numPr>
+        <w:rPr>
+          <w:strike/>
+        </w:rPr>
+      </w:pPr>
+      <w:r>
+        <w:rPr>
+          <w:strike/>
+        </w:rPr>
+        <w:t>Jostain syystä Runnerin toisen buttonin kenttä ei lataa DontDestroyOnLoadin Game Manageriin kentän objekteja.</w:t>
+      </w:r>
+      <w:r>
+        <w:rPr>
+          <w:strike/>
+        </w:rPr>
+        <w:t xml:space="preserve"> </w:t>
+      </w:r>
+      <w:r>
+        <w:rPr>
+          <w:strike/>
+        </w:rPr>
+        <w:t>Ensimmäisen buttonin kenttä kuitenkin toimii, joten vika luultavasti siinä</w:t>
+      </w:r>
+      <w:r>
+        <w:rPr>
+          <w:strike/>
+        </w:rPr>
+        <w:t>,</w:t>
+      </w:r>
+      <w:r>
+        <w:rPr>
+          <w:strike/>
+        </w:rPr>
+        <w:t xml:space="preserve"> ettei projekti saa toiseen kenttään</w:t>
+      </w:r>
+      <w:r>
+        <w:rPr>
+          <w:strike/>
+        </w:rPr>
+        <w:t xml:space="preserve"> </w:t>
+      </w:r>
+      <w:r>
+        <w:rPr>
+          <w:strike/>
+        </w:rPr>
+        <w:t>mentäessä jostain syystä ladattua Game Manageri</w:t>
+      </w:r>
+      <w:r>
+        <w:rPr>
+          <w:strike/>
+        </w:rPr>
+        <w:t>n objekteja enää toista kertaa.</w:t>
+      </w:r>
+    </w:p>
+    <w:p>
+      <w:pPr>
+        <w:pStyle w:val="Luettelokappale"/>
+        <w:numPr>
+          <w:ilvl w:val="2"/>
+          <w:numId w:val="7"/>
+        </w:numPr>
+      </w:pPr>
+      <w:r>
+        <w:rPr>
+          <w:color w:val="00B050"/>
+        </w:rPr>
+        <w:t xml:space="preserve">RATKAISTU! </w:t>
+      </w:r>
+      <w:r>
+        <w:t xml:space="preserve">Ongelmana oli se, etteivät </w:t>
+      </w:r>
+      <w:r>
+        <w:t>levelit</w:t>
+      </w:r>
+      <w:r>
+        <w:t xml:space="preserve"> ladanneet RunnerManagerin InitialPanelia OnLevelWasLoadissa. Korjattu lataamaan </w:t>
+      </w:r>
+      <w:r>
+        <w:t>InitialPanelin kaikissa leveleissä</w:t>
+      </w:r>
+      <w:r>
+        <w:t xml:space="preserve"> paitsi kenttävalikossa.</w:t>
+      </w:r>
+    </w:p>
+    <w:p>
+      <w:pPr>
+        <w:pStyle w:val="Luettelokappale"/>
+        <w:numPr>
+          <w:ilvl w:val="0"/>
+          <w:numId w:val="7"/>
+        </w:numPr>
+      </w:pPr>
+      <w:r>
+        <w:rPr>
+          <w:strike/>
+        </w:rPr>
+        <w:t xml:space="preserve">Labyrinttikentässä ollut bugi, joka avaa seuraavan kentän kuin olisi tarkoitus, on </w:t>
+      </w:r>
+      <w:r>
+        <w:rPr>
+          <w:strike/>
+        </w:rPr>
+        <w:t xml:space="preserve">nyt </w:t>
+      </w:r>
+      <w:r>
+        <w:rPr>
+          <w:strike/>
+        </w:rPr>
+        <w:t>mukana myös Runnerissa. Lataa nyt scenen Level2.1, pitäisi saada lataamaan y</w:t>
+      </w:r>
+      <w:r>
+        <w:rPr>
+          <w:strike/>
+        </w:rPr>
+        <w:t>kkösbuttonista scenen Level1.1.</w:t>
+      </w:r>
+      <w:r>
+        <w:rPr>
+          <w:strike/>
+        </w:rPr>
+        <w:t xml:space="preserve"> </w:t>
+      </w:r>
+      <w:r>
+        <w:rPr>
+          <w:color w:val="00B050"/>
+        </w:rPr>
+        <w:t xml:space="preserve">RATKAISTU! </w:t>
+      </w:r>
+      <w:r>
+        <w:t>Ongelman aiheutti</w:t>
+      </w:r>
+      <w:r>
+        <w:t xml:space="preserve"> RunnerManagerin Level Indexiin Inspectorissa asetettu</w:t>
+      </w:r>
+      <w:r>
+        <w:t xml:space="preserve"> väärä arvo.</w:t>
+      </w:r>
+    </w:p>
+    <w:p>
+      <w:pPr>
+        <w:pStyle w:val="Luettelokappale"/>
+        <w:numPr>
+          <w:ilvl w:val="0"/>
+          <w:numId w:val="7"/>
+        </w:numPr>
+      </w:pPr>
+      <w:r>
+        <w:t>(Kun magneetin vaikutus loppuu, niin hakeutuvat kolikot eivät hakeudu loppuun vaan jäävät leijumaan eri suuntiin.) Onko</w:t>
+      </w:r>
+      <w:r>
+        <w:t xml:space="preserve"> tämä bugi vai feature?</w:t>
+      </w:r>
+    </w:p>
+    <w:p>
+      <w:pPr>
+        <w:pStyle w:val="Luettelokappale"/>
+        <w:numPr>
+          <w:ilvl w:val="0"/>
+          <w:numId w:val="7"/>
+        </w:numPr>
+      </w:pPr>
+      <w:r>
+        <w:rPr>
+          <w:strike/>
+        </w:rPr>
+        <w:t>- (Kun Unityssä käynnistää projektin ensimmäistä kertaa, niin Runneriin mentäessä tulee kaatumisilmoitus</w:t>
+      </w:r>
+      <w:r>
+        <w:rPr>
+          <w:strike/>
+        </w:rPr>
+        <w:t xml:space="preserve"> </w:t>
+      </w:r>
+      <w:r>
+        <w:rPr>
+          <w:strike/>
+        </w:rPr>
+        <w:t>"Controller 'bounce': Transition '' in state ' BounceAnimation' uses parameter 'Bounce' which is not compatible with condition type." Toisen kerran käynnistettäessä kenttä kuitenkin toimii eikä puhelimella pelattaessa myöskään tule ongelmia)</w:t>
+      </w:r>
+      <w:r>
+        <w:tab/>
+      </w:r>
+      <w:r>
+        <w:rPr>
+          <w:color w:val="00B050"/>
+        </w:rPr>
+        <w:t>KORJATTU</w:t>
+      </w:r>
+    </w:p>
+    <w:p/>
+    <w:p>
+      <w:pPr>
+        <w:pStyle w:val="Otsikko2"/>
+      </w:pPr>
+      <w:r>
+        <w:t>Winter Hedge Maze</w:t>
+      </w:r>
+      <w:r>
+        <w:t xml:space="preserve">, </w:t>
+      </w:r>
+      <w:r>
+        <w:t>Labyrinth</w:t>
+      </w:r>
+      <w:r>
+        <w:t xml:space="preserve"> Puzzle</w:t>
+      </w:r>
+    </w:p>
+    <w:p>
+      <w:pPr>
+        <w:pStyle w:val="Luettelokappale"/>
+        <w:numPr>
+          <w:ilvl w:val="0"/>
+          <w:numId w:val="6"/>
+        </w:numPr>
+      </w:pPr>
+      <w:r>
+        <w:t xml:space="preserve">Ideana saada kerättyä </w:t>
+      </w:r>
+      <w:r>
+        <w:t xml:space="preserve">kissanpääobjekti, jolloin uloskäynti avautuu ja pelaajan on päästävä ovelle. Kerättäviä objekteja ovat </w:t>
+      </w:r>
+      <w:r>
+        <w:t xml:space="preserve">kissanpään lisäksi </w:t>
+      </w:r>
+      <w:r>
+        <w:t>kolikot ja avaimet, joilla voi avata yhden minkä tahansa oven kullakin.</w:t>
+      </w:r>
+      <w:r>
+        <w:t xml:space="preserve"> Liukuovet aukeavat ja sulkeutuvat menemällä nappiobjektin päälle.</w:t>
+      </w:r>
+      <w:r>
+        <w:t xml:space="preserve"> </w:t>
+      </w:r>
+      <w:r>
+        <w:t xml:space="preserve">Vaaroina ovat </w:t>
+      </w:r>
+      <w:r>
+        <w:t>Swipper-koirat, pyörivät piikit ja sortuvat lattiat, joihin osuessa joutuu aloittamaan kentän alusta.</w:t>
+      </w:r>
+    </w:p>
+    <w:p/>
+    <w:p>
+      <w:pPr>
+        <w:pStyle w:val="Luettelokappale"/>
+        <w:numPr>
+          <w:ilvl w:val="0"/>
+          <w:numId w:val="6"/>
+        </w:numPr>
+      </w:pPr>
+      <w:r>
+        <w:rPr>
+          <w:strike/>
+        </w:rPr>
+        <w:t>- Labyrinttiin lisätty samanlainen voittamispaneelisysteemi kuin muistipelissä, mutta jostain syystä ei toimi. Tulee ilmoitus ettei objektiviittausta ole asetettu objektin instanssiin, muttei ole tietoa mistä objektista ja instanssista tarkalleen on kyse. Aleksi</w:t>
+      </w:r>
+      <w:r>
+        <w:t xml:space="preserve"> </w:t>
+      </w:r>
+      <w:r>
+        <w:tab/>
+      </w:r>
+      <w:r>
+        <w:rPr>
+          <w:color w:val="00B050"/>
+        </w:rPr>
+        <w:t>KORJATTU</w:t>
+      </w:r>
+    </w:p>
+    <w:p>
+      <w:pPr>
+        <w:pStyle w:val="Luettelokappale"/>
+        <w:numPr>
+          <w:ilvl w:val="0"/>
+          <w:numId w:val="6"/>
+        </w:numPr>
+      </w:pPr>
+      <w:r>
+        <w:rPr>
+          <w:strike/>
+        </w:rPr>
+        <w:t>- Voittamispaneelisysteemi toimii muuten, paitsi että peli jää yhä pyörimään päälle, jolloin Bobia voi yhä liikuttaa ja Swipper voi yhä saada Bobin kiinni.</w:t>
+      </w:r>
+      <w:r>
+        <w:tab/>
+      </w:r>
+      <w:r>
+        <w:rPr>
+          <w:color w:val="00B050"/>
+        </w:rPr>
+        <w:t>KORJATTU</w:t>
+      </w:r>
+    </w:p>
+    <w:p>
+      <w:pPr>
+        <w:pStyle w:val="Luettelokappale"/>
+        <w:numPr>
+          <w:ilvl w:val="0"/>
+          <w:numId w:val="6"/>
+        </w:numPr>
+      </w:pPr>
+      <w:r>
+        <w:rPr>
+          <w:strike/>
+        </w:rPr>
+        <w:lastRenderedPageBreak/>
+        <w:t>(- Jostain syystä labyrinttikenttien napit vievät seuraavaan kenttään kuin olisi tarkoitus.) Aleksi</w:t>
+      </w:r>
+      <w:r>
+        <w:t xml:space="preserve"> </w:t>
+      </w:r>
+      <w:r>
+        <w:tab/>
+      </w:r>
+      <w:r>
+        <w:rPr>
+          <w:color w:val="00B050"/>
+        </w:rPr>
+        <w:t>KORJATTU</w:t>
+      </w:r>
+    </w:p>
+    <w:p>
+      <w:pPr>
+        <w:pStyle w:val="Luettelokappale"/>
+        <w:numPr>
+          <w:ilvl w:val="0"/>
+          <w:numId w:val="6"/>
+        </w:numPr>
+      </w:pPr>
+      <w:r>
+        <w:t>Ainoastaan kuudennessa kentässä (LabPuzzleLevel5) työnnettävällä palikalla on kunnon siirtymisanimaatio, pitäisi saada toimimaan muissakin kentissä.</w:t>
       </w:r>
       <w:bookmarkStart w:id="0" w:name="_GoBack"/>
       <w:bookmarkEnd w:id="0"/>
@@ -576,212 +932,66 @@
         <w:pStyle w:val="Luettelokappale"/>
         <w:numPr>
           <w:ilvl w:val="0"/>
-          <w:numId w:val="3"/>
-        </w:numPr>
-        <w:rPr>
-          <w:strike/>
-        </w:rPr>
-      </w:pPr>
-      <w:r>
-        <w:rPr>
-          <w:strike/>
-        </w:rPr>
-        <w:t>Ykkösbuttonin kenttää pelatessa toimii oikein, mutta kakkosbuttonin kenttää pelatessa pausevalikko on koko ajan päällä ja Pause-nappia painaessa sekä ensimmäiseen kolikkoon osuttaessa peli kaatuu. Kolmosbuttonin kentän toimivuudesta ei tietoa.</w:t>
-      </w:r>
-    </w:p>
-    <w:p>
-      <w:pPr>
-        <w:pStyle w:val="Luettelokappale"/>
-        <w:numPr>
-          <w:ilvl w:val="0"/>
-          <w:numId w:val="3"/>
-        </w:numPr>
-        <w:rPr>
-          <w:strike/>
-        </w:rPr>
-      </w:pPr>
-      <w:r>
-        <w:rPr>
-          <w:strike/>
-        </w:rPr>
-        <w:t>Jostain syystä Runnerin toisen buttonin kenttä ei lataa DontDestroyOnLoadin Game Manageriin kentän objekteja.</w:t>
-      </w:r>
-      <w:r>
-        <w:rPr>
-          <w:strike/>
-        </w:rPr>
-        <w:t xml:space="preserve"> </w:t>
-      </w:r>
-      <w:r>
-        <w:rPr>
-          <w:strike/>
-        </w:rPr>
-        <w:t>Ensimmäisen buttonin kenttä kuitenkin toimii, joten vika luultavasti siinä</w:t>
-      </w:r>
-      <w:r>
-        <w:rPr>
-          <w:strike/>
-        </w:rPr>
+          <w:numId w:val="6"/>
+        </w:numPr>
+      </w:pPr>
+      <w:r>
+        <w:t>Joissain kentissä</w:t>
+      </w:r>
+      <w:r>
+        <w:t xml:space="preserve"> (ainakin LabPuzzleLevel7:ssa sekä 11:ssä)</w:t>
+      </w:r>
+      <w:r>
+        <w:t>, kun astuu oven avaavan napin päälle, niin oven animaatio bugaa teleporttaamalla oven väärään paikkaan</w:t>
+      </w:r>
+      <w:r>
+        <w:t xml:space="preserve"> Bobin viereen</w:t>
+      </w:r>
+      <w:r>
+        <w:t>.</w:t>
+      </w:r>
+    </w:p>
+    <w:p>
+      <w:pPr>
+        <w:pStyle w:val="Otsikko2"/>
+      </w:pPr>
+      <w:r>
+        <w:t>Bob’s apartment</w:t>
+      </w:r>
+    </w:p>
+    <w:p>
+      <w:r>
+        <w:t>Kerätyt kissat kerääntyvät Bobin asuntoon, jossa niitä voi käydä silittämässä ansaiten täten Magic Dustia. Katsomalla mainoksen voi ansaita bonus-dustia.</w:t>
+      </w:r>
+    </w:p>
+    <w:p>
+      <w:pPr>
+        <w:pStyle w:val="Luettelokappale"/>
+        <w:numPr>
+          <w:ilvl w:val="0"/>
+          <w:numId w:val="2"/>
+        </w:numPr>
+      </w:pPr>
+      <w:r>
+        <w:t>Tarkoitus olisi lisätä kämpässä näkyvien kissojen määrää sitä mukaa kuinka pitkälle ja kuinka hyvin pelaaja etenee pelissä.</w:t>
+      </w:r>
+    </w:p>
+    <w:p>
+      <w:pPr>
+        <w:pStyle w:val="Luettelokappale"/>
+        <w:numPr>
+          <w:ilvl w:val="0"/>
+          <w:numId w:val="2"/>
+        </w:numPr>
+      </w:pPr>
+      <w:r>
+        <w:t>Mainos pitäisi saada määräajaksi pois päältä</w:t>
+      </w:r>
+      <w:r>
         <w:t>,</w:t>
       </w:r>
       <w:r>
-        <w:rPr>
-          <w:strike/>
-        </w:rPr>
-        <w:t xml:space="preserve"> ettei projekti saa toiseen kenttään</w:t>
-      </w:r>
-      <w:r>
-        <w:rPr>
-          <w:strike/>
-        </w:rPr>
-        <w:t xml:space="preserve"> </w:t>
-      </w:r>
-      <w:r>
-        <w:rPr>
-          <w:strike/>
-        </w:rPr>
-        <w:t>mentäessä jostain syystä ladattua Game Manageri</w:t>
-      </w:r>
-      <w:r>
-        <w:rPr>
-          <w:strike/>
-        </w:rPr>
-        <w:t>n objekteja enää toista kertaa.</w:t>
-      </w:r>
-    </w:p>
-    <w:p>
-      <w:pPr>
-        <w:pStyle w:val="Luettelokappale"/>
-        <w:numPr>
-          <w:ilvl w:val="2"/>
-          <w:numId w:val="7"/>
-        </w:numPr>
-      </w:pPr>
-      <w:r>
-        <w:rPr>
-          <w:color w:val="00B050"/>
-        </w:rPr>
-        <w:t xml:space="preserve">RATKAISTU! </w:t>
-      </w:r>
-      <w:r>
-        <w:t xml:space="preserve">Ongelmana oli se, etteivät </w:t>
-      </w:r>
-      <w:r>
-        <w:t>levelit</w:t>
-      </w:r>
-      <w:r>
-        <w:t xml:space="preserve"> ladanneet RunnerManagerin InitialPanelia OnLevelWasLoadissa. Korjattu lataamaan </w:t>
-      </w:r>
-      <w:r>
-        <w:t>InitialPanelin kaikissa leveleissä</w:t>
-      </w:r>
-      <w:r>
-        <w:t xml:space="preserve"> paitsi kenttävalikossa.</w:t>
-      </w:r>
-    </w:p>
-    <w:p>
-      <w:pPr>
-        <w:pStyle w:val="Luettelokappale"/>
-        <w:numPr>
-          <w:ilvl w:val="0"/>
-          <w:numId w:val="7"/>
-        </w:numPr>
-      </w:pPr>
-      <w:r>
-        <w:rPr>
-          <w:strike/>
-        </w:rPr>
-        <w:t xml:space="preserve">Labyrinttikentässä ollut bugi, joka avaa seuraavan kentän kuin olisi tarkoitus, on </w:t>
-      </w:r>
-      <w:r>
-        <w:rPr>
-          <w:strike/>
-        </w:rPr>
-        <w:t xml:space="preserve">nyt </w:t>
-      </w:r>
-      <w:r>
-        <w:rPr>
-          <w:strike/>
-        </w:rPr>
-        <w:t>mukana myös Runnerissa. Lataa nyt scenen Level2.1, pitäisi saada lataamaan y</w:t>
-      </w:r>
-      <w:r>
-        <w:rPr>
-          <w:strike/>
-        </w:rPr>
-        <w:t>kkösbuttonista scenen Level1.1.</w:t>
-      </w:r>
-      <w:r>
-        <w:rPr>
-          <w:strike/>
-        </w:rPr>
-        <w:t xml:space="preserve"> </w:t>
-      </w:r>
-      <w:r>
-        <w:rPr>
-          <w:color w:val="00B050"/>
-        </w:rPr>
-        <w:t xml:space="preserve">RATKAISTU! </w:t>
-      </w:r>
-      <w:r>
-        <w:t>Ongelman aiheutti</w:t>
-      </w:r>
-      <w:r>
-        <w:t xml:space="preserve"> RunnerManagerin Level Indexiin Inspectorissa asetettu</w:t>
-      </w:r>
-      <w:r>
-        <w:t xml:space="preserve"> väärä arvo.</w:t>
-      </w:r>
-    </w:p>
-    <w:p>
-      <w:pPr>
-        <w:pStyle w:val="Luettelokappale"/>
-        <w:numPr>
-          <w:ilvl w:val="0"/>
-          <w:numId w:val="7"/>
-        </w:numPr>
-      </w:pPr>
-      <w:r>
-        <w:t>(Kun magneetin vaikutus loppuu, niin hakeutuvat kolikot eivät hakeudu loppuun vaan jäävät leijumaan eri suuntiin.) Onko</w:t>
-      </w:r>
-      <w:r>
-        <w:t xml:space="preserve"> tämä bugi vai feature?</w:t>
-      </w:r>
-    </w:p>
-    <w:p>
-      <w:pPr>
-        <w:pStyle w:val="Luettelokappale"/>
-        <w:numPr>
-          <w:ilvl w:val="0"/>
-          <w:numId w:val="7"/>
-        </w:numPr>
-      </w:pPr>
-      <w:r>
-        <w:rPr>
-          <w:strike/>
-        </w:rPr>
-        <w:t>- (Kun Unityssä käynnistää projektin ensimmäistä kertaa, niin Runneriin mentäessä tulee kaatumisilmoitus</w:t>
-      </w:r>
-      <w:r>
-        <w:rPr>
-          <w:strike/>
-        </w:rPr>
-        <w:t xml:space="preserve"> </w:t>
-      </w:r>
-      <w:r>
-        <w:rPr>
-          <w:strike/>
-        </w:rPr>
-        <w:t>"Controller 'bounce': Transition '' in state ' BounceAnimation' uses parameter 'Bounce' which is not compatible with condition type." Toisen kerran käynnistettäessä kenttä kuitenkin toimii eikä puhelimella pelattaessa myöskään tule ongelmia)</w:t>
-      </w:r>
-      <w:r>
-        <w:tab/>
-      </w:r>
-      <w:r>
-        <w:rPr>
-          <w:color w:val="00B050"/>
-        </w:rPr>
-        <w:t>KORJATTU</w:t>
+        <w:t xml:space="preserve"> kun sen on kerran katsonut.</w:t>
       </w:r>
     </w:p>
     <w:p/>
@@ -790,321 +1000,221 @@
         <w:pStyle w:val="Otsikko2"/>
       </w:pPr>
       <w:r>
-        <w:t>Winter Hedge Maze</w:t>
-      </w:r>
-      <w:r>
-        <w:t xml:space="preserve">, </w:t>
-      </w:r>
-      <w:r>
-        <w:t>Labyrinth</w:t>
-      </w:r>
-      <w:r>
-        <w:t xml:space="preserve"> Puzzle</w:t>
-      </w:r>
-    </w:p>
-    <w:p>
-      <w:pPr>
-        <w:pStyle w:val="Luettelokappale"/>
-        <w:numPr>
-          <w:ilvl w:val="0"/>
-          <w:numId w:val="6"/>
-        </w:numPr>
-      </w:pPr>
-      <w:r>
-        <w:t xml:space="preserve">Ideana saada kerättyä </w:t>
-      </w:r>
-      <w:r>
-        <w:t xml:space="preserve">kissanpääobjekti, jolloin uloskäynti avautuu ja pelaajan on päästävä ovelle. Kerättäviä objekteja ovat </w:t>
-      </w:r>
-      <w:r>
-        <w:t xml:space="preserve">kissanpään lisäksi </w:t>
-      </w:r>
-      <w:r>
-        <w:t>kolikot ja avaimet, joilla voi avata yhden minkä tahansa oven kullakin.</w:t>
-      </w:r>
-      <w:r>
-        <w:t xml:space="preserve"> Liukuovet aukeavat ja sulkeutuvat menemällä nappiobjektin päälle.</w:t>
-      </w:r>
-      <w:r>
-        <w:t xml:space="preserve"> </w:t>
-      </w:r>
-      <w:r>
-        <w:t xml:space="preserve">Vaaroina ovat </w:t>
-      </w:r>
-      <w:r>
-        <w:t>Swipper-koirat, pyörivät piikit ja sortuvat lattiat, joihin osuessa joutuu aloittamaan kentän alusta.</w:t>
+        <w:t>Elokuvateatteri</w:t>
+      </w:r>
+    </w:p>
+    <w:p>
+      <w:r>
+        <w:t>Elokuvateatterissa on listattuna pelin tekemisessä ja kehittämisessä mukana olleet henkilöt. Mitään muita toiminnollisuuksia täällä ei ole.</w:t>
+      </w:r>
+    </w:p>
+    <w:p>
+      <w:pPr>
+        <w:pStyle w:val="Luettelokappale"/>
+        <w:numPr>
+          <w:ilvl w:val="0"/>
+          <w:numId w:val="2"/>
+        </w:numPr>
+      </w:pPr>
+      <w:r>
+        <w:t>Voisiko elokuvateatterissa katsoa pelin alkuintron ja muita mahdollisia videoita jälkeenpäin?</w:t>
       </w:r>
     </w:p>
     <w:p/>
     <w:p>
       <w:pPr>
-        <w:pStyle w:val="Luettelokappale"/>
-        <w:numPr>
-          <w:ilvl w:val="0"/>
-          <w:numId w:val="6"/>
-        </w:numPr>
-      </w:pPr>
-      <w:r>
-        <w:rPr>
-          <w:strike/>
-        </w:rPr>
-        <w:t>- Labyrinttiin lisätty samanlainen voittamispaneelisysteemi kuin muistipelissä, mutta jostain syystä ei toimi. Tulee ilmoitus ettei objektiviittausta ole asetettu objektin instanssiin, muttei ole tietoa mistä objektista ja instanssista tarkalleen on kyse. Aleksi</w:t>
-      </w:r>
-      <w:r>
-        <w:t xml:space="preserve"> </w:t>
-      </w:r>
-      <w:r>
-        <w:tab/>
-      </w:r>
-      <w:r>
-        <w:rPr>
-          <w:color w:val="00B050"/>
-        </w:rPr>
-        <w:t>KORJATTU</w:t>
-      </w:r>
-    </w:p>
-    <w:p>
-      <w:pPr>
-        <w:pStyle w:val="Luettelokappale"/>
-        <w:numPr>
-          <w:ilvl w:val="0"/>
-          <w:numId w:val="6"/>
-        </w:numPr>
-      </w:pPr>
-      <w:r>
-        <w:rPr>
-          <w:strike/>
-        </w:rPr>
-        <w:t>- Voittamispaneelisysteemi toimii muuten, paitsi että peli jää yhä pyörimään päälle, jolloin Bobia voi yhä liikuttaa ja Swipper voi yhä saada Bobin kiinni.</w:t>
-      </w:r>
-      <w:r>
-        <w:tab/>
-      </w:r>
-      <w:r>
-        <w:rPr>
-          <w:color w:val="00B050"/>
-        </w:rPr>
-        <w:t>KORJATTU</w:t>
-      </w:r>
-    </w:p>
-    <w:p>
-      <w:pPr>
-        <w:pStyle w:val="Luettelokappale"/>
-        <w:numPr>
-          <w:ilvl w:val="0"/>
-          <w:numId w:val="6"/>
-        </w:numPr>
-      </w:pPr>
-      <w:r>
-        <w:rPr>
-          <w:strike/>
-        </w:rPr>
+        <w:pStyle w:val="Otsikko2"/>
+      </w:pPr>
+      <w:r>
+        <w:t>Puuttuu: OSAO projekti</w:t>
+      </w:r>
+    </w:p>
+    <w:p>
+      <w:pPr>
+        <w:pStyle w:val="Luettelokappale"/>
+        <w:numPr>
+          <w:ilvl w:val="0"/>
+          <w:numId w:val="2"/>
+        </w:numPr>
+      </w:pPr>
+      <w:r>
+        <w:t>Kauppa +inapit + magic dust(katso kuva peli ekonomiasta, löytyy flappitaulusta.)(graffat löytyy), valokuva.</w:t>
+      </w:r>
+    </w:p>
+    <w:p>
+      <w:pPr>
+        <w:pStyle w:val="Luettelokappale"/>
+        <w:numPr>
+          <w:ilvl w:val="0"/>
+          <w:numId w:val="2"/>
+        </w:numPr>
+      </w:pPr>
+      <w:r>
+        <w:t>LeaderBoard(graffat löytyy), place holder</w:t>
+      </w:r>
+    </w:p>
+    <w:p>
+      <w:pPr>
+        <w:pStyle w:val="Luettelokappale"/>
+        <w:numPr>
+          <w:ilvl w:val="0"/>
+          <w:numId w:val="2"/>
+        </w:numPr>
+      </w:pPr>
+      <w:r>
+        <w:t>Mahdollisuus ottaa mainokset pois päältä.</w:t>
+      </w:r>
+    </w:p>
+    <w:p/>
+    <w:p>
+      <w:pPr>
+        <w:pStyle w:val="Otsikko2"/>
+      </w:pPr>
+      <w:r>
+        <w:t>Puuttuu: Yliopisto projekti</w:t>
+      </w:r>
+    </w:p>
+    <w:p>
+      <w:pPr>
+        <w:pStyle w:val="Luettelokappale"/>
+        <w:numPr>
+          <w:ilvl w:val="0"/>
+          <w:numId w:val="4"/>
+        </w:numPr>
+      </w:pPr>
+      <w:r>
+        <w:t>Pilivi, tietokanta, valokuva.</w:t>
+      </w:r>
+    </w:p>
+    <w:p>
+      <w:pPr>
+        <w:pStyle w:val="Luettelokappale"/>
+        <w:numPr>
+          <w:ilvl w:val="0"/>
+          <w:numId w:val="4"/>
+        </w:numPr>
+      </w:pPr>
+      <w:r>
+        <w:t>Analytiks: Game analytics</w:t>
+      </w:r>
+    </w:p>
+    <w:p>
+      <w:pPr>
+        <w:pStyle w:val="Luettelokappale"/>
+        <w:numPr>
+          <w:ilvl w:val="0"/>
+          <w:numId w:val="4"/>
+        </w:numPr>
+      </w:pPr>
+      <w:r>
+        <w:t>Global Game Managerin viimeistelyä (osia puuttuu)</w:t>
+      </w:r>
+    </w:p>
+    <w:p/>
+    <w:p>
+      <w:pPr>
+        <w:pStyle w:val="Otsikko2"/>
+      </w:pPr>
+      <w:r>
+        <w:t>Puuttuu erilaiset versiot pelistä</w:t>
+      </w:r>
+    </w:p>
+    <w:p>
+      <w:pPr>
+        <w:pStyle w:val="Luettelokappale"/>
+        <w:numPr>
+          <w:ilvl w:val="0"/>
+          <w:numId w:val="1"/>
+        </w:numPr>
+        <w:rPr>
+          <w:rStyle w:val="5yl5"/>
+        </w:rPr>
+      </w:pPr>
+      <w:r>
+        <w:rPr>
+          <w:rStyle w:val="5yl5"/>
+        </w:rPr>
+        <w:t>Versio, jossa on mainokset ja in-appit</w:t>
+      </w:r>
+    </w:p>
+    <w:p>
+      <w:pPr>
+        <w:pStyle w:val="Luettelokappale"/>
+        <w:numPr>
+          <w:ilvl w:val="0"/>
+          <w:numId w:val="1"/>
+        </w:numPr>
+        <w:rPr>
+          <w:rStyle w:val="5yl5"/>
+        </w:rPr>
+      </w:pPr>
+      <w:r>
+        <w:rPr>
+          <w:rStyle w:val="5yl5"/>
+        </w:rPr>
+        <w:t>F2P-versio, jossa on vain in-appit</w:t>
+      </w:r>
+    </w:p>
+    <w:p>
+      <w:pPr>
+        <w:pStyle w:val="Luettelokappale"/>
+        <w:numPr>
+          <w:ilvl w:val="0"/>
+          <w:numId w:val="1"/>
+        </w:numPr>
+      </w:pPr>
+      <w:r>
+        <w:rPr>
+          <w:rStyle w:val="5yl5"/>
+        </w:rPr>
+        <w:t>Premium-versio, jossa maksua vastaan saat lisää sisältöä</w:t>
+      </w:r>
+    </w:p>
+    <w:p/>
+    <w:p>
+      <w:pPr>
+        <w:pStyle w:val="Otsikko2"/>
+      </w:pPr>
+      <w:r>
+        <w:t>Extra</w:t>
+      </w:r>
+    </w:p>
+    <w:p/>
+    <w:p>
+      <w:pPr>
+        <w:pStyle w:val="Luettelokappale"/>
+        <w:numPr>
+          <w:ilvl w:val="0"/>
+          <w:numId w:val="1"/>
+        </w:numPr>
+      </w:pPr>
+      <w:r>
+        <w:t>Siirryttäessä skenestä toiseen: LoadScreen/LoadBar(screen sweep, sitten musta ruutu, ja sitten avata</w:t>
+      </w:r>
+      <w:r>
+        <w:t>an uusi skene) (graffat löytyy)</w:t>
+      </w:r>
+    </w:p>
+    <w:p>
+      <w:pPr>
+        <w:pStyle w:val="Luettelokappale"/>
+        <w:numPr>
+          <w:ilvl w:val="0"/>
+          <w:numId w:val="1"/>
+        </w:numPr>
+      </w:pPr>
+      <w:r>
         <w:lastRenderedPageBreak/>
-        <w:t>(- Jostain syystä labyrinttikenttien napit vievät seuraavaan kenttään kuin olisi tarkoitus.) Aleksi</w:t>
-      </w:r>
-      <w:r>
-        <w:t xml:space="preserve"> </w:t>
-      </w:r>
-      <w:r>
-        <w:tab/>
-      </w:r>
-      <w:r>
-        <w:rPr>
-          <w:color w:val="00B050"/>
-        </w:rPr>
-        <w:t>KORJATTU</w:t>
-      </w:r>
-    </w:p>
-    <w:p>
-      <w:pPr>
-        <w:pStyle w:val="Luettelokappale"/>
-        <w:numPr>
-          <w:ilvl w:val="0"/>
-          <w:numId w:val="6"/>
-        </w:numPr>
-      </w:pPr>
-      <w:r>
-        <w:t>Joissain kentissä</w:t>
-      </w:r>
-      <w:r>
-        <w:t xml:space="preserve"> (ainakin LabPuzzleLevel7:ssa sekä 11:ssä)</w:t>
-      </w:r>
-      <w:r>
-        <w:t>, kun astuu oven avaavan napin päälle, niin oven animaatio bugaa teleporttaamalla oven väärään paikkaan</w:t>
-      </w:r>
-      <w:r>
-        <w:t xml:space="preserve"> Bobin viereen</w:t>
-      </w:r>
-      <w:r>
-        <w:t>.</w:t>
-      </w:r>
-    </w:p>
-    <w:p>
-      <w:pPr>
-        <w:pStyle w:val="Otsikko2"/>
-      </w:pPr>
-      <w:r>
-        <w:t>Bob’s apartment</w:t>
-      </w:r>
-    </w:p>
-    <w:p>
-      <w:r>
-        <w:t>Kerätyt kissat kerääntyvät Bobin asuntoon, jossa niitä voi käydä silittämässä ansaiten täten Magic Dustia. Katsomalla mainoksen voi ansaita bonus-dustia.</w:t>
-      </w:r>
-    </w:p>
-    <w:p>
-      <w:pPr>
-        <w:pStyle w:val="Luettelokappale"/>
-        <w:numPr>
-          <w:ilvl w:val="0"/>
-          <w:numId w:val="2"/>
-        </w:numPr>
-      </w:pPr>
-      <w:r>
-        <w:t>Tarkoitus olisi lisätä kämpässä näkyvien kissojen määrää sitä mukaa kuinka pitkälle ja kuinka hyvin pelaaja etenee pelissä.</w:t>
-      </w:r>
-    </w:p>
-    <w:p>
-      <w:pPr>
-        <w:pStyle w:val="Luettelokappale"/>
-        <w:numPr>
-          <w:ilvl w:val="0"/>
-          <w:numId w:val="2"/>
-        </w:numPr>
-      </w:pPr>
-      <w:r>
-        <w:t>Mainos pitäisi saada määräajaksi pois päältä</w:t>
-      </w:r>
-      <w:r>
-        <w:t>,</w:t>
-      </w:r>
-      <w:r>
-        <w:t xml:space="preserve"> kun sen on kerran katsonut.</w:t>
-      </w:r>
-    </w:p>
-    <w:p/>
-    <w:p>
-      <w:pPr>
-        <w:pStyle w:val="Otsikko2"/>
-      </w:pPr>
-      <w:r>
-        <w:t>Elokuvateatteri</w:t>
-      </w:r>
-    </w:p>
-    <w:p>
-      <w:r>
-        <w:t>Elokuvateatterissa on listattuna pelin tekemisessä ja kehittämisessä mukana olleet henkilöt. Mitään muita toiminnollisuuksia täällä ei ole.</w:t>
-      </w:r>
-    </w:p>
-    <w:p>
-      <w:pPr>
-        <w:pStyle w:val="Luettelokappale"/>
-        <w:numPr>
-          <w:ilvl w:val="0"/>
-          <w:numId w:val="2"/>
-        </w:numPr>
-      </w:pPr>
-      <w:r>
-        <w:t>Voisiko elokuvateatterissa katsoa pelin alkuintron ja muita mahdollisia videoita jälkeenpäin?</w:t>
-      </w:r>
-    </w:p>
-    <w:p/>
-    <w:p>
-      <w:pPr>
-        <w:pStyle w:val="Otsikko2"/>
-      </w:pPr>
-      <w:r>
-        <w:t>Puuttuu: OSAO projekti</w:t>
-      </w:r>
-    </w:p>
-    <w:p>
-      <w:pPr>
-        <w:pStyle w:val="Luettelokappale"/>
-        <w:numPr>
-          <w:ilvl w:val="0"/>
-          <w:numId w:val="2"/>
-        </w:numPr>
-      </w:pPr>
-      <w:r>
-        <w:t>Kauppa +inapit + magic dust(katso kuva peli ekonomiasta, löytyy flappitaulusta.)(graffat löytyy), valokuva.</w:t>
-      </w:r>
-    </w:p>
-    <w:p>
-      <w:pPr>
-        <w:pStyle w:val="Luettelokappale"/>
-        <w:numPr>
-          <w:ilvl w:val="0"/>
-          <w:numId w:val="2"/>
-        </w:numPr>
-      </w:pPr>
-      <w:r>
-        <w:t>LeaderBoard(graffat löytyy), place holder</w:t>
-      </w:r>
-    </w:p>
-    <w:p>
-      <w:pPr>
-        <w:pStyle w:val="Luettelokappale"/>
-        <w:numPr>
-          <w:ilvl w:val="0"/>
-          <w:numId w:val="2"/>
-        </w:numPr>
-      </w:pPr>
-      <w:r>
-        <w:t>Mahdollisuus ottaa mainokset pois päältä.</w:t>
-      </w:r>
-    </w:p>
-    <w:p/>
-    <w:p>
-      <w:pPr>
-        <w:pStyle w:val="Otsikko2"/>
-      </w:pPr>
-      <w:r>
-        <w:t>Puuttuu: Yliopisto projekti</w:t>
-      </w:r>
-    </w:p>
-    <w:p>
-      <w:pPr>
-        <w:pStyle w:val="Luettelokappale"/>
-        <w:numPr>
-          <w:ilvl w:val="0"/>
-          <w:numId w:val="4"/>
-        </w:numPr>
-      </w:pPr>
-      <w:r>
-        <w:t>Pilivi, tietokanta, valokuva.</w:t>
-      </w:r>
-    </w:p>
-    <w:p>
-      <w:pPr>
-        <w:pStyle w:val="Luettelokappale"/>
-        <w:numPr>
-          <w:ilvl w:val="0"/>
-          <w:numId w:val="4"/>
-        </w:numPr>
-      </w:pPr>
-      <w:r>
-        <w:t>Analytiks: Game analytics</w:t>
-      </w:r>
-    </w:p>
-    <w:p>
-      <w:pPr>
-        <w:pStyle w:val="Luettelokappale"/>
-        <w:numPr>
-          <w:ilvl w:val="0"/>
-          <w:numId w:val="4"/>
-        </w:numPr>
-      </w:pPr>
-      <w:r>
-        <w:t>Global Game Managerin viimeistelyä (osia puuttuu)</w:t>
-      </w:r>
-    </w:p>
-    <w:p/>
-    <w:p>
-      <w:pPr>
-        <w:pStyle w:val="Otsikko2"/>
-      </w:pPr>
-      <w:r>
-        <w:t>Puuttuu erilaiset versiot pelistä</w:t>
+        <w:t>Pelihahmon kääntyminen paikasta toiseen kävellessä myös levelmappeihin. Bobin liikkuminen paremmaksi. Määritellään</w:t>
+      </w:r>
+      <w:r>
+        <w:t xml:space="preserve"> BobLevelScriptin kautta (esim. </w:t>
+      </w:r>
+      <w:r>
+        <w:t>BobPlayerAn</w:t>
+      </w:r>
+      <w:r>
+        <w:t>imator.SetTrigger("BobDown");")</w:t>
       </w:r>
     </w:p>
     <w:p>
@@ -1114,106 +1224,8 @@
           <w:ilvl w:val="0"/>
           <w:numId w:val="1"/>
         </w:numPr>
-        <w:rPr>
-          <w:rStyle w:val="5yl5"/>
-        </w:rPr>
-      </w:pPr>
-      <w:r>
-        <w:rPr>
-          <w:rStyle w:val="5yl5"/>
-        </w:rPr>
-        <w:t>Versio, jossa on mainokset ja in-appit</w:t>
-      </w:r>
-    </w:p>
-    <w:p>
-      <w:pPr>
-        <w:pStyle w:val="Luettelokappale"/>
-        <w:numPr>
-          <w:ilvl w:val="0"/>
-          <w:numId w:val="1"/>
-        </w:numPr>
-        <w:rPr>
-          <w:rStyle w:val="5yl5"/>
-        </w:rPr>
-      </w:pPr>
-      <w:r>
-        <w:rPr>
-          <w:rStyle w:val="5yl5"/>
-        </w:rPr>
-        <w:t>F2P-versio, jossa on vain in-appit</w:t>
-      </w:r>
-    </w:p>
-    <w:p>
-      <w:pPr>
-        <w:pStyle w:val="Luettelokappale"/>
-        <w:numPr>
-          <w:ilvl w:val="0"/>
-          <w:numId w:val="1"/>
-        </w:numPr>
-      </w:pPr>
-      <w:r>
-        <w:rPr>
-          <w:rStyle w:val="5yl5"/>
-        </w:rPr>
-        <w:t>Premium-versio, jossa maksua vastaan saat lisää sisältöä</w:t>
-      </w:r>
-    </w:p>
-    <w:p/>
-    <w:p>
-      <w:pPr>
-        <w:pStyle w:val="Otsikko2"/>
-      </w:pPr>
-      <w:r>
-        <w:t>Extra</w:t>
-      </w:r>
-    </w:p>
-    <w:p/>
-    <w:p>
-      <w:pPr>
-        <w:pStyle w:val="Luettelokappale"/>
-        <w:numPr>
-          <w:ilvl w:val="0"/>
-          <w:numId w:val="1"/>
-        </w:numPr>
-      </w:pPr>
-      <w:r>
-        <w:t>Siirryttäessä skenestä toiseen: LoadScreen/LoadBar(screen sweep, sitten musta ruutu, ja sitten avata</w:t>
-      </w:r>
-      <w:r>
-        <w:t>an uusi skene) (graffat löytyy)</w:t>
-      </w:r>
-    </w:p>
-    <w:p>
-      <w:pPr>
-        <w:pStyle w:val="Luettelokappale"/>
-        <w:numPr>
-          <w:ilvl w:val="0"/>
-          <w:numId w:val="1"/>
-        </w:numPr>
-      </w:pPr>
-      <w:r>
-        <w:t>Pelihahmon kääntyminen paikasta toiseen kävellessä myös levelmappeihin. Bobin liikkuminen paremmaksi. Määritellään</w:t>
-      </w:r>
-      <w:r>
-        <w:t xml:space="preserve"> BobLevelScriptin kautta (esim. </w:t>
-      </w:r>
-      <w:r>
-        <w:t>BobPlayerAn</w:t>
-      </w:r>
-      <w:r>
-        <w:t>imator.SetTrigger("BobDown");")</w:t>
-      </w:r>
-    </w:p>
-    <w:p>
-      <w:pPr>
-        <w:pStyle w:val="Luettelokappale"/>
-        <w:numPr>
-          <w:ilvl w:val="0"/>
-          <w:numId w:val="1"/>
-        </w:numPr>
-      </w:pPr>
-      <w:r>
-        <w:lastRenderedPageBreak/>
+      </w:pPr>
+      <w:r>
         <w:t>Palaaminen aiempaan näkymään pu</w:t>
       </w:r>
       <w:r>

</xml_diff>

<commit_message>
Fixed Magnet crash bug in RunnerLevelMap.
</commit_message>
<xml_diff>
--- a/Known bugs ja TODO.docx
+++ b/Known bugs ja TODO.docx
@@ -518,17 +518,38 @@
         </w:numPr>
       </w:pPr>
       <w:r>
+        <w:rPr>
+          <w:strike/>
+        </w:rPr>
         <w:t>Peli kaatuu Unityssä mikäli palaa kenttävalikkoon magneetin ollessa päällä.</w:t>
       </w:r>
       <w:r>
+        <w:rPr>
+          <w:strike/>
+        </w:rPr>
         <w:t xml:space="preserve"> Ei kuitenkaan </w:t>
       </w:r>
       <w:r>
+        <w:rPr>
+          <w:strike/>
+        </w:rPr>
         <w:t xml:space="preserve">estä toimivuutta </w:t>
       </w:r>
       <w:r>
+        <w:rPr>
+          <w:strike/>
+        </w:rPr>
         <w:t>puhelimella pelattaessa.</w:t>
       </w:r>
+      <w:r>
+        <w:t xml:space="preserve"> </w:t>
+      </w:r>
+      <w:r>
+        <w:rPr>
+          <w:color w:val="00B050"/>
+        </w:rPr>
+        <w:t>KORJATTU</w:t>
+      </w:r>
     </w:p>
     <w:p>
       <w:pPr>
@@ -539,7 +560,15 @@
         </w:numPr>
       </w:pPr>
       <w:r>
-        <w:t>Magneetti jää päälle, mikäli kentän aloittaa alusta. Magneettivoima on tällöin kentän alussa päällä, vaikkei sen kuuluisi olla.</w:t>
+        <w:t>Magneetti jää päälle, mikäli kentän aloittaa alusta</w:t>
+      </w:r>
+      <w:r>
+        <w:t xml:space="preserve"> tai palaa kenttävalikkoon ja menee mihin tahansa kenttään</w:t>
+      </w:r>
+      <w:bookmarkStart w:id="0" w:name="_GoBack"/>
+      <w:bookmarkEnd w:id="0"/>
+      <w:r>
+        <w:t>. Magneettivoima on tällöin kentän alussa päällä, vaikkei sen kuuluisi olla.</w:t>
       </w:r>
     </w:p>
     <w:p>
@@ -846,7 +875,19 @@
         <w:rPr>
           <w:strike/>
         </w:rPr>
-        <w:t>- Labyrinttiin lisätty samanlainen voittamispaneelisysteemi kuin muistipelissä, mutta jostain syystä ei toimi. Tulee ilmoitus ettei objektiviittausta ole asetettu objektin instanssiin, muttei ole tietoa mistä objektista ja instanssista tarkalleen on kyse. Aleksi</w:t>
+        <w:t>- Labyrinttiin lisätty samanlainen voittamispaneelisysteemi kuin muistipelissä, mutta jostain syystä ei toimi. Tulee ilmoitus</w:t>
+      </w:r>
+      <w:r>
+        <w:rPr>
+          <w:strike/>
+        </w:rPr>
+        <w:t>,</w:t>
+      </w:r>
+      <w:r>
+        <w:rPr>
+          <w:strike/>
+        </w:rPr>
+        <w:t xml:space="preserve"> ettei objektiviittausta ole asetettu objektin instanssiin, muttei ole tietoa mistä objektista ja instanssista tarkalleen on kyse. Aleksi</w:t>
       </w:r>
       <w:r>
         <w:t xml:space="preserve"> </w:t>
@@ -924,8 +965,6 @@
       <w:r>
         <w:t>Ainoastaan kuudennessa kentässä (LabPuzzleLevel5) työnnettävällä palikalla on kunnon siirtymisanimaatio, pitäisi saada toimimaan muissakin kentissä.</w:t>
       </w:r>
-      <w:bookmarkStart w:id="0" w:name="_GoBack"/>
-      <w:bookmarkEnd w:id="0"/>
     </w:p>
     <w:p>
       <w:pPr>

</xml_diff>

<commit_message>
Fixed Labyrinth winning panel objects scale little, added screenshot from map and updated TODO list.
</commit_message>
<xml_diff>
--- a/Known bugs ja TODO.docx
+++ b/Known bugs ja TODO.docx
@@ -9,16 +9,24 @@
           <w:lang w:val="en-US"/>
         </w:rPr>
       </w:pPr>
+      <w:proofErr w:type="spellStart"/>
       <w:r>
         <w:rPr>
           <w:lang w:val="en-US"/>
         </w:rPr>
-        <w:t xml:space="preserve">Kuura in the Winter Globe; </w:t>
-      </w:r>
+        <w:t>Kuura</w:t>
+      </w:r>
+      <w:proofErr w:type="spellEnd"/>
       <w:r>
         <w:rPr>
           <w:lang w:val="en-US"/>
         </w:rPr>
+        <w:t xml:space="preserve"> in the Winter Globe; </w:t>
+      </w:r>
+      <w:r>
+        <w:rPr>
+          <w:lang w:val="en-US"/>
+        </w:rPr>
         <w:t>Known bugs &amp; TODO</w:t>
       </w:r>
     </w:p>
@@ -26,8 +34,13 @@
       <w:pPr>
         <w:pStyle w:val="Otsikko2"/>
       </w:pPr>
-      <w:r>
-        <w:t>Map 2, pelikartta</w:t>
+      <w:proofErr w:type="spellStart"/>
+      <w:r>
+        <w:t>Map</w:t>
+      </w:r>
+      <w:proofErr w:type="spellEnd"/>
+      <w:r>
+        <w:t xml:space="preserve"> 2, pelikartta</w:t>
       </w:r>
     </w:p>
     <w:p>
@@ -35,7 +48,15 @@
         <w:t xml:space="preserve">Pelin ensimmäinen näkymä, </w:t>
       </w:r>
       <w:r>
-        <w:t>josta siirrytään eri peleihin laattabuttonien tai puhekuplien kylttien kautta.</w:t>
+        <w:t xml:space="preserve">josta siirrytään eri peleihin </w:t>
+      </w:r>
+      <w:proofErr w:type="spellStart"/>
+      <w:r>
+        <w:t>laattabuttonien</w:t>
+      </w:r>
+      <w:proofErr w:type="spellEnd"/>
+      <w:r>
+        <w:t xml:space="preserve"> tai puhekuplien kylttien kautta.</w:t>
       </w:r>
     </w:p>
     <w:p>
@@ -47,7 +68,31 @@
         </w:numPr>
       </w:pPr>
       <w:r>
-        <w:t>Kun Catch the Itemista tullaan takaisin Mappiin, niin kissa joka puhekuplassa kannattelee kylttejä, ei tule enää ruudulle näkyviin. Kuvan muuttaminen vaakasuunnasta pystysuuntaiseksi ja sitte</w:t>
+        <w:t xml:space="preserve">Kun </w:t>
+      </w:r>
+      <w:proofErr w:type="spellStart"/>
+      <w:r>
+        <w:t>Catch</w:t>
+      </w:r>
+      <w:proofErr w:type="spellEnd"/>
+      <w:r>
+        <w:t xml:space="preserve"> </w:t>
+      </w:r>
+      <w:proofErr w:type="spellStart"/>
+      <w:r>
+        <w:t>the</w:t>
+      </w:r>
+      <w:proofErr w:type="spellEnd"/>
+      <w:r>
+        <w:t xml:space="preserve"> </w:t>
+      </w:r>
+      <w:proofErr w:type="spellStart"/>
+      <w:r>
+        <w:t>Itemista</w:t>
+      </w:r>
+      <w:proofErr w:type="spellEnd"/>
+      <w:r>
+        <w:t xml:space="preserve"> tullaan takaisin Mappiin, niin kissa joka puhekuplassa kannattelee kylttejä, ei tule enää ruudulle näkyviin. Kuvan muuttaminen vaakasuunnasta pystysuuntaiseksi ja sitte</w:t>
       </w:r>
       <w:r>
         <w:t>n</w:t>
@@ -61,44 +106,6 @@
     </w:p>
     <w:p>
       <w:pPr>
-        <w:pStyle w:val="Otsikko2"/>
-        <w:rPr>
-          <w:lang w:val="en-US"/>
-        </w:rPr>
-      </w:pPr>
-      <w:r>
-        <w:rPr>
-          <w:lang w:val="en-US"/>
-        </w:rPr>
-        <w:t>Bubble Ware House</w:t>
-      </w:r>
-      <w:r>
-        <w:rPr>
-          <w:lang w:val="en-US"/>
-        </w:rPr>
-        <w:t>, Catch the Items</w:t>
-      </w:r>
-    </w:p>
-    <w:p>
-      <w:r>
-        <w:t xml:space="preserve">Ideana </w:t>
-      </w:r>
-      <w:r>
-        <w:t xml:space="preserve">on </w:t>
-      </w:r>
-      <w:r>
-        <w:t>ottaa kiinni kissojen hylly</w:t>
-      </w:r>
-      <w:r>
-        <w:t xml:space="preserve">iltä tiputtamia tavaroita. </w:t>
-      </w:r>
-      <w:r>
-        <w:t>Mikäli sallittu missausten maksimimäärä ylittyy, niin peli päättyy. Kentän pääsee läpi, mikäli onnistuu estämään liian monen esineen putoamisen alas asti aikarajan sisällä. Säädettäviä ominaisuuksia ovat kissojen määrä ja nopeus, rikkoutuvien esineiden maksimimäärä, esineiden ilmestymisnopeus sekä aikaraja.</w:t>
-      </w:r>
-    </w:p>
-    <w:p/>
-    <w:p>
-      <w:pPr>
         <w:pStyle w:val="Luettelokappale"/>
         <w:numPr>
           <w:ilvl w:val="0"/>
@@ -106,467 +113,731 @@
         </w:numPr>
       </w:pPr>
       <w:r>
-        <w:t xml:space="preserve">Pelinlatauksessa joku bugi? Vanha kuva jää ruutuun pyörimään, vain jollain laitteilla? Mahdollisesti ratkaistu, johtuu versio 4 Androidista mutta saa tutkia, löytyykö ratkaisu myös vanhemmalle laitteelle. </w:t>
-      </w:r>
-      <w:r>
-        <w:t>lmenee Bellen tabletissa.</w:t>
-      </w:r>
-    </w:p>
-    <w:p>
-      <w:pPr>
-        <w:pStyle w:val="Luettelokappale"/>
-        <w:numPr>
-          <w:ilvl w:val="0"/>
-          <w:numId w:val="3"/>
-        </w:numPr>
-      </w:pPr>
-      <w:r>
-        <w:t>Level Desi</w:t>
-      </w:r>
-      <w:r>
-        <w:t>gnia voisi uusia, kissat juoksevat</w:t>
-      </w:r>
-      <w:r>
-        <w:t xml:space="preserve"> turhan kovaa. Määritellään GameManager-skriptin LoadLevelissä.</w:t>
-      </w:r>
-    </w:p>
-    <w:p>
-      <w:pPr>
-        <w:pStyle w:val="Luettelokappale"/>
-        <w:numPr>
-          <w:ilvl w:val="0"/>
-          <w:numId w:val="3"/>
-        </w:numPr>
-      </w:pPr>
-      <w:r>
-        <w:t>Taso 1: Kissojen määrä aluksi 2, vauhti 2,5 s hyllyn päästä päähän, pysyvät enimäkseen alahyllyllä</w:t>
-      </w:r>
-    </w:p>
-    <w:p>
-      <w:pPr>
-        <w:pStyle w:val="Luettelokappale"/>
-        <w:numPr>
-          <w:ilvl w:val="0"/>
-          <w:numId w:val="3"/>
-        </w:numPr>
-      </w:pPr>
-      <w:r>
-        <w:t>Taso 2: Kissojen määrä 2, vauhti 2 s hyllyn päästä päähän, hyppivät jo toisille hyllyille</w:t>
-      </w:r>
-    </w:p>
-    <w:p>
-      <w:pPr>
-        <w:pStyle w:val="Luettelokappale"/>
-        <w:numPr>
-          <w:ilvl w:val="0"/>
-          <w:numId w:val="3"/>
-        </w:numPr>
-      </w:pPr>
-      <w:r>
-        <w:t>Taso 3: Kissojen määrä 3, vauhti 2,5 x hyllyn päästä päähän, hyppivät toisille hyllyille</w:t>
-      </w:r>
-    </w:p>
-    <w:p>
-      <w:pPr>
-        <w:pStyle w:val="Luettelokappale"/>
-        <w:numPr>
-          <w:ilvl w:val="0"/>
-          <w:numId w:val="3"/>
-        </w:numPr>
-        <w:rPr>
-          <w:lang w:val="en-US"/>
-        </w:rPr>
-      </w:pPr>
-      <w:r>
-        <w:rPr>
-          <w:lang w:val="en-US"/>
-        </w:rPr>
-        <w:t>Ta</w:t>
-      </w:r>
-      <w:r>
-        <w:rPr>
-          <w:lang w:val="en-US"/>
-        </w:rPr>
-        <w:t>so 4:</w:t>
-      </w:r>
-    </w:p>
-    <w:p>
-      <w:pPr>
-        <w:rPr>
-          <w:lang w:val="en-US"/>
-        </w:rPr>
-      </w:pPr>
-    </w:p>
-    <w:p>
-      <w:pPr>
-        <w:pStyle w:val="Otsikko2"/>
-        <w:rPr>
-          <w:lang w:val="en-US"/>
-        </w:rPr>
-      </w:pPr>
-      <w:r>
-        <w:rPr>
-          <w:lang w:val="en-US"/>
-        </w:rPr>
-        <w:t>Mister Mysterious Mystic Cards</w:t>
-      </w:r>
-      <w:r>
-        <w:rPr>
-          <w:lang w:val="en-US"/>
-        </w:rPr>
-        <w:t xml:space="preserve">, </w:t>
-      </w:r>
-      <w:r>
-        <w:rPr>
-          <w:lang w:val="en-US"/>
-        </w:rPr>
-        <w:t>Memory Game</w:t>
-      </w:r>
-    </w:p>
-    <w:p>
-      <w:r>
-        <w:t>Kaikki kortit ovat muutaman sekunnin ajan näkyvillä, minkä jälkeen ne peitetään. I</w:t>
-      </w:r>
-      <w:r>
-        <w:t>deana on muistaa Bobin yläpuolella leijuvan paperin sisältämien objektien si</w:t>
-      </w:r>
-      <w:r>
-        <w:t>jainnit. Yrityksiä on rajatusti ja pisteytys toimii sen mukaan kuinka monella yrityksellä kentän pääsee läpi.</w:t>
-      </w:r>
-    </w:p>
-    <w:p/>
-    <w:p>
-      <w:pPr>
-        <w:pStyle w:val="Luettelokappale"/>
-        <w:numPr>
-          <w:ilvl w:val="0"/>
-          <w:numId w:val="3"/>
-        </w:numPr>
-      </w:pPr>
-      <w:r>
-        <w:t>Memory Gamen Level Selectissä näkyy aina ensin vain 2 kaksi kenttää</w:t>
-      </w:r>
-      <w:r>
-        <w:t>,</w:t>
-      </w:r>
-      <w:r>
-        <w:t xml:space="preserve"> v</w:t>
-      </w:r>
-      <w:r>
-        <w:t>aikka enemmän olisi unlockattu.</w:t>
-      </w:r>
-      <w:r>
-        <w:t xml:space="preserve"> (Aleksi tutkii)</w:t>
-      </w:r>
-    </w:p>
-    <w:p>
-      <w:pPr>
-        <w:pStyle w:val="Luettelokappale"/>
-        <w:numPr>
-          <w:ilvl w:val="0"/>
-          <w:numId w:val="3"/>
-        </w:numPr>
-      </w:pPr>
-      <w:r>
-        <w:t>Pitäisi kai muutenkin näkyä ensin vain ensimmäinen kenttä ja sen jälkeen avata muita kenttiä etene</w:t>
-      </w:r>
-      <w:r>
-        <w:t>misen mukaan.</w:t>
-      </w:r>
-    </w:p>
-    <w:p>
-      <w:pPr>
-        <w:pStyle w:val="Luettelokappale"/>
-        <w:numPr>
-          <w:ilvl w:val="0"/>
-          <w:numId w:val="3"/>
-        </w:numPr>
-      </w:pPr>
-      <w:r>
-        <w:t>Ken</w:t>
-      </w:r>
-      <w:r>
-        <w:t>tän läpipääsyscreenin päivitys.</w:t>
-      </w:r>
-      <w:r>
-        <w:t xml:space="preserve"> Aleksi</w:t>
-      </w:r>
-      <w:r>
-        <w:t xml:space="preserve"> työstää</w:t>
-      </w:r>
-      <w:r>
-        <w:t xml:space="preserve"> (Onko tarpeen</w:t>
-      </w:r>
-      <w:r>
-        <w:t>,</w:t>
-      </w:r>
-      <w:r>
-        <w:t xml:space="preserve"> kun ajastimella ei ole enää merkitystä eikä peliä tämän vuoksi tarvitsisi laittaa </w:t>
-      </w:r>
-      <w:r>
-        <w:t>paussille käytännössä ollenkaan?</w:t>
-      </w:r>
-      <w:r>
-        <w:t xml:space="preserve"> Kaikki tarvittavat buttonitkin ovat käytettävissä</w:t>
-      </w:r>
-      <w:r>
-        <w:t>,</w:t>
-      </w:r>
-      <w:r>
-        <w:t xml:space="preserve"> vaikkeivät</w:t>
-      </w:r>
-      <w:r>
-        <w:t xml:space="preserve"> paneelin sisällä</w:t>
-      </w:r>
-      <w:r>
-        <w:t xml:space="preserve"> olekaan</w:t>
-      </w:r>
-      <w:r>
-        <w:t>.)</w:t>
-      </w:r>
-    </w:p>
-    <w:p/>
-    <w:p>
-      <w:pPr>
-        <w:pStyle w:val="Otsikko2"/>
-        <w:rPr>
-          <w:lang w:val="en-US"/>
-        </w:rPr>
-      </w:pPr>
-      <w:r>
-        <w:rPr>
-          <w:lang w:val="en-US"/>
-        </w:rPr>
-        <w:t>Winter Forest Marathon</w:t>
-      </w:r>
-      <w:r>
-        <w:rPr>
-          <w:lang w:val="en-US"/>
-        </w:rPr>
-        <w:t xml:space="preserve">, Automatic </w:t>
-      </w:r>
-      <w:r>
-        <w:rPr>
-          <w:lang w:val="en-US"/>
-        </w:rPr>
-        <w:t>Runner</w:t>
-      </w:r>
-      <w:r>
-        <w:rPr>
-          <w:lang w:val="en-US"/>
-        </w:rPr>
-        <w:t xml:space="preserve"> Platformer</w:t>
-      </w:r>
-    </w:p>
-    <w:p>
-      <w:r>
-        <w:t xml:space="preserve">Tasoloikka, jossa Bob juoksee automaattisesti eteenpäin, </w:t>
-      </w:r>
-      <w:r>
-        <w:t>pelattavuus</w:t>
-      </w:r>
-      <w:r>
-        <w:t>toimintoina</w:t>
-      </w:r>
-      <w:r>
-        <w:t xml:space="preserve"> hyppy, tuplahyppy ja kieriminen. Kerätään kolikoita. Iso kolikko tuplaa hetkeksi kerättävät kolikot ja magneetti saa kolikot hakeutumaan automaattisesti </w:t>
-      </w:r>
-      <w:r>
-        <w:t>Bobille. Vaaroina ovat jääpuikot</w:t>
-      </w:r>
-      <w:r>
-        <w:t xml:space="preserve"> sekä tyhjyyteen putoaminen.</w:t>
-      </w:r>
-    </w:p>
-    <w:p/>
-    <w:p>
-      <w:pPr>
-        <w:pStyle w:val="Luettelokappale"/>
-        <w:numPr>
-          <w:ilvl w:val="0"/>
-          <w:numId w:val="3"/>
-        </w:numPr>
-        <w:rPr>
-          <w:strike/>
-        </w:rPr>
-      </w:pPr>
-      <w:r>
-        <w:rPr>
-          <w:strike/>
-        </w:rPr>
-        <w:lastRenderedPageBreak/>
-        <w:t>Pause-valikko ei aina aktivoidu näkyviin</w:t>
-      </w:r>
-      <w:r>
-        <w:rPr>
-          <w:strike/>
-        </w:rPr>
-        <w:t>,</w:t>
-      </w:r>
-      <w:r>
-        <w:rPr>
-          <w:strike/>
-        </w:rPr>
-        <w:t xml:space="preserve"> vaikka peli py</w:t>
-      </w:r>
-      <w:r>
-        <w:rPr>
-          <w:strike/>
-        </w:rPr>
-        <w:t>sähtyykin. Johtuu kaatumisista.</w:t>
-      </w:r>
-    </w:p>
-    <w:p>
-      <w:pPr>
-        <w:pStyle w:val="Luettelokappale"/>
-        <w:numPr>
-          <w:ilvl w:val="0"/>
-          <w:numId w:val="3"/>
-        </w:numPr>
-        <w:rPr>
-          <w:strike/>
-        </w:rPr>
-      </w:pPr>
-      <w:r>
-        <w:rPr>
-          <w:strike/>
-        </w:rPr>
-        <w:t xml:space="preserve">(Runnerin Level Selectissä tulee pari erroria mutta eivät ole letaaleja, voisi kuitenkin korjata, niin homma toimii aina.) Tietenkin kaikki bugit pitää korjata, peli </w:t>
-      </w:r>
-      <w:r>
-        <w:rPr>
-          <w:strike/>
-        </w:rPr>
-        <w:t>ei kaatua missään olosuhteissa.</w:t>
-      </w:r>
-    </w:p>
-    <w:p>
-      <w:pPr>
-        <w:pStyle w:val="Luettelokappale"/>
-        <w:numPr>
-          <w:ilvl w:val="0"/>
-          <w:numId w:val="3"/>
-        </w:numPr>
-      </w:pPr>
-      <w:r>
-        <w:t>Vain 3 leveliä, niitä lisää?</w:t>
+        <w:t xml:space="preserve">Bobin seisominen laattojen päällä ei toimi aivan kunnolla, vaan aina avatessa </w:t>
+      </w:r>
+      <w:proofErr w:type="spellStart"/>
+      <w:r>
+        <w:t>karttascenen</w:t>
+      </w:r>
+      <w:proofErr w:type="spellEnd"/>
+      <w:r>
+        <w:t xml:space="preserve"> Bob on siirtynyt seisomaan alemmas.</w:t>
       </w:r>
       <w:r>
         <w:t xml:space="preserve"> </w:t>
       </w:r>
       <w:r>
-        <w:t>(</w:t>
-      </w:r>
-      <w:r>
-        <w:t xml:space="preserve">Pyritään </w:t>
-      </w:r>
-      <w:r>
-        <w:t xml:space="preserve">kuitenkin </w:t>
-      </w:r>
-      <w:r>
-        <w:t>ensin saamaan valmiit kentät toimimaan virheettömästi.</w:t>
-      </w:r>
-      <w:r>
-        <w:t>)</w:t>
-      </w:r>
-    </w:p>
-    <w:p>
-      <w:pPr>
-        <w:pStyle w:val="Luettelokappale"/>
-        <w:numPr>
-          <w:ilvl w:val="0"/>
-          <w:numId w:val="3"/>
-        </w:numPr>
-      </w:pPr>
-      <w:r>
-        <w:t>P</w:t>
-      </w:r>
-      <w:r>
-        <w:t>iste ja "tähti"/kissanpääjärjestelmä</w:t>
-      </w:r>
-      <w:r>
-        <w:t xml:space="preserve"> lisättävä</w:t>
-      </w:r>
-      <w:r>
-        <w:t>. Tarkoittaa, että yleensä pitää saada pistejärjestelmä toimimaan joka pelissä. Pitäisi tehdä kerättyjen</w:t>
-      </w:r>
-      <w:r>
-        <w:t xml:space="preserve"> kolikkojen määrän perusteella.</w:t>
-      </w:r>
-    </w:p>
-    <w:p>
-      <w:pPr>
-        <w:pStyle w:val="Luettelokappale"/>
-        <w:numPr>
-          <w:ilvl w:val="0"/>
-          <w:numId w:val="3"/>
-        </w:numPr>
-      </w:pPr>
-      <w:r>
-        <w:t>Kentän läpipääsyscreeni puuttuu.</w:t>
-      </w:r>
-      <w:r>
-        <w:t xml:space="preserve"> Tällä hetkellä maaliin saavuttaessa siirrytään suoraan takaisin kenttävalikkoon.</w:t>
-      </w:r>
-    </w:p>
-    <w:p>
-      <w:pPr>
-        <w:pStyle w:val="Luettelokappale"/>
-        <w:numPr>
-          <w:ilvl w:val="0"/>
-          <w:numId w:val="3"/>
-        </w:numPr>
-      </w:pPr>
-      <w:r>
-        <w:rPr>
-          <w:strike/>
-        </w:rPr>
-        <w:t>Peli kaatuu Unityssä mikäli palaa kenttävalikkoon magneetin ollessa päällä.</w:t>
-      </w:r>
-      <w:r>
-        <w:rPr>
-          <w:strike/>
-        </w:rPr>
-        <w:t xml:space="preserve"> Ei kuitenkaan </w:t>
-      </w:r>
-      <w:r>
-        <w:rPr>
-          <w:strike/>
-        </w:rPr>
-        <w:t xml:space="preserve">estä toimivuutta </w:t>
-      </w:r>
-      <w:r>
-        <w:rPr>
-          <w:strike/>
-        </w:rPr>
-        <w:t>puhelimella pelattaessa.</w:t>
-      </w:r>
-      <w:r>
-        <w:t xml:space="preserve"> </w:t>
-      </w:r>
-      <w:r>
-        <w:rPr>
-          <w:color w:val="00B050"/>
-        </w:rPr>
-        <w:t>KORJATTU</w:t>
-      </w:r>
-    </w:p>
-    <w:p>
-      <w:pPr>
-        <w:pStyle w:val="Luettelokappale"/>
-        <w:numPr>
-          <w:ilvl w:val="0"/>
-          <w:numId w:val="3"/>
-        </w:numPr>
-      </w:pPr>
-      <w:r>
-        <w:t>Magneetti jää päälle, mikäli kentän aloittaa alusta</w:t>
-      </w:r>
-      <w:r>
-        <w:t xml:space="preserve"> tai palaa kenttävalikkoon ja menee mihin tahansa kenttään</w:t>
+        <w:t>Ei aiheuta käytännön ongelmia, mutta näyttää aika hassulta.</w:t>
       </w:r>
       <w:bookmarkStart w:id="0" w:name="_GoBack"/>
       <w:bookmarkEnd w:id="0"/>
+    </w:p>
+    <w:p>
+      <w:pPr>
+        <w:pStyle w:val="Luettelokappale"/>
+        <w:numPr>
+          <w:ilvl w:val="0"/>
+          <w:numId w:val="3"/>
+        </w:numPr>
+      </w:pPr>
+      <w:r>
+        <w:t>Reitinhakusysteemi saa Bobin kulkemaan välillä erikoisia tai järjettömiä reittejä. Ei aiheuta käytännön ongelmia, mutta näyttää aika hassulta.</w:t>
+      </w:r>
+    </w:p>
+    <w:p>
+      <w:pPr>
+        <w:pStyle w:val="Otsikko2"/>
+        <w:rPr>
+          <w:lang w:val="en-US"/>
+        </w:rPr>
+      </w:pPr>
+      <w:r>
+        <w:rPr>
+          <w:lang w:val="en-US"/>
+        </w:rPr>
+        <w:t>Bubble Ware House</w:t>
+      </w:r>
+      <w:r>
+        <w:rPr>
+          <w:lang w:val="en-US"/>
+        </w:rPr>
+        <w:t>, Catch the Items</w:t>
+      </w:r>
+    </w:p>
+    <w:p>
+      <w:r>
+        <w:t xml:space="preserve">Ideana </w:t>
+      </w:r>
+      <w:r>
+        <w:t xml:space="preserve">on </w:t>
+      </w:r>
+      <w:r>
+        <w:t>ottaa kiinni kissojen hylly</w:t>
+      </w:r>
+      <w:r>
+        <w:t xml:space="preserve">iltä tiputtamia tavaroita. </w:t>
+      </w:r>
+      <w:r>
+        <w:t>Mikäli sallittu missausten maksimimäärä ylittyy, niin peli päättyy. Kentän pääsee läpi, mikäli onnistuu estämään liian monen esineen putoamisen alas asti aikarajan sisällä. Säädettäviä ominaisuuksia ovat kissojen määrä ja nopeus, rikkoutuvien esineiden maksimimäärä, esineiden ilmestymisnopeus sekä aikaraja.</w:t>
+      </w:r>
+    </w:p>
+    <w:p/>
+    <w:p>
+      <w:pPr>
+        <w:pStyle w:val="Luettelokappale"/>
+        <w:numPr>
+          <w:ilvl w:val="0"/>
+          <w:numId w:val="3"/>
+        </w:numPr>
+      </w:pPr>
+      <w:r>
+        <w:t xml:space="preserve">Pelinlatauksessa joku </w:t>
+      </w:r>
+      <w:proofErr w:type="spellStart"/>
+      <w:r>
+        <w:t>bugi</w:t>
+      </w:r>
+      <w:proofErr w:type="spellEnd"/>
+      <w:r>
+        <w:t xml:space="preserve">? Vanha kuva jää ruutuun pyörimään, vain jollain laitteilla? Mahdollisesti ratkaistu, johtuu versio 4 Androidista mutta saa tutkia, löytyykö ratkaisu myös vanhemmalle laitteelle. </w:t>
+      </w:r>
+      <w:proofErr w:type="spellStart"/>
+      <w:r>
+        <w:t>lmenee</w:t>
+      </w:r>
+      <w:proofErr w:type="spellEnd"/>
+      <w:r>
+        <w:t xml:space="preserve"> </w:t>
+      </w:r>
+      <w:proofErr w:type="spellStart"/>
+      <w:r>
+        <w:t>Bellen</w:t>
+      </w:r>
+      <w:proofErr w:type="spellEnd"/>
+      <w:r>
+        <w:t xml:space="preserve"> tabletissa.</w:t>
+      </w:r>
+    </w:p>
+    <w:p>
+      <w:pPr>
+        <w:pStyle w:val="Luettelokappale"/>
+        <w:numPr>
+          <w:ilvl w:val="0"/>
+          <w:numId w:val="3"/>
+        </w:numPr>
+      </w:pPr>
+      <w:r>
+        <w:t xml:space="preserve">Level </w:t>
+      </w:r>
+      <w:proofErr w:type="spellStart"/>
+      <w:r>
+        <w:t>Desi</w:t>
+      </w:r>
+      <w:r>
+        <w:t>gnia</w:t>
+      </w:r>
+      <w:proofErr w:type="spellEnd"/>
+      <w:r>
+        <w:t xml:space="preserve"> voisi uusia, kissat juoksevat</w:t>
+      </w:r>
+      <w:r>
+        <w:t xml:space="preserve"> turhan kovaa. Määritellään </w:t>
+      </w:r>
+      <w:proofErr w:type="spellStart"/>
+      <w:r>
+        <w:t>GameManager-skriptin</w:t>
+      </w:r>
+      <w:proofErr w:type="spellEnd"/>
+      <w:r>
+        <w:t xml:space="preserve"> </w:t>
+      </w:r>
+      <w:proofErr w:type="spellStart"/>
+      <w:r>
+        <w:t>LoadLevelissä</w:t>
+      </w:r>
+      <w:proofErr w:type="spellEnd"/>
+      <w:r>
+        <w:t>.</w:t>
+      </w:r>
+    </w:p>
+    <w:p>
+      <w:pPr>
+        <w:pStyle w:val="Luettelokappale"/>
+        <w:numPr>
+          <w:ilvl w:val="0"/>
+          <w:numId w:val="3"/>
+        </w:numPr>
+      </w:pPr>
+      <w:r>
+        <w:t xml:space="preserve">Taso 1: Kissojen määrä aluksi 2, vauhti 2,5 s hyllyn päästä päähän, pysyvät </w:t>
+      </w:r>
+      <w:proofErr w:type="spellStart"/>
+      <w:r>
+        <w:t>enimäkseen</w:t>
+      </w:r>
+      <w:proofErr w:type="spellEnd"/>
+      <w:r>
+        <w:t xml:space="preserve"> alahyllyllä</w:t>
+      </w:r>
+    </w:p>
+    <w:p>
+      <w:pPr>
+        <w:pStyle w:val="Luettelokappale"/>
+        <w:numPr>
+          <w:ilvl w:val="0"/>
+          <w:numId w:val="3"/>
+        </w:numPr>
+      </w:pPr>
+      <w:r>
+        <w:t>Taso 2: Kissojen määrä 2, vauhti 2 s hyllyn päästä päähän, hyppivät jo toisille hyllyille</w:t>
+      </w:r>
+    </w:p>
+    <w:p>
+      <w:pPr>
+        <w:pStyle w:val="Luettelokappale"/>
+        <w:numPr>
+          <w:ilvl w:val="0"/>
+          <w:numId w:val="3"/>
+        </w:numPr>
+      </w:pPr>
+      <w:r>
+        <w:t>Taso 3: Kissojen määrä 3, vauhti 2,5 x hyllyn päästä päähän, hyppivät toisille hyllyille</w:t>
+      </w:r>
+    </w:p>
+    <w:p>
+      <w:pPr>
+        <w:pStyle w:val="Luettelokappale"/>
+        <w:numPr>
+          <w:ilvl w:val="0"/>
+          <w:numId w:val="3"/>
+        </w:numPr>
+        <w:rPr>
+          <w:lang w:val="en-US"/>
+        </w:rPr>
+      </w:pPr>
+      <w:proofErr w:type="spellStart"/>
+      <w:r>
+        <w:rPr>
+          <w:lang w:val="en-US"/>
+        </w:rPr>
+        <w:t>Ta</w:t>
+      </w:r>
+      <w:r>
+        <w:rPr>
+          <w:lang w:val="en-US"/>
+        </w:rPr>
+        <w:t>so</w:t>
+      </w:r>
+      <w:proofErr w:type="spellEnd"/>
+      <w:r>
+        <w:rPr>
+          <w:lang w:val="en-US"/>
+        </w:rPr>
+        <w:t xml:space="preserve"> 4:</w:t>
+      </w:r>
+    </w:p>
+    <w:p>
+      <w:pPr>
+        <w:rPr>
+          <w:lang w:val="en-US"/>
+        </w:rPr>
+      </w:pPr>
+    </w:p>
+    <w:p>
+      <w:pPr>
+        <w:pStyle w:val="Otsikko2"/>
+        <w:rPr>
+          <w:lang w:val="en-US"/>
+        </w:rPr>
+      </w:pPr>
+      <w:r>
+        <w:rPr>
+          <w:lang w:val="en-US"/>
+        </w:rPr>
+        <w:t>Mister Mysterious Mystic Cards</w:t>
+      </w:r>
+      <w:r>
+        <w:rPr>
+          <w:lang w:val="en-US"/>
+        </w:rPr>
+        <w:t xml:space="preserve">, </w:t>
+      </w:r>
+      <w:r>
+        <w:rPr>
+          <w:lang w:val="en-US"/>
+        </w:rPr>
+        <w:t>Memory Game</w:t>
+      </w:r>
+    </w:p>
+    <w:p>
+      <w:r>
+        <w:t>Kaikki kortit ovat muutaman sekunnin ajan näkyvillä, minkä jälkeen ne peitetään. I</w:t>
+      </w:r>
+      <w:r>
+        <w:t>deana on muistaa Bobin yläpuolella leijuvan paperin sisältämien objektien si</w:t>
+      </w:r>
+      <w:r>
+        <w:t xml:space="preserve">jainnit. Yrityksiä on rajatusti ja pisteytys toimii sen </w:t>
+      </w:r>
+      <w:proofErr w:type="gramStart"/>
+      <w:r>
+        <w:t>mukaan</w:t>
+      </w:r>
+      <w:proofErr w:type="gramEnd"/>
+      <w:r>
+        <w:t xml:space="preserve"> kuinka monella yrityksellä kentän pääsee läpi.</w:t>
+      </w:r>
+    </w:p>
+    <w:p/>
+    <w:p>
+      <w:pPr>
+        <w:pStyle w:val="Luettelokappale"/>
+        <w:numPr>
+          <w:ilvl w:val="0"/>
+          <w:numId w:val="3"/>
+        </w:numPr>
+      </w:pPr>
+      <w:r>
+        <w:t xml:space="preserve">Memory </w:t>
+      </w:r>
+      <w:proofErr w:type="spellStart"/>
+      <w:r>
+        <w:t>Gamen</w:t>
+      </w:r>
+      <w:proofErr w:type="spellEnd"/>
+      <w:r>
+        <w:t xml:space="preserve"> Level Selectissä näkyy aina ensin vain 2 kaksi kenttää</w:t>
+      </w:r>
+      <w:r>
+        <w:t>,</w:t>
+      </w:r>
+      <w:r>
+        <w:t xml:space="preserve"> v</w:t>
+      </w:r>
+      <w:r>
+        <w:t xml:space="preserve">aikka enemmän olisi </w:t>
+      </w:r>
+      <w:proofErr w:type="spellStart"/>
+      <w:r>
+        <w:t>unlockattu</w:t>
+      </w:r>
+      <w:proofErr w:type="spellEnd"/>
+      <w:r>
+        <w:t>.</w:t>
+      </w:r>
+      <w:r>
+        <w:t xml:space="preserve"> (Aleksi tutkii)</w:t>
+      </w:r>
+    </w:p>
+    <w:p>
+      <w:pPr>
+        <w:pStyle w:val="Luettelokappale"/>
+        <w:numPr>
+          <w:ilvl w:val="0"/>
+          <w:numId w:val="3"/>
+        </w:numPr>
+      </w:pPr>
+      <w:r>
+        <w:t>Pitäisi kai muutenkin näkyä ensin vain ensimmäinen kenttä ja sen jälkeen avata muita kenttiä etene</w:t>
+      </w:r>
+      <w:r>
+        <w:t>misen mukaan.</w:t>
+      </w:r>
+    </w:p>
+    <w:p>
+      <w:pPr>
+        <w:pStyle w:val="Luettelokappale"/>
+        <w:numPr>
+          <w:ilvl w:val="0"/>
+          <w:numId w:val="3"/>
+        </w:numPr>
+      </w:pPr>
+      <w:r>
+        <w:t>Ken</w:t>
+      </w:r>
+      <w:r>
+        <w:t xml:space="preserve">tän </w:t>
+      </w:r>
+      <w:proofErr w:type="spellStart"/>
+      <w:r>
+        <w:t>läpipääsyscreenin</w:t>
+      </w:r>
+      <w:proofErr w:type="spellEnd"/>
+      <w:r>
+        <w:t xml:space="preserve"> päivitys.</w:t>
+      </w:r>
+      <w:r>
+        <w:t xml:space="preserve"> Aleksi</w:t>
+      </w:r>
+      <w:r>
+        <w:t xml:space="preserve"> työstää</w:t>
+      </w:r>
+      <w:r>
+        <w:t xml:space="preserve"> (Onko tarpeen</w:t>
+      </w:r>
+      <w:r>
+        <w:t>,</w:t>
+      </w:r>
+      <w:r>
+        <w:t xml:space="preserve"> kun ajastimella ei ole enää merkitystä eikä peliä tämän vuoksi tarvitsisi laittaa </w:t>
+      </w:r>
+      <w:r>
+        <w:t>paussille käytännössä ollenkaan?</w:t>
+      </w:r>
+      <w:r>
+        <w:t xml:space="preserve"> Kaikki tarvittavat </w:t>
+      </w:r>
+      <w:proofErr w:type="spellStart"/>
+      <w:r>
+        <w:t>buttonitkin</w:t>
+      </w:r>
+      <w:proofErr w:type="spellEnd"/>
+      <w:r>
+        <w:t xml:space="preserve"> ovat käytettävissä</w:t>
+      </w:r>
+      <w:r>
+        <w:t>,</w:t>
+      </w:r>
+      <w:r>
+        <w:t xml:space="preserve"> </w:t>
+      </w:r>
+      <w:proofErr w:type="spellStart"/>
+      <w:r>
+        <w:t>vaikkeivät</w:t>
+      </w:r>
+      <w:proofErr w:type="spellEnd"/>
+      <w:r>
+        <w:t xml:space="preserve"> paneelin sisällä</w:t>
+      </w:r>
+      <w:r>
+        <w:t xml:space="preserve"> olekaan</w:t>
+      </w:r>
+      <w:r>
+        <w:t>.)</w:t>
+      </w:r>
+    </w:p>
+    <w:p/>
+    <w:p>
+      <w:pPr>
+        <w:pStyle w:val="Otsikko2"/>
+        <w:rPr>
+          <w:lang w:val="en-US"/>
+        </w:rPr>
+      </w:pPr>
+      <w:r>
+        <w:rPr>
+          <w:lang w:val="en-US"/>
+        </w:rPr>
+        <w:lastRenderedPageBreak/>
+        <w:t>Winter Forest Marathon</w:t>
+      </w:r>
+      <w:r>
+        <w:rPr>
+          <w:lang w:val="en-US"/>
+        </w:rPr>
+        <w:t xml:space="preserve">, Automatic </w:t>
+      </w:r>
+      <w:r>
+        <w:rPr>
+          <w:lang w:val="en-US"/>
+        </w:rPr>
+        <w:t>Runner</w:t>
+      </w:r>
+      <w:r>
+        <w:rPr>
+          <w:lang w:val="en-US"/>
+        </w:rPr>
+        <w:t xml:space="preserve"> Platformer</w:t>
+      </w:r>
+    </w:p>
+    <w:p>
+      <w:r>
+        <w:t xml:space="preserve">Tasoloikka, jossa Bob juoksee automaattisesti eteenpäin, </w:t>
+      </w:r>
+      <w:r>
+        <w:t>pelattavuus</w:t>
+      </w:r>
+      <w:r>
+        <w:t>toimintoina</w:t>
+      </w:r>
+      <w:r>
+        <w:t xml:space="preserve"> hyppy, tuplahyppy ja kieriminen. Kerätään kolikoita. Iso kolikko tuplaa hetkeksi kerättävät kolikot ja magneetti saa kolikot hakeutumaan automaattisesti </w:t>
+      </w:r>
+      <w:r>
+        <w:t>Bobille. Vaaroina ovat jääpuikot</w:t>
+      </w:r>
+      <w:r>
+        <w:t xml:space="preserve"> sekä tyhjyyteen putoaminen.</w:t>
+      </w:r>
+    </w:p>
+    <w:p/>
+    <w:p>
+      <w:pPr>
+        <w:pStyle w:val="Luettelokappale"/>
+        <w:numPr>
+          <w:ilvl w:val="0"/>
+          <w:numId w:val="3"/>
+        </w:numPr>
+        <w:rPr>
+          <w:strike/>
+        </w:rPr>
+      </w:pPr>
+      <w:proofErr w:type="spellStart"/>
+      <w:r>
+        <w:rPr>
+          <w:strike/>
+        </w:rPr>
+        <w:t>Pause</w:t>
+      </w:r>
+      <w:proofErr w:type="spellEnd"/>
+      <w:r>
+        <w:rPr>
+          <w:strike/>
+        </w:rPr>
+        <w:t>-valikko ei aina aktivoidu näkyviin</w:t>
+      </w:r>
+      <w:r>
+        <w:rPr>
+          <w:strike/>
+        </w:rPr>
+        <w:t>,</w:t>
+      </w:r>
+      <w:r>
+        <w:rPr>
+          <w:strike/>
+        </w:rPr>
+        <w:t xml:space="preserve"> vaikka peli py</w:t>
+      </w:r>
+      <w:r>
+        <w:rPr>
+          <w:strike/>
+        </w:rPr>
+        <w:t>sähtyykin. Johtuu kaatumisista.</w:t>
+      </w:r>
+    </w:p>
+    <w:p>
+      <w:pPr>
+        <w:pStyle w:val="Luettelokappale"/>
+        <w:numPr>
+          <w:ilvl w:val="0"/>
+          <w:numId w:val="3"/>
+        </w:numPr>
+        <w:rPr>
+          <w:strike/>
+        </w:rPr>
+      </w:pPr>
+      <w:r>
+        <w:rPr>
+          <w:strike/>
+        </w:rPr>
+        <w:t>(</w:t>
+      </w:r>
+      <w:proofErr w:type="spellStart"/>
+      <w:r>
+        <w:rPr>
+          <w:strike/>
+        </w:rPr>
+        <w:t>Runnerin</w:t>
+      </w:r>
+      <w:proofErr w:type="spellEnd"/>
+      <w:r>
+        <w:rPr>
+          <w:strike/>
+        </w:rPr>
+        <w:t xml:space="preserve"> Level Selectissä tulee pari </w:t>
+      </w:r>
+      <w:proofErr w:type="spellStart"/>
+      <w:r>
+        <w:rPr>
+          <w:strike/>
+        </w:rPr>
+        <w:t>erroria</w:t>
+      </w:r>
+      <w:proofErr w:type="spellEnd"/>
+      <w:r>
+        <w:rPr>
+          <w:strike/>
+        </w:rPr>
+        <w:t xml:space="preserve"> mutta eivät ole letaaleja, voisi kuitenkin korjata, niin homma toimii aina.) Tietenkin kaikki </w:t>
+      </w:r>
+      <w:proofErr w:type="spellStart"/>
+      <w:r>
+        <w:rPr>
+          <w:strike/>
+        </w:rPr>
+        <w:t>bugit</w:t>
+      </w:r>
+      <w:proofErr w:type="spellEnd"/>
+      <w:r>
+        <w:rPr>
+          <w:strike/>
+        </w:rPr>
+        <w:t xml:space="preserve"> pitää korjata, peli </w:t>
+      </w:r>
+      <w:r>
+        <w:rPr>
+          <w:strike/>
+        </w:rPr>
+        <w:t>ei kaatua missään olosuhteissa.</w:t>
+      </w:r>
+    </w:p>
+    <w:p>
+      <w:pPr>
+        <w:pStyle w:val="Luettelokappale"/>
+        <w:numPr>
+          <w:ilvl w:val="0"/>
+          <w:numId w:val="3"/>
+        </w:numPr>
+      </w:pPr>
+      <w:r>
+        <w:t xml:space="preserve">Vain 3 </w:t>
+      </w:r>
+      <w:proofErr w:type="spellStart"/>
+      <w:r>
+        <w:t>leveliä</w:t>
+      </w:r>
+      <w:proofErr w:type="spellEnd"/>
+      <w:r>
+        <w:t>, niitä lisää?</w:t>
+      </w:r>
+      <w:r>
+        <w:t xml:space="preserve"> </w:t>
+      </w:r>
+      <w:r>
+        <w:t>(</w:t>
+      </w:r>
+      <w:r>
+        <w:t xml:space="preserve">Pyritään </w:t>
+      </w:r>
+      <w:r>
+        <w:t xml:space="preserve">kuitenkin </w:t>
+      </w:r>
+      <w:r>
+        <w:t>ensin saamaan valmiit kentät toimimaan virheettömästi.</w:t>
+      </w:r>
+      <w:r>
+        <w:t>)</w:t>
+      </w:r>
+    </w:p>
+    <w:p>
+      <w:pPr>
+        <w:pStyle w:val="Luettelokappale"/>
+        <w:numPr>
+          <w:ilvl w:val="0"/>
+          <w:numId w:val="3"/>
+        </w:numPr>
+      </w:pPr>
+      <w:r>
+        <w:t>P</w:t>
+      </w:r>
+      <w:r>
+        <w:t>iste ja "tähti"/kissanpääjärjestelmä</w:t>
+      </w:r>
+      <w:r>
+        <w:t xml:space="preserve"> lisättävä</w:t>
+      </w:r>
+      <w:r>
+        <w:t>. Tarkoittaa, että yleensä pitää saada pistejärjestelmä toimimaan joka pelissä. Pitäisi tehdä kerättyjen</w:t>
+      </w:r>
+      <w:r>
+        <w:t xml:space="preserve"> kolikkojen määrän perusteella.</w:t>
+      </w:r>
+    </w:p>
+    <w:p>
+      <w:pPr>
+        <w:pStyle w:val="Luettelokappale"/>
+        <w:numPr>
+          <w:ilvl w:val="0"/>
+          <w:numId w:val="3"/>
+        </w:numPr>
+      </w:pPr>
+      <w:r>
+        <w:t xml:space="preserve">Kentän </w:t>
+      </w:r>
+      <w:proofErr w:type="spellStart"/>
+      <w:r>
+        <w:t>läpipääsyscreeni</w:t>
+      </w:r>
+      <w:proofErr w:type="spellEnd"/>
+      <w:r>
+        <w:t xml:space="preserve"> puuttuu.</w:t>
+      </w:r>
+      <w:r>
+        <w:t xml:space="preserve"> Tällä hetkellä maaliin saavuttaessa siirrytään suoraan takaisin kenttävalikkoon.</w:t>
+      </w:r>
+    </w:p>
+    <w:p>
+      <w:pPr>
+        <w:pStyle w:val="Luettelokappale"/>
+        <w:numPr>
+          <w:ilvl w:val="0"/>
+          <w:numId w:val="3"/>
+        </w:numPr>
+      </w:pPr>
+      <w:r>
+        <w:rPr>
+          <w:strike/>
+        </w:rPr>
+        <w:t xml:space="preserve">Peli kaatuu </w:t>
+      </w:r>
+      <w:proofErr w:type="spellStart"/>
+      <w:proofErr w:type="gramStart"/>
+      <w:r>
+        <w:rPr>
+          <w:strike/>
+        </w:rPr>
+        <w:t>Unityssä</w:t>
+      </w:r>
+      <w:proofErr w:type="spellEnd"/>
+      <w:proofErr w:type="gramEnd"/>
+      <w:r>
+        <w:rPr>
+          <w:strike/>
+        </w:rPr>
+        <w:t xml:space="preserve"> mikäli palaa kenttävalikkoon magneetin ollessa päällä.</w:t>
+      </w:r>
+      <w:r>
+        <w:rPr>
+          <w:strike/>
+        </w:rPr>
+        <w:t xml:space="preserve"> Ei kuitenkaan </w:t>
+      </w:r>
+      <w:r>
+        <w:rPr>
+          <w:strike/>
+        </w:rPr>
+        <w:t xml:space="preserve">estä toimivuutta </w:t>
+      </w:r>
+      <w:r>
+        <w:rPr>
+          <w:strike/>
+        </w:rPr>
+        <w:t>puhelimella pelattaessa.</w:t>
+      </w:r>
+      <w:r>
+        <w:t xml:space="preserve"> </w:t>
+      </w:r>
+      <w:r>
+        <w:rPr>
+          <w:color w:val="00B050"/>
+        </w:rPr>
+        <w:t>KORJATTU</w:t>
+      </w:r>
+    </w:p>
+    <w:p>
+      <w:pPr>
+        <w:pStyle w:val="Luettelokappale"/>
+        <w:numPr>
+          <w:ilvl w:val="0"/>
+          <w:numId w:val="3"/>
+        </w:numPr>
+      </w:pPr>
+      <w:r>
+        <w:t>Magneetti jää päälle, mikäli kentän aloittaa alusta</w:t>
+      </w:r>
+      <w:r>
+        <w:t xml:space="preserve"> tai palaa kenttävalikkoon ja menee mihin tahansa kenttään</w:t>
+      </w:r>
       <w:r>
         <w:t>. Magneettivoima on tällöin kentän alussa päällä, vaikkei sen kuuluisi olla.</w:t>
       </w:r>
@@ -609,11 +880,75 @@
           <w:strike/>
         </w:rPr>
       </w:pPr>
-      <w:r>
-        <w:rPr>
-          <w:strike/>
-        </w:rPr>
-        <w:t>Ykkösbuttonin kenttää pelatessa toimii oikein, mutta kakkosbuttonin kenttää pelatessa pausevalikko on koko ajan päällä ja Pause-nappia painaessa sekä ensimmäiseen kolikkoon osuttaessa peli kaatuu. Kolmosbuttonin kentän toimivuudesta ei tietoa.</w:t>
+      <w:proofErr w:type="spellStart"/>
+      <w:r>
+        <w:rPr>
+          <w:strike/>
+        </w:rPr>
+        <w:t>Ykkösbuttonin</w:t>
+      </w:r>
+      <w:proofErr w:type="spellEnd"/>
+      <w:r>
+        <w:rPr>
+          <w:strike/>
+        </w:rPr>
+        <w:t xml:space="preserve"> kenttää pelatessa toimii oikein, mutta </w:t>
+      </w:r>
+      <w:proofErr w:type="spellStart"/>
+      <w:r>
+        <w:rPr>
+          <w:strike/>
+        </w:rPr>
+        <w:t>kakkosbuttonin</w:t>
+      </w:r>
+      <w:proofErr w:type="spellEnd"/>
+      <w:r>
+        <w:rPr>
+          <w:strike/>
+        </w:rPr>
+        <w:t xml:space="preserve"> kenttää pelatessa </w:t>
+      </w:r>
+      <w:proofErr w:type="spellStart"/>
+      <w:r>
+        <w:rPr>
+          <w:strike/>
+        </w:rPr>
+        <w:t>pausevalikko</w:t>
+      </w:r>
+      <w:proofErr w:type="spellEnd"/>
+      <w:r>
+        <w:rPr>
+          <w:strike/>
+        </w:rPr>
+        <w:t xml:space="preserve"> on koko ajan päällä ja </w:t>
+      </w:r>
+      <w:proofErr w:type="spellStart"/>
+      <w:r>
+        <w:rPr>
+          <w:strike/>
+        </w:rPr>
+        <w:t>Pause</w:t>
+      </w:r>
+      <w:proofErr w:type="spellEnd"/>
+      <w:r>
+        <w:rPr>
+          <w:strike/>
+        </w:rPr>
+        <w:t xml:space="preserve">-nappia painaessa sekä ensimmäiseen kolikkoon osuttaessa peli kaatuu. </w:t>
+      </w:r>
+      <w:proofErr w:type="spellStart"/>
+      <w:r>
+        <w:rPr>
+          <w:strike/>
+        </w:rPr>
+        <w:t>Kolmosbuttonin</w:t>
+      </w:r>
+      <w:proofErr w:type="spellEnd"/>
+      <w:r>
+        <w:rPr>
+          <w:strike/>
+        </w:rPr>
+        <w:t xml:space="preserve"> kentän toimivuudesta ei tietoa.</w:t>
       </w:r>
     </w:p>
     <w:p>
@@ -631,19 +966,89 @@
         <w:rPr>
           <w:strike/>
         </w:rPr>
-        <w:t>Jostain syystä Runnerin toisen buttonin kenttä ei lataa DontDestroyOnLoadin Game Manageriin kentän objekteja.</w:t>
-      </w:r>
+        <w:t xml:space="preserve">Jostain syystä </w:t>
+      </w:r>
+      <w:proofErr w:type="spellStart"/>
+      <w:r>
+        <w:rPr>
+          <w:strike/>
+        </w:rPr>
+        <w:t>Runnerin</w:t>
+      </w:r>
+      <w:proofErr w:type="spellEnd"/>
+      <w:r>
+        <w:rPr>
+          <w:strike/>
+        </w:rPr>
+        <w:t xml:space="preserve"> toisen </w:t>
+      </w:r>
+      <w:proofErr w:type="spellStart"/>
+      <w:r>
+        <w:rPr>
+          <w:strike/>
+        </w:rPr>
+        <w:t>buttonin</w:t>
+      </w:r>
+      <w:proofErr w:type="spellEnd"/>
+      <w:r>
+        <w:rPr>
+          <w:strike/>
+        </w:rPr>
+        <w:t xml:space="preserve"> kenttä ei lataa </w:t>
+      </w:r>
+      <w:proofErr w:type="spellStart"/>
+      <w:r>
+        <w:rPr>
+          <w:strike/>
+        </w:rPr>
+        <w:t>DontDestroyOnLoadin</w:t>
+      </w:r>
+      <w:proofErr w:type="spellEnd"/>
       <w:r>
         <w:rPr>
           <w:strike/>
         </w:rPr>
         <w:t xml:space="preserve"> </w:t>
       </w:r>
-      <w:r>
-        <w:rPr>
-          <w:strike/>
-        </w:rPr>
-        <w:t>Ensimmäisen buttonin kenttä kuitenkin toimii, joten vika luultavasti siinä</w:t>
+      <w:proofErr w:type="spellStart"/>
+      <w:r>
+        <w:rPr>
+          <w:strike/>
+        </w:rPr>
+        <w:t>Game</w:t>
+      </w:r>
+      <w:proofErr w:type="spellEnd"/>
+      <w:r>
+        <w:rPr>
+          <w:strike/>
+        </w:rPr>
+        <w:t xml:space="preserve"> Manageriin kentän objekteja.</w:t>
+      </w:r>
+      <w:r>
+        <w:rPr>
+          <w:strike/>
+        </w:rPr>
+        <w:t xml:space="preserve"> </w:t>
+      </w:r>
+      <w:r>
+        <w:rPr>
+          <w:strike/>
+        </w:rPr>
+        <w:t xml:space="preserve">Ensimmäisen </w:t>
+      </w:r>
+      <w:proofErr w:type="spellStart"/>
+      <w:r>
+        <w:rPr>
+          <w:strike/>
+        </w:rPr>
+        <w:t>buttonin</w:t>
+      </w:r>
+      <w:proofErr w:type="spellEnd"/>
+      <w:r>
+        <w:rPr>
+          <w:strike/>
+        </w:rPr>
+        <w:t xml:space="preserve"> kenttä kuitenkin toimii, joten vika luultavasti siinä</w:t>
       </w:r>
       <w:r>
         <w:rPr>
@@ -667,7 +1072,21 @@
         <w:rPr>
           <w:strike/>
         </w:rPr>
-        <w:t>mentäessä jostain syystä ladattua Game Manageri</w:t>
+        <w:t xml:space="preserve">mentäessä jostain syystä ladattua </w:t>
+      </w:r>
+      <w:proofErr w:type="spellStart"/>
+      <w:r>
+        <w:rPr>
+          <w:strike/>
+        </w:rPr>
+        <w:t>Game</w:t>
+      </w:r>
+      <w:proofErr w:type="spellEnd"/>
+      <w:r>
+        <w:rPr>
+          <w:strike/>
+        </w:rPr>
+        <w:t xml:space="preserve"> Manageri</w:t>
       </w:r>
       <w:r>
         <w:rPr>
@@ -693,15 +1112,51 @@
       <w:r>
         <w:t xml:space="preserve">Ongelmana oli se, etteivät </w:t>
       </w:r>
+      <w:proofErr w:type="spellStart"/>
       <w:r>
         <w:t>levelit</w:t>
       </w:r>
-      <w:r>
-        <w:t xml:space="preserve"> ladanneet RunnerManagerin InitialPanelia OnLevelWasLoadissa. Korjattu lataamaan </w:t>
-      </w:r>
-      <w:r>
-        <w:t>InitialPanelin kaikissa leveleissä</w:t>
-      </w:r>
+      <w:proofErr w:type="spellEnd"/>
+      <w:r>
+        <w:t xml:space="preserve"> ladanneet </w:t>
+      </w:r>
+      <w:proofErr w:type="spellStart"/>
+      <w:r>
+        <w:t>RunnerManagerin</w:t>
+      </w:r>
+      <w:proofErr w:type="spellEnd"/>
+      <w:r>
+        <w:t xml:space="preserve"> </w:t>
+      </w:r>
+      <w:proofErr w:type="spellStart"/>
+      <w:r>
+        <w:t>InitialPanelia</w:t>
+      </w:r>
+      <w:proofErr w:type="spellEnd"/>
+      <w:r>
+        <w:t xml:space="preserve"> </w:t>
+      </w:r>
+      <w:proofErr w:type="spellStart"/>
+      <w:r>
+        <w:t>OnLevelWasLoadissa</w:t>
+      </w:r>
+      <w:proofErr w:type="spellEnd"/>
+      <w:r>
+        <w:t xml:space="preserve">. Korjattu lataamaan </w:t>
+      </w:r>
+      <w:proofErr w:type="spellStart"/>
+      <w:r>
+        <w:t>InitialPanelin</w:t>
+      </w:r>
+      <w:proofErr w:type="spellEnd"/>
+      <w:r>
+        <w:t xml:space="preserve"> kaikissa </w:t>
+      </w:r>
+      <w:proofErr w:type="spellStart"/>
+      <w:r>
+        <w:t>leveleissä</w:t>
+      </w:r>
+      <w:proofErr w:type="spellEnd"/>
       <w:r>
         <w:t xml:space="preserve"> paitsi kenttävalikossa.</w:t>
       </w:r>
@@ -718,7 +1173,21 @@
         <w:rPr>
           <w:strike/>
         </w:rPr>
-        <w:t xml:space="preserve">Labyrinttikentässä ollut bugi, joka avaa seuraavan kentän kuin olisi tarkoitus, on </w:t>
+        <w:t xml:space="preserve">Labyrinttikentässä ollut </w:t>
+      </w:r>
+      <w:proofErr w:type="spellStart"/>
+      <w:r>
+        <w:rPr>
+          <w:strike/>
+        </w:rPr>
+        <w:t>bugi</w:t>
+      </w:r>
+      <w:proofErr w:type="spellEnd"/>
+      <w:r>
+        <w:rPr>
+          <w:strike/>
+        </w:rPr>
+        <w:t xml:space="preserve">, joka avaa seuraavan kentän kuin olisi tarkoitus, on </w:t>
       </w:r>
       <w:r>
         <w:rPr>
@@ -730,20 +1199,76 @@
         <w:rPr>
           <w:strike/>
         </w:rPr>
-        <w:t>mukana myös Runnerissa. Lataa nyt scenen Level2.1, pitäisi saada lataamaan y</w:t>
-      </w:r>
-      <w:r>
-        <w:rPr>
-          <w:strike/>
-        </w:rPr>
-        <w:t>kkösbuttonista scenen Level1.1.</w:t>
-      </w:r>
+        <w:t xml:space="preserve">mukana myös </w:t>
+      </w:r>
+      <w:proofErr w:type="spellStart"/>
+      <w:r>
+        <w:rPr>
+          <w:strike/>
+        </w:rPr>
+        <w:t>Runnerissa</w:t>
+      </w:r>
+      <w:proofErr w:type="spellEnd"/>
+      <w:r>
+        <w:rPr>
+          <w:strike/>
+        </w:rPr>
+        <w:t xml:space="preserve">. Lataa nyt </w:t>
+      </w:r>
+      <w:proofErr w:type="spellStart"/>
+      <w:r>
+        <w:rPr>
+          <w:strike/>
+        </w:rPr>
+        <w:t>scenen</w:t>
+      </w:r>
+      <w:proofErr w:type="spellEnd"/>
+      <w:r>
+        <w:rPr>
+          <w:strike/>
+        </w:rPr>
+        <w:t xml:space="preserve"> Level2.1, pitäisi saada lataamaan </w:t>
+      </w:r>
+      <w:proofErr w:type="spellStart"/>
+      <w:r>
+        <w:rPr>
+          <w:strike/>
+        </w:rPr>
+        <w:t>y</w:t>
+      </w:r>
+      <w:r>
+        <w:rPr>
+          <w:strike/>
+        </w:rPr>
+        <w:t>kkösbuttonista</w:t>
+      </w:r>
+      <w:proofErr w:type="spellEnd"/>
       <w:r>
         <w:rPr>
           <w:strike/>
         </w:rPr>
         <w:t xml:space="preserve"> </w:t>
       </w:r>
+      <w:proofErr w:type="spellStart"/>
+      <w:r>
+        <w:rPr>
+          <w:strike/>
+        </w:rPr>
+        <w:t>scenen</w:t>
+      </w:r>
+      <w:proofErr w:type="spellEnd"/>
+      <w:r>
+        <w:rPr>
+          <w:strike/>
+        </w:rPr>
+        <w:t xml:space="preserve"> Level1.1.</w:t>
+      </w:r>
+      <w:r>
+        <w:rPr>
+          <w:strike/>
+        </w:rPr>
+        <w:t xml:space="preserve"> </w:t>
+      </w:r>
       <w:r>
         <w:rPr>
           <w:color w:val="00B050"/>
@@ -754,7 +1279,23 @@
         <w:t>Ongelman aiheutti</w:t>
       </w:r>
       <w:r>
-        <w:t xml:space="preserve"> RunnerManagerin Level Indexiin Inspectorissa asetettu</w:t>
+        <w:t xml:space="preserve"> </w:t>
+      </w:r>
+      <w:proofErr w:type="spellStart"/>
+      <w:r>
+        <w:t>RunnerManagerin</w:t>
+      </w:r>
+      <w:proofErr w:type="spellEnd"/>
+      <w:r>
+        <w:t xml:space="preserve"> Level Indexiin </w:t>
+      </w:r>
+      <w:proofErr w:type="spellStart"/>
+      <w:r>
+        <w:t>Inspectorissa</w:t>
+      </w:r>
+      <w:proofErr w:type="spellEnd"/>
+      <w:r>
+        <w:t xml:space="preserve"> asetettu</w:t>
       </w:r>
       <w:r>
         <w:t xml:space="preserve"> väärä arvo.</w:t>
@@ -772,7 +1313,15 @@
         <w:t>(Kun magneetin vaikutus loppuu, niin hakeutuvat kolikot eivät hakeudu loppuun vaan jäävät leijumaan eri suuntiin.) Onko</w:t>
       </w:r>
       <w:r>
-        <w:t xml:space="preserve"> tämä bugi vai feature?</w:t>
+        <w:t xml:space="preserve"> tämä </w:t>
+      </w:r>
+      <w:proofErr w:type="spellStart"/>
+      <w:r>
+        <w:t>bugi</w:t>
+      </w:r>
+      <w:proofErr w:type="spellEnd"/>
+      <w:r>
+        <w:t xml:space="preserve"> vai feature?</w:t>
       </w:r>
     </w:p>
     <w:p>
@@ -787,7 +1336,35 @@
         <w:rPr>
           <w:strike/>
         </w:rPr>
-        <w:t>- (Kun Unityssä käynnistää projektin ensimmäistä kertaa, niin Runneriin mentäessä tulee kaatumisilmoitus</w:t>
+        <w:t xml:space="preserve">- (Kun </w:t>
+      </w:r>
+      <w:proofErr w:type="spellStart"/>
+      <w:r>
+        <w:rPr>
+          <w:strike/>
+        </w:rPr>
+        <w:t>Unityssä</w:t>
+      </w:r>
+      <w:proofErr w:type="spellEnd"/>
+      <w:r>
+        <w:rPr>
+          <w:strike/>
+        </w:rPr>
+        <w:t xml:space="preserve"> käynnistää projektin ensimmäistä kertaa, niin </w:t>
+      </w:r>
+      <w:proofErr w:type="spellStart"/>
+      <w:r>
+        <w:rPr>
+          <w:strike/>
+        </w:rPr>
+        <w:t>Runneriin</w:t>
+      </w:r>
+      <w:proofErr w:type="spellEnd"/>
+      <w:r>
+        <w:rPr>
+          <w:strike/>
+        </w:rPr>
+        <w:t xml:space="preserve"> mentäessä tulee kaatumisilmoitus</w:t>
       </w:r>
       <w:r>
         <w:rPr>
@@ -799,7 +1376,189 @@
         <w:rPr>
           <w:strike/>
         </w:rPr>
-        <w:t>"Controller 'bounce': Transition '' in state ' BounceAnimation' uses parameter 'Bounce' which is not compatible with condition type." Toisen kerran käynnistettäessä kenttä kuitenkin toimii eikä puhelimella pelattaessa myöskään tule ongelmia)</w:t>
+        <w:t>"Controller '</w:t>
+      </w:r>
+      <w:proofErr w:type="spellStart"/>
+      <w:r>
+        <w:rPr>
+          <w:strike/>
+        </w:rPr>
+        <w:t>bounce</w:t>
+      </w:r>
+      <w:proofErr w:type="spellEnd"/>
+      <w:r>
+        <w:rPr>
+          <w:strike/>
+        </w:rPr>
+        <w:t xml:space="preserve">': </w:t>
+      </w:r>
+      <w:proofErr w:type="spellStart"/>
+      <w:r>
+        <w:rPr>
+          <w:strike/>
+        </w:rPr>
+        <w:t>Transition</w:t>
+      </w:r>
+      <w:proofErr w:type="spellEnd"/>
+      <w:r>
+        <w:rPr>
+          <w:strike/>
+        </w:rPr>
+        <w:t xml:space="preserve"> '' in </w:t>
+      </w:r>
+      <w:proofErr w:type="spellStart"/>
+      <w:r>
+        <w:rPr>
+          <w:strike/>
+        </w:rPr>
+        <w:t>state</w:t>
+      </w:r>
+      <w:proofErr w:type="spellEnd"/>
+      <w:r>
+        <w:rPr>
+          <w:strike/>
+        </w:rPr>
+        <w:t xml:space="preserve"> ' </w:t>
+      </w:r>
+      <w:proofErr w:type="spellStart"/>
+      <w:r>
+        <w:rPr>
+          <w:strike/>
+        </w:rPr>
+        <w:t>BounceAnimation</w:t>
+      </w:r>
+      <w:proofErr w:type="spellEnd"/>
+      <w:r>
+        <w:rPr>
+          <w:strike/>
+        </w:rPr>
+        <w:t xml:space="preserve">' </w:t>
+      </w:r>
+      <w:proofErr w:type="spellStart"/>
+      <w:r>
+        <w:rPr>
+          <w:strike/>
+        </w:rPr>
+        <w:t>uses</w:t>
+      </w:r>
+      <w:proofErr w:type="spellEnd"/>
+      <w:r>
+        <w:rPr>
+          <w:strike/>
+        </w:rPr>
+        <w:t xml:space="preserve"> </w:t>
+      </w:r>
+      <w:proofErr w:type="spellStart"/>
+      <w:r>
+        <w:rPr>
+          <w:strike/>
+        </w:rPr>
+        <w:t>parameter</w:t>
+      </w:r>
+      <w:proofErr w:type="spellEnd"/>
+      <w:r>
+        <w:rPr>
+          <w:strike/>
+        </w:rPr>
+        <w:t xml:space="preserve"> '</w:t>
+      </w:r>
+      <w:proofErr w:type="spellStart"/>
+      <w:r>
+        <w:rPr>
+          <w:strike/>
+        </w:rPr>
+        <w:t>Bounce</w:t>
+      </w:r>
+      <w:proofErr w:type="spellEnd"/>
+      <w:r>
+        <w:rPr>
+          <w:strike/>
+        </w:rPr>
+        <w:t xml:space="preserve">' </w:t>
+      </w:r>
+      <w:proofErr w:type="spellStart"/>
+      <w:r>
+        <w:rPr>
+          <w:strike/>
+        </w:rPr>
+        <w:t>which</w:t>
+      </w:r>
+      <w:proofErr w:type="spellEnd"/>
+      <w:r>
+        <w:rPr>
+          <w:strike/>
+        </w:rPr>
+        <w:t xml:space="preserve"> is </w:t>
+      </w:r>
+      <w:proofErr w:type="spellStart"/>
+      <w:r>
+        <w:rPr>
+          <w:strike/>
+        </w:rPr>
+        <w:t>not</w:t>
+      </w:r>
+      <w:proofErr w:type="spellEnd"/>
+      <w:r>
+        <w:rPr>
+          <w:strike/>
+        </w:rPr>
+        <w:t xml:space="preserve"> </w:t>
+      </w:r>
+      <w:proofErr w:type="spellStart"/>
+      <w:r>
+        <w:rPr>
+          <w:strike/>
+        </w:rPr>
+        <w:t>compatible</w:t>
+      </w:r>
+      <w:proofErr w:type="spellEnd"/>
+      <w:r>
+        <w:rPr>
+          <w:strike/>
+        </w:rPr>
+        <w:t xml:space="preserve"> </w:t>
+      </w:r>
+      <w:proofErr w:type="spellStart"/>
+      <w:r>
+        <w:rPr>
+          <w:strike/>
+        </w:rPr>
+        <w:t>with</w:t>
+      </w:r>
+      <w:proofErr w:type="spellEnd"/>
+      <w:r>
+        <w:rPr>
+          <w:strike/>
+        </w:rPr>
+        <w:t xml:space="preserve"> </w:t>
+      </w:r>
+      <w:proofErr w:type="spellStart"/>
+      <w:r>
+        <w:rPr>
+          <w:strike/>
+        </w:rPr>
+        <w:t>condition</w:t>
+      </w:r>
+      <w:proofErr w:type="spellEnd"/>
+      <w:r>
+        <w:rPr>
+          <w:strike/>
+        </w:rPr>
+        <w:t xml:space="preserve"> </w:t>
+      </w:r>
+      <w:proofErr w:type="spellStart"/>
+      <w:r>
+        <w:rPr>
+          <w:strike/>
+        </w:rPr>
+        <w:t>type</w:t>
+      </w:r>
+      <w:proofErr w:type="spellEnd"/>
+      <w:r>
+        <w:rPr>
+          <w:strike/>
+        </w:rPr>
+        <w:t>." Toisen kerran käynnistettäessä kenttä kuitenkin toimii eikä puhelimella pelattaessa myöskään tule ongelmia)</w:t>
       </w:r>
       <w:r>
         <w:tab/>
@@ -817,14 +1576,21 @@
         <w:pStyle w:val="Otsikko2"/>
       </w:pPr>
       <w:r>
-        <w:t>Winter Hedge Maze</w:t>
-      </w:r>
+        <w:t xml:space="preserve">Winter Hedge </w:t>
+      </w:r>
+      <w:proofErr w:type="spellStart"/>
+      <w:r>
+        <w:t>Maze</w:t>
+      </w:r>
+      <w:proofErr w:type="spellEnd"/>
       <w:r>
         <w:t xml:space="preserve">, </w:t>
       </w:r>
+      <w:proofErr w:type="spellStart"/>
       <w:r>
         <w:t>Labyrinth</w:t>
       </w:r>
+      <w:proofErr w:type="spellEnd"/>
       <w:r>
         <w:t xml:space="preserve"> Puzzle</w:t>
       </w:r>
@@ -858,8 +1624,13 @@
       <w:r>
         <w:t xml:space="preserve">Vaaroina ovat </w:t>
       </w:r>
-      <w:r>
-        <w:t>Swipper-koirat, pyörivät piikit ja sortuvat lattiat, joihin osuessa joutuu aloittamaan kentän alusta.</w:t>
+      <w:proofErr w:type="spellStart"/>
+      <w:r>
+        <w:t>Swipper</w:t>
+      </w:r>
+      <w:proofErr w:type="spellEnd"/>
+      <w:r>
+        <w:t>-koirat, pyörivät piikit ja sortuvat lattiat, joihin osuessa joutuu aloittamaan kentän alusta.</w:t>
       </w:r>
     </w:p>
     <w:p/>
@@ -914,7 +1685,21 @@
         <w:rPr>
           <w:strike/>
         </w:rPr>
-        <w:t>- Voittamispaneelisysteemi toimii muuten, paitsi että peli jää yhä pyörimään päälle, jolloin Bobia voi yhä liikuttaa ja Swipper voi yhä saada Bobin kiinni.</w:t>
+        <w:t xml:space="preserve">- Voittamispaneelisysteemi toimii muuten, paitsi että peli jää yhä pyörimään päälle, jolloin Bobia voi yhä liikuttaa ja </w:t>
+      </w:r>
+      <w:proofErr w:type="spellStart"/>
+      <w:r>
+        <w:rPr>
+          <w:strike/>
+        </w:rPr>
+        <w:t>Swipper</w:t>
+      </w:r>
+      <w:proofErr w:type="spellEnd"/>
+      <w:r>
+        <w:rPr>
+          <w:strike/>
+        </w:rPr>
+        <w:t xml:space="preserve"> voi yhä saada Bobin kiinni.</w:t>
       </w:r>
       <w:r>
         <w:tab/>
@@ -938,224 +1723,514 @@
         <w:rPr>
           <w:strike/>
         </w:rPr>
+        <w:t>(- Jostain syystä labyrinttikenttien napit vievät seuraavaan kenttään kuin olisi tarkoitus.) Aleksi</w:t>
+      </w:r>
+      <w:r>
+        <w:t xml:space="preserve"> </w:t>
+      </w:r>
+      <w:r>
+        <w:tab/>
+      </w:r>
+      <w:r>
+        <w:rPr>
+          <w:color w:val="00B050"/>
+        </w:rPr>
+        <w:t>KORJATTU</w:t>
+      </w:r>
+    </w:p>
+    <w:p>
+      <w:pPr>
+        <w:pStyle w:val="Luettelokappale"/>
+        <w:numPr>
+          <w:ilvl w:val="0"/>
+          <w:numId w:val="6"/>
+        </w:numPr>
+      </w:pPr>
+      <w:r>
+        <w:t>Ainoastaan kuudennessa kentässä (LabPuzzleLevel5) työnnettävällä palikalla on kunnon siirtymisanimaatio, pitäisi saada toimimaan muissakin kentissä.</w:t>
+      </w:r>
+    </w:p>
+    <w:p>
+      <w:pPr>
+        <w:pStyle w:val="Luettelokappale"/>
+        <w:numPr>
+          <w:ilvl w:val="0"/>
+          <w:numId w:val="6"/>
+        </w:numPr>
+      </w:pPr>
+      <w:r>
+        <w:t>Joissain kentissä</w:t>
+      </w:r>
+      <w:r>
+        <w:t xml:space="preserve"> (ainakin LabPuzzleLevel7:ssa sekä 11:ssä)</w:t>
+      </w:r>
+      <w:r>
+        <w:t xml:space="preserve">, kun astuu oven avaavan napin päälle, niin oven animaatio </w:t>
+      </w:r>
+      <w:proofErr w:type="spellStart"/>
+      <w:r>
+        <w:t>bugaa</w:t>
+      </w:r>
+      <w:proofErr w:type="spellEnd"/>
+      <w:r>
+        <w:t xml:space="preserve"> </w:t>
+      </w:r>
+      <w:proofErr w:type="spellStart"/>
+      <w:r>
+        <w:t>teleporttaamalla</w:t>
+      </w:r>
+      <w:proofErr w:type="spellEnd"/>
+      <w:r>
+        <w:t xml:space="preserve"> oven väärään paikkaan</w:t>
+      </w:r>
+      <w:r>
+        <w:t xml:space="preserve"> Bobin viereen</w:t>
+      </w:r>
+      <w:r>
+        <w:t>.</w:t>
+      </w:r>
+    </w:p>
+    <w:p>
+      <w:pPr>
+        <w:pStyle w:val="Otsikko2"/>
+      </w:pPr>
+      <w:proofErr w:type="spellStart"/>
+      <w:r>
+        <w:t>Bob’s</w:t>
+      </w:r>
+      <w:proofErr w:type="spellEnd"/>
+      <w:r>
+        <w:t xml:space="preserve"> </w:t>
+      </w:r>
+      <w:proofErr w:type="spellStart"/>
+      <w:r>
+        <w:t>apartment</w:t>
+      </w:r>
+      <w:proofErr w:type="spellEnd"/>
+    </w:p>
+    <w:p>
+      <w:r>
+        <w:t xml:space="preserve">Kerätyt kissat kerääntyvät Bobin asuntoon, jossa niitä voi käydä silittämässä ansaiten täten Magic </w:t>
+      </w:r>
+      <w:proofErr w:type="spellStart"/>
+      <w:r>
+        <w:t>Dustia</w:t>
+      </w:r>
+      <w:proofErr w:type="spellEnd"/>
+      <w:r>
+        <w:t>. Katsomalla mainoksen voi ansaita bonus-</w:t>
+      </w:r>
+      <w:proofErr w:type="spellStart"/>
+      <w:r>
+        <w:t>dustia</w:t>
+      </w:r>
+      <w:proofErr w:type="spellEnd"/>
+      <w:r>
+        <w:t>.</w:t>
+      </w:r>
+    </w:p>
+    <w:p>
+      <w:pPr>
+        <w:pStyle w:val="Luettelokappale"/>
+        <w:numPr>
+          <w:ilvl w:val="0"/>
+          <w:numId w:val="2"/>
+        </w:numPr>
+      </w:pPr>
+      <w:r>
+        <w:t>Tarkoitus olisi lisätä kämpässä näkyvien kissojen määrää sitä mukaa kuinka pitkälle ja kuinka hyvin pelaaja etenee pelissä.</w:t>
+      </w:r>
+    </w:p>
+    <w:p>
+      <w:pPr>
+        <w:pStyle w:val="Luettelokappale"/>
+        <w:numPr>
+          <w:ilvl w:val="0"/>
+          <w:numId w:val="2"/>
+        </w:numPr>
+      </w:pPr>
+      <w:r>
+        <w:t>Mainos pitäisi saada määräajaksi pois päältä</w:t>
+      </w:r>
+      <w:r>
+        <w:t>,</w:t>
+      </w:r>
+      <w:r>
+        <w:t xml:space="preserve"> kun sen on kerran katsonut.</w:t>
+      </w:r>
+    </w:p>
+    <w:p/>
+    <w:p>
+      <w:pPr>
+        <w:pStyle w:val="Otsikko2"/>
+      </w:pPr>
+      <w:r>
+        <w:t>Elokuvateatteri</w:t>
+      </w:r>
+    </w:p>
+    <w:p>
+      <w:r>
+        <w:t>Elokuvateatterissa on listattuna pelin tekemisessä ja kehittämisessä mukana olleet henkilöt. Mitään muita toiminnollisuuksia täällä ei ole.</w:t>
+      </w:r>
+    </w:p>
+    <w:p>
+      <w:pPr>
+        <w:pStyle w:val="Luettelokappale"/>
+        <w:numPr>
+          <w:ilvl w:val="0"/>
+          <w:numId w:val="2"/>
+        </w:numPr>
+      </w:pPr>
+      <w:r>
+        <w:t>Voisiko elokuvateatterissa katsoa pelin alkuintron ja muita mahdollisia videoita jälkeenpäin?</w:t>
+      </w:r>
+    </w:p>
+    <w:p/>
+    <w:p>
+      <w:pPr>
+        <w:pStyle w:val="Otsikko2"/>
+      </w:pPr>
+      <w:r>
+        <w:t>Puuttuu: OSAO projekti</w:t>
+      </w:r>
+    </w:p>
+    <w:p>
+      <w:pPr>
+        <w:pStyle w:val="Luettelokappale"/>
+        <w:numPr>
+          <w:ilvl w:val="0"/>
+          <w:numId w:val="2"/>
+        </w:numPr>
+      </w:pPr>
+      <w:r>
+        <w:t>Kauppa +</w:t>
+      </w:r>
+      <w:proofErr w:type="spellStart"/>
+      <w:r>
+        <w:t>inapit</w:t>
+      </w:r>
+      <w:proofErr w:type="spellEnd"/>
+      <w:r>
+        <w:t xml:space="preserve"> + magic </w:t>
+      </w:r>
+      <w:proofErr w:type="spellStart"/>
+      <w:proofErr w:type="gramStart"/>
+      <w:r>
+        <w:t>dust</w:t>
+      </w:r>
+      <w:proofErr w:type="spellEnd"/>
+      <w:r>
+        <w:t>(</w:t>
+      </w:r>
+      <w:proofErr w:type="gramEnd"/>
+      <w:r>
+        <w:t xml:space="preserve">katso kuva peli ekonomiasta, löytyy </w:t>
+      </w:r>
+      <w:proofErr w:type="spellStart"/>
+      <w:r>
+        <w:t>flappitaulusta</w:t>
+      </w:r>
+      <w:proofErr w:type="spellEnd"/>
+      <w:r>
+        <w:t>.)(</w:t>
+      </w:r>
+      <w:proofErr w:type="spellStart"/>
+      <w:r>
+        <w:t>graffat</w:t>
+      </w:r>
+      <w:proofErr w:type="spellEnd"/>
+      <w:r>
+        <w:t xml:space="preserve"> löytyy), valokuva.</w:t>
+      </w:r>
+    </w:p>
+    <w:p>
+      <w:pPr>
+        <w:pStyle w:val="Luettelokappale"/>
+        <w:numPr>
+          <w:ilvl w:val="0"/>
+          <w:numId w:val="2"/>
+        </w:numPr>
+      </w:pPr>
+      <w:proofErr w:type="spellStart"/>
+      <w:proofErr w:type="gramStart"/>
+      <w:r>
+        <w:t>LeaderBoard</w:t>
+      </w:r>
+      <w:proofErr w:type="spellEnd"/>
+      <w:r>
+        <w:t>(</w:t>
+      </w:r>
+      <w:proofErr w:type="spellStart"/>
+      <w:proofErr w:type="gramEnd"/>
+      <w:r>
+        <w:t>graffat</w:t>
+      </w:r>
+      <w:proofErr w:type="spellEnd"/>
+      <w:r>
+        <w:t xml:space="preserve"> löytyy), </w:t>
+      </w:r>
+      <w:proofErr w:type="spellStart"/>
+      <w:r>
+        <w:t>place</w:t>
+      </w:r>
+      <w:proofErr w:type="spellEnd"/>
+      <w:r>
+        <w:t xml:space="preserve"> </w:t>
+      </w:r>
+      <w:proofErr w:type="spellStart"/>
+      <w:r>
+        <w:t>holder</w:t>
+      </w:r>
+      <w:proofErr w:type="spellEnd"/>
+    </w:p>
+    <w:p>
+      <w:pPr>
+        <w:pStyle w:val="Luettelokappale"/>
+        <w:numPr>
+          <w:ilvl w:val="0"/>
+          <w:numId w:val="2"/>
+        </w:numPr>
+      </w:pPr>
+      <w:r>
+        <w:t>Mahdollisuus ottaa mainokset pois päältä.</w:t>
+      </w:r>
+    </w:p>
+    <w:p/>
+    <w:p>
+      <w:pPr>
+        <w:pStyle w:val="Otsikko2"/>
+      </w:pPr>
+      <w:r>
+        <w:t>Puuttuu: Yliopisto projekti</w:t>
+      </w:r>
+    </w:p>
+    <w:p>
+      <w:pPr>
+        <w:pStyle w:val="Luettelokappale"/>
+        <w:numPr>
+          <w:ilvl w:val="0"/>
+          <w:numId w:val="4"/>
+        </w:numPr>
+      </w:pPr>
+      <w:proofErr w:type="spellStart"/>
+      <w:r>
+        <w:t>Pilivi</w:t>
+      </w:r>
+      <w:proofErr w:type="spellEnd"/>
+      <w:r>
+        <w:t>, tietokanta, valokuva.</w:t>
+      </w:r>
+    </w:p>
+    <w:p>
+      <w:pPr>
+        <w:pStyle w:val="Luettelokappale"/>
+        <w:numPr>
+          <w:ilvl w:val="0"/>
+          <w:numId w:val="4"/>
+        </w:numPr>
+      </w:pPr>
+      <w:proofErr w:type="spellStart"/>
+      <w:r>
+        <w:t>Analytiks</w:t>
+      </w:r>
+      <w:proofErr w:type="spellEnd"/>
+      <w:r>
+        <w:t xml:space="preserve">: </w:t>
+      </w:r>
+      <w:proofErr w:type="spellStart"/>
+      <w:r>
+        <w:t>Game</w:t>
+      </w:r>
+      <w:proofErr w:type="spellEnd"/>
+      <w:r>
+        <w:t xml:space="preserve"> </w:t>
+      </w:r>
+      <w:proofErr w:type="spellStart"/>
+      <w:r>
+        <w:t>analytics</w:t>
+      </w:r>
+      <w:proofErr w:type="spellEnd"/>
+    </w:p>
+    <w:p>
+      <w:pPr>
+        <w:pStyle w:val="Luettelokappale"/>
+        <w:numPr>
+          <w:ilvl w:val="0"/>
+          <w:numId w:val="4"/>
+        </w:numPr>
+      </w:pPr>
+      <w:r>
+        <w:t xml:space="preserve">Global </w:t>
+      </w:r>
+      <w:proofErr w:type="spellStart"/>
+      <w:r>
+        <w:t>Game</w:t>
+      </w:r>
+      <w:proofErr w:type="spellEnd"/>
+      <w:r>
+        <w:t xml:space="preserve"> Managerin viimeistelyä (osia puuttuu)</w:t>
+      </w:r>
+    </w:p>
+    <w:p/>
+    <w:p>
+      <w:pPr>
+        <w:pStyle w:val="Otsikko2"/>
+      </w:pPr>
+      <w:r>
+        <w:t>Puuttuu erilaiset versiot pelistä</w:t>
+      </w:r>
+    </w:p>
+    <w:p>
+      <w:pPr>
+        <w:pStyle w:val="Luettelokappale"/>
+        <w:numPr>
+          <w:ilvl w:val="0"/>
+          <w:numId w:val="1"/>
+        </w:numPr>
+        <w:rPr>
+          <w:rStyle w:val="5yl5"/>
+        </w:rPr>
+      </w:pPr>
+      <w:r>
+        <w:rPr>
+          <w:rStyle w:val="5yl5"/>
+        </w:rPr>
+        <w:t>Versio, jossa on mainokset ja in-</w:t>
+      </w:r>
+      <w:proofErr w:type="spellStart"/>
+      <w:r>
+        <w:rPr>
+          <w:rStyle w:val="5yl5"/>
+        </w:rPr>
+        <w:t>appit</w:t>
+      </w:r>
+      <w:proofErr w:type="spellEnd"/>
+    </w:p>
+    <w:p>
+      <w:pPr>
+        <w:pStyle w:val="Luettelokappale"/>
+        <w:numPr>
+          <w:ilvl w:val="0"/>
+          <w:numId w:val="1"/>
+        </w:numPr>
+        <w:rPr>
+          <w:rStyle w:val="5yl5"/>
+        </w:rPr>
+      </w:pPr>
+      <w:r>
+        <w:rPr>
+          <w:rStyle w:val="5yl5"/>
+        </w:rPr>
+        <w:t>F2P-versio, jossa on vain in-</w:t>
+      </w:r>
+      <w:proofErr w:type="spellStart"/>
+      <w:r>
+        <w:rPr>
+          <w:rStyle w:val="5yl5"/>
+        </w:rPr>
+        <w:t>appit</w:t>
+      </w:r>
+      <w:proofErr w:type="spellEnd"/>
+    </w:p>
+    <w:p>
+      <w:pPr>
+        <w:pStyle w:val="Luettelokappale"/>
+        <w:numPr>
+          <w:ilvl w:val="0"/>
+          <w:numId w:val="1"/>
+        </w:numPr>
+      </w:pPr>
+      <w:r>
+        <w:rPr>
+          <w:rStyle w:val="5yl5"/>
+        </w:rPr>
+        <w:t>Premium-versio, jossa maksua vastaan saat lisää sisältöä</w:t>
+      </w:r>
+    </w:p>
+    <w:p/>
+    <w:p>
+      <w:pPr>
+        <w:pStyle w:val="Otsikko2"/>
+      </w:pPr>
+      <w:proofErr w:type="spellStart"/>
+      <w:r>
         <w:lastRenderedPageBreak/>
-        <w:t>(- Jostain syystä labyrinttikenttien napit vievät seuraavaan kenttään kuin olisi tarkoitus.) Aleksi</w:t>
-      </w:r>
+        <w:t>Extra</w:t>
+      </w:r>
+      <w:proofErr w:type="spellEnd"/>
+    </w:p>
+    <w:p/>
+    <w:p>
+      <w:pPr>
+        <w:pStyle w:val="Luettelokappale"/>
+        <w:numPr>
+          <w:ilvl w:val="0"/>
+          <w:numId w:val="1"/>
+        </w:numPr>
+      </w:pPr>
+      <w:r>
+        <w:t xml:space="preserve">Siirryttäessä </w:t>
+      </w:r>
+      <w:proofErr w:type="spellStart"/>
+      <w:r>
+        <w:t>skenestä</w:t>
+      </w:r>
+      <w:proofErr w:type="spellEnd"/>
+      <w:r>
+        <w:t xml:space="preserve"> toiseen: </w:t>
+      </w:r>
+      <w:proofErr w:type="spellStart"/>
+      <w:r>
+        <w:t>LoadScreen</w:t>
+      </w:r>
+      <w:proofErr w:type="spellEnd"/>
+      <w:r>
+        <w:t>/</w:t>
+      </w:r>
+      <w:proofErr w:type="spellStart"/>
+      <w:proofErr w:type="gramStart"/>
+      <w:r>
+        <w:t>LoadBar</w:t>
+      </w:r>
+      <w:proofErr w:type="spellEnd"/>
+      <w:r>
+        <w:t>(</w:t>
+      </w:r>
+      <w:proofErr w:type="spellStart"/>
+      <w:proofErr w:type="gramEnd"/>
+      <w:r>
+        <w:t>screen</w:t>
+      </w:r>
+      <w:proofErr w:type="spellEnd"/>
       <w:r>
         <w:t xml:space="preserve"> </w:t>
       </w:r>
-      <w:r>
-        <w:tab/>
-      </w:r>
-      <w:r>
-        <w:rPr>
-          <w:color w:val="00B050"/>
-        </w:rPr>
-        <w:t>KORJATTU</w:t>
-      </w:r>
-    </w:p>
-    <w:p>
-      <w:pPr>
-        <w:pStyle w:val="Luettelokappale"/>
-        <w:numPr>
-          <w:ilvl w:val="0"/>
-          <w:numId w:val="6"/>
-        </w:numPr>
-      </w:pPr>
-      <w:r>
-        <w:t>Ainoastaan kuudennessa kentässä (LabPuzzleLevel5) työnnettävällä palikalla on kunnon siirtymisanimaatio, pitäisi saada toimimaan muissakin kentissä.</w:t>
-      </w:r>
-    </w:p>
-    <w:p>
-      <w:pPr>
-        <w:pStyle w:val="Luettelokappale"/>
-        <w:numPr>
-          <w:ilvl w:val="0"/>
-          <w:numId w:val="6"/>
-        </w:numPr>
-      </w:pPr>
-      <w:r>
-        <w:t>Joissain kentissä</w:t>
-      </w:r>
-      <w:r>
-        <w:t xml:space="preserve"> (ainakin LabPuzzleLevel7:ssa sekä 11:ssä)</w:t>
-      </w:r>
-      <w:r>
-        <w:t>, kun astuu oven avaavan napin päälle, niin oven animaatio bugaa teleporttaamalla oven väärään paikkaan</w:t>
-      </w:r>
-      <w:r>
-        <w:t xml:space="preserve"> Bobin viereen</w:t>
-      </w:r>
-      <w:r>
-        <w:t>.</w:t>
-      </w:r>
-    </w:p>
-    <w:p>
-      <w:pPr>
-        <w:pStyle w:val="Otsikko2"/>
-      </w:pPr>
-      <w:r>
-        <w:t>Bob’s apartment</w:t>
-      </w:r>
-    </w:p>
-    <w:p>
-      <w:r>
-        <w:t>Kerätyt kissat kerääntyvät Bobin asuntoon, jossa niitä voi käydä silittämässä ansaiten täten Magic Dustia. Katsomalla mainoksen voi ansaita bonus-dustia.</w:t>
-      </w:r>
-    </w:p>
-    <w:p>
-      <w:pPr>
-        <w:pStyle w:val="Luettelokappale"/>
-        <w:numPr>
-          <w:ilvl w:val="0"/>
-          <w:numId w:val="2"/>
-        </w:numPr>
-      </w:pPr>
-      <w:r>
-        <w:t>Tarkoitus olisi lisätä kämpässä näkyvien kissojen määrää sitä mukaa kuinka pitkälle ja kuinka hyvin pelaaja etenee pelissä.</w:t>
-      </w:r>
-    </w:p>
-    <w:p>
-      <w:pPr>
-        <w:pStyle w:val="Luettelokappale"/>
-        <w:numPr>
-          <w:ilvl w:val="0"/>
-          <w:numId w:val="2"/>
-        </w:numPr>
-      </w:pPr>
-      <w:r>
-        <w:t>Mainos pitäisi saada määräajaksi pois päältä</w:t>
-      </w:r>
-      <w:r>
-        <w:t>,</w:t>
-      </w:r>
-      <w:r>
-        <w:t xml:space="preserve"> kun sen on kerran katsonut.</w:t>
-      </w:r>
-    </w:p>
-    <w:p/>
-    <w:p>
-      <w:pPr>
-        <w:pStyle w:val="Otsikko2"/>
-      </w:pPr>
-      <w:r>
-        <w:t>Elokuvateatteri</w:t>
-      </w:r>
-    </w:p>
-    <w:p>
-      <w:r>
-        <w:t>Elokuvateatterissa on listattuna pelin tekemisessä ja kehittämisessä mukana olleet henkilöt. Mitään muita toiminnollisuuksia täällä ei ole.</w:t>
-      </w:r>
-    </w:p>
-    <w:p>
-      <w:pPr>
-        <w:pStyle w:val="Luettelokappale"/>
-        <w:numPr>
-          <w:ilvl w:val="0"/>
-          <w:numId w:val="2"/>
-        </w:numPr>
-      </w:pPr>
-      <w:r>
-        <w:t>Voisiko elokuvateatterissa katsoa pelin alkuintron ja muita mahdollisia videoita jälkeenpäin?</w:t>
-      </w:r>
-    </w:p>
-    <w:p/>
-    <w:p>
-      <w:pPr>
-        <w:pStyle w:val="Otsikko2"/>
-      </w:pPr>
-      <w:r>
-        <w:t>Puuttuu: OSAO projekti</w:t>
-      </w:r>
-    </w:p>
-    <w:p>
-      <w:pPr>
-        <w:pStyle w:val="Luettelokappale"/>
-        <w:numPr>
-          <w:ilvl w:val="0"/>
-          <w:numId w:val="2"/>
-        </w:numPr>
-      </w:pPr>
-      <w:r>
-        <w:t>Kauppa +inapit + magic dust(katso kuva peli ekonomiasta, löytyy flappitaulusta.)(graffat löytyy), valokuva.</w:t>
-      </w:r>
-    </w:p>
-    <w:p>
-      <w:pPr>
-        <w:pStyle w:val="Luettelokappale"/>
-        <w:numPr>
-          <w:ilvl w:val="0"/>
-          <w:numId w:val="2"/>
-        </w:numPr>
-      </w:pPr>
-      <w:r>
-        <w:t>LeaderBoard(graffat löytyy), place holder</w:t>
-      </w:r>
-    </w:p>
-    <w:p>
-      <w:pPr>
-        <w:pStyle w:val="Luettelokappale"/>
-        <w:numPr>
-          <w:ilvl w:val="0"/>
-          <w:numId w:val="2"/>
-        </w:numPr>
-      </w:pPr>
-      <w:r>
-        <w:t>Mahdollisuus ottaa mainokset pois päältä.</w:t>
-      </w:r>
-    </w:p>
-    <w:p/>
-    <w:p>
-      <w:pPr>
-        <w:pStyle w:val="Otsikko2"/>
-      </w:pPr>
-      <w:r>
-        <w:t>Puuttuu: Yliopisto projekti</w:t>
-      </w:r>
-    </w:p>
-    <w:p>
-      <w:pPr>
-        <w:pStyle w:val="Luettelokappale"/>
-        <w:numPr>
-          <w:ilvl w:val="0"/>
-          <w:numId w:val="4"/>
-        </w:numPr>
-      </w:pPr>
-      <w:r>
-        <w:t>Pilivi, tietokanta, valokuva.</w:t>
-      </w:r>
-    </w:p>
-    <w:p>
-      <w:pPr>
-        <w:pStyle w:val="Luettelokappale"/>
-        <w:numPr>
-          <w:ilvl w:val="0"/>
-          <w:numId w:val="4"/>
-        </w:numPr>
-      </w:pPr>
-      <w:r>
-        <w:t>Analytiks: Game analytics</w:t>
-      </w:r>
-    </w:p>
-    <w:p>
-      <w:pPr>
-        <w:pStyle w:val="Luettelokappale"/>
-        <w:numPr>
-          <w:ilvl w:val="0"/>
-          <w:numId w:val="4"/>
-        </w:numPr>
-      </w:pPr>
-      <w:r>
-        <w:t>Global Game Managerin viimeistelyä (osia puuttuu)</w:t>
-      </w:r>
-    </w:p>
-    <w:p/>
-    <w:p>
-      <w:pPr>
-        <w:pStyle w:val="Otsikko2"/>
-      </w:pPr>
-      <w:r>
-        <w:t>Puuttuu erilaiset versiot pelistä</w:t>
+      <w:proofErr w:type="spellStart"/>
+      <w:r>
+        <w:t>sweep</w:t>
+      </w:r>
+      <w:proofErr w:type="spellEnd"/>
+      <w:r>
+        <w:t>, sitten musta ruutu, ja sitten avata</w:t>
+      </w:r>
+      <w:r>
+        <w:t xml:space="preserve">an uusi </w:t>
+      </w:r>
+      <w:proofErr w:type="spellStart"/>
+      <w:r>
+        <w:t>skene</w:t>
+      </w:r>
+      <w:proofErr w:type="spellEnd"/>
+      <w:r>
+        <w:t>) (</w:t>
+      </w:r>
+      <w:proofErr w:type="spellStart"/>
+      <w:r>
+        <w:t>graffat</w:t>
+      </w:r>
+      <w:proofErr w:type="spellEnd"/>
+      <w:r>
+        <w:t xml:space="preserve"> löytyy)</w:t>
       </w:r>
     </w:p>
     <w:p>
@@ -1165,95 +2240,47 @@
           <w:ilvl w:val="0"/>
           <w:numId w:val="1"/>
         </w:numPr>
-        <w:rPr>
-          <w:rStyle w:val="5yl5"/>
-        </w:rPr>
-      </w:pPr>
-      <w:r>
-        <w:rPr>
-          <w:rStyle w:val="5yl5"/>
-        </w:rPr>
-        <w:t>Versio, jossa on mainokset ja in-appit</w:t>
-      </w:r>
-    </w:p>
-    <w:p>
-      <w:pPr>
-        <w:pStyle w:val="Luettelokappale"/>
-        <w:numPr>
-          <w:ilvl w:val="0"/>
-          <w:numId w:val="1"/>
-        </w:numPr>
-        <w:rPr>
-          <w:rStyle w:val="5yl5"/>
-        </w:rPr>
-      </w:pPr>
-      <w:r>
-        <w:rPr>
-          <w:rStyle w:val="5yl5"/>
-        </w:rPr>
-        <w:t>F2P-versio, jossa on vain in-appit</w:t>
-      </w:r>
-    </w:p>
-    <w:p>
-      <w:pPr>
-        <w:pStyle w:val="Luettelokappale"/>
-        <w:numPr>
-          <w:ilvl w:val="0"/>
-          <w:numId w:val="1"/>
-        </w:numPr>
-      </w:pPr>
-      <w:r>
-        <w:rPr>
-          <w:rStyle w:val="5yl5"/>
-        </w:rPr>
-        <w:t>Premium-versio, jossa maksua vastaan saat lisää sisältöä</w:t>
-      </w:r>
-    </w:p>
-    <w:p/>
-    <w:p>
-      <w:pPr>
-        <w:pStyle w:val="Otsikko2"/>
-      </w:pPr>
-      <w:r>
-        <w:t>Extra</w:t>
-      </w:r>
-    </w:p>
-    <w:p/>
-    <w:p>
-      <w:pPr>
-        <w:pStyle w:val="Luettelokappale"/>
-        <w:numPr>
-          <w:ilvl w:val="0"/>
-          <w:numId w:val="1"/>
-        </w:numPr>
-      </w:pPr>
-      <w:r>
-        <w:t>Siirryttäessä skenestä toiseen: LoadScreen/LoadBar(screen sweep, sitten musta ruutu, ja sitten avata</w:t>
-      </w:r>
-      <w:r>
-        <w:t>an uusi skene) (graffat löytyy)</w:t>
-      </w:r>
-    </w:p>
-    <w:p>
-      <w:pPr>
-        <w:pStyle w:val="Luettelokappale"/>
-        <w:numPr>
-          <w:ilvl w:val="0"/>
-          <w:numId w:val="1"/>
-        </w:numPr>
-      </w:pPr>
-      <w:r>
-        <w:lastRenderedPageBreak/>
-        <w:t>Pelihahmon kääntyminen paikasta toiseen kävellessä myös levelmappeihin. Bobin liikkuminen paremmaksi. Määritellään</w:t>
-      </w:r>
-      <w:r>
-        <w:t xml:space="preserve"> BobLevelScriptin kautta (esim. </w:t>
-      </w:r>
+      </w:pPr>
+      <w:r>
+        <w:t xml:space="preserve">Pelihahmon kääntyminen paikasta toiseen kävellessä myös </w:t>
+      </w:r>
+      <w:proofErr w:type="spellStart"/>
+      <w:r>
+        <w:t>levelmappeihin</w:t>
+      </w:r>
+      <w:proofErr w:type="spellEnd"/>
+      <w:r>
+        <w:t>. Bobin liikkuminen paremmaksi. Määritellään</w:t>
+      </w:r>
+      <w:r>
+        <w:t xml:space="preserve"> </w:t>
+      </w:r>
+      <w:proofErr w:type="spellStart"/>
+      <w:r>
+        <w:t>BobLevelScriptin</w:t>
+      </w:r>
+      <w:proofErr w:type="spellEnd"/>
+      <w:r>
+        <w:t xml:space="preserve"> kautta (esim. </w:t>
+      </w:r>
+      <w:proofErr w:type="spellStart"/>
       <w:r>
         <w:t>BobPlayerAn</w:t>
       </w:r>
       <w:r>
-        <w:t>imator.SetTrigger("BobDown");")</w:t>
+        <w:t>imator.SetTrigger</w:t>
+      </w:r>
+      <w:proofErr w:type="spellEnd"/>
+      <w:r>
+        <w:t>("</w:t>
+      </w:r>
+      <w:proofErr w:type="spellStart"/>
+      <w:r>
+        <w:t>BobDown</w:t>
+      </w:r>
+      <w:proofErr w:type="spellEnd"/>
+      <w:r>
+        <w:t>");")</w:t>
       </w:r>
     </w:p>
     <w:p>
@@ -1316,7 +2343,63 @@
         <w:t>Aiemmin projektissa työskennellyt henk</w:t>
       </w:r>
       <w:r>
-        <w:t>ilö on suunnitellut Bobin liikkumaan eri laattabuttoneille niiden ButtonNumberien perusteella. ButtonNumber-systeemi on määritelty skriptissä ButtonScript ja reitinhaku skriptissä BobPlayerScript.</w:t>
+        <w:t xml:space="preserve">ilö on suunnitellut Bobin liikkumaan eri </w:t>
+      </w:r>
+      <w:proofErr w:type="spellStart"/>
+      <w:r>
+        <w:t>laattabuttoneille</w:t>
+      </w:r>
+      <w:proofErr w:type="spellEnd"/>
+      <w:r>
+        <w:t xml:space="preserve"> niiden </w:t>
+      </w:r>
+      <w:proofErr w:type="spellStart"/>
+      <w:r>
+        <w:t>ButtonNumberien</w:t>
+      </w:r>
+      <w:proofErr w:type="spellEnd"/>
+      <w:r>
+        <w:t xml:space="preserve"> perusteella. </w:t>
+      </w:r>
+      <w:proofErr w:type="spellStart"/>
+      <w:r>
+        <w:t>ButtonNumber</w:t>
+      </w:r>
+      <w:proofErr w:type="spellEnd"/>
+      <w:r>
+        <w:t xml:space="preserve">-systeemi on määritelty </w:t>
+      </w:r>
+      <w:proofErr w:type="spellStart"/>
+      <w:r>
+        <w:t>skriptissä</w:t>
+      </w:r>
+      <w:proofErr w:type="spellEnd"/>
+      <w:r>
+        <w:t xml:space="preserve"> </w:t>
+      </w:r>
+      <w:proofErr w:type="spellStart"/>
+      <w:r>
+        <w:t>ButtonScript</w:t>
+      </w:r>
+      <w:proofErr w:type="spellEnd"/>
+      <w:r>
+        <w:t xml:space="preserve"> ja reitinhaku </w:t>
+      </w:r>
+      <w:proofErr w:type="spellStart"/>
+      <w:r>
+        <w:t>skriptissä</w:t>
+      </w:r>
+      <w:proofErr w:type="spellEnd"/>
+      <w:r>
+        <w:t xml:space="preserve"> </w:t>
+      </w:r>
+      <w:proofErr w:type="spellStart"/>
+      <w:r>
+        <w:t>BobPlayerScript</w:t>
+      </w:r>
+      <w:proofErr w:type="spellEnd"/>
+      <w:r>
+        <w:t>.</w:t>
       </w:r>
     </w:p>
     <w:p/>

</xml_diff>